<commit_message>
finalizando detalhes de instalação na documentação
</commit_message>
<xml_diff>
--- a/docs/DOCUMENTAÇÃO_TÉCNICA_APLICAÇÃO_SUPERMERCADO_TRES_GLORIAS.docx
+++ b/docs/DOCUMENTAÇÃO_TÉCNICA_APLICAÇÃO_SUPERMERCADO_TRES_GLORIAS.docx
@@ -1,6 +1,6 @@
 
 <file path=word/document.xml><?xml version="1.0" encoding="utf-8"?>
-<w:document xmlns:ve="http://schemas.openxmlformats.org/markup-compatibility/2006" xmlns:o="urn:schemas-microsoft-com:office:office" xmlns:r="http://schemas.openxmlformats.org/officeDocument/2006/relationships" xmlns:m="http://schemas.openxmlformats.org/officeDocument/2006/math" xmlns:v="urn:schemas-microsoft-com:vml" xmlns:wp="http://schemas.openxmlformats.org/drawingml/2006/wordprocessingDrawing" xmlns:w10="urn:schemas-microsoft-com:office:word" xmlns:w="http://schemas.openxmlformats.org/wordprocessingml/2006/main" xmlns:wne="http://schemas.microsoft.com/office/word/2006/wordml">
+<w:document xmlns:wpc="http://schemas.microsoft.com/office/word/2010/wordprocessingCanvas" xmlns:cx="http://schemas.microsoft.com/office/drawing/2014/chartex" xmlns:cx1="http://schemas.microsoft.com/office/drawing/2015/9/8/chartex" xmlns:cx2="http://schemas.microsoft.com/office/drawing/2015/10/21/chartex" xmlns:cx3="http://schemas.microsoft.com/office/drawing/2016/5/9/chartex" xmlns:cx4="http://schemas.microsoft.com/office/drawing/2016/5/10/chartex" xmlns:cx5="http://schemas.microsoft.com/office/drawing/2016/5/11/chartex" xmlns:cx6="http://schemas.microsoft.com/office/drawing/2016/5/12/chartex" xmlns:cx7="http://schemas.microsoft.com/office/drawing/2016/5/13/chartex" xmlns:cx8="http://schemas.microsoft.com/office/drawing/2016/5/14/chartex" xmlns:mc="http://schemas.openxmlformats.org/markup-compatibility/2006" xmlns:aink="http://schemas.microsoft.com/office/drawing/2016/ink" xmlns:am3d="http://schemas.microsoft.com/office/drawing/2017/model3d" xmlns:o="urn:schemas-microsoft-com:office:office" xmlns:oel="http://schemas.microsoft.com/office/2019/extlst" xmlns:r="http://schemas.openxmlformats.org/officeDocument/2006/relationships" xmlns:m="http://schemas.openxmlformats.org/officeDocument/2006/math" xmlns:v="urn:schemas-microsoft-com:vml" xmlns:wp14="http://schemas.microsoft.com/office/word/2010/wordprocessingDrawing" xmlns:wp="http://schemas.openxmlformats.org/drawingml/2006/wordprocessingDrawing" xmlns:w10="urn:schemas-microsoft-com:office:word" xmlns:w="http://schemas.openxmlformats.org/wordprocessingml/2006/main" xmlns:w14="http://schemas.microsoft.com/office/word/2010/wordml" xmlns:w15="http://schemas.microsoft.com/office/word/2012/wordml" xmlns:w16cex="http://schemas.microsoft.com/office/word/2018/wordml/cex" xmlns:w16cid="http://schemas.microsoft.com/office/word/2016/wordml/cid" xmlns:w16="http://schemas.microsoft.com/office/word/2018/wordml" xmlns:w16sdtdh="http://schemas.microsoft.com/office/word/2020/wordml/sdtdatahash" xmlns:w16se="http://schemas.microsoft.com/office/word/2015/wordml/symex" xmlns:wpg="http://schemas.microsoft.com/office/word/2010/wordprocessingGroup" xmlns:wpi="http://schemas.microsoft.com/office/word/2010/wordprocessingInk" xmlns:wne="http://schemas.microsoft.com/office/word/2006/wordml" xmlns:wps="http://schemas.microsoft.com/office/word/2010/wordprocessingShape" mc:Ignorable="w14 w15 w16se w16cid w16 w16cex w16sdtdh wp14">
   <w:body>
     <w:p>
       <w:pPr>
@@ -20,7 +20,7 @@
           <w:lang w:eastAsia="pt-BR"/>
         </w:rPr>
         <w:drawing>
-          <wp:anchor distT="0" distB="0" distL="114300" distR="114300" simplePos="0" relativeHeight="251658240" behindDoc="0" locked="0" layoutInCell="1" allowOverlap="1">
+          <wp:anchor distT="0" distB="0" distL="114300" distR="114300" simplePos="0" relativeHeight="251658240" behindDoc="0" locked="0" layoutInCell="1" allowOverlap="1" wp14:anchorId="1EC02174" wp14:editId="4BD01DDB">
             <wp:simplePos x="0" y="0"/>
             <wp:positionH relativeFrom="margin">
               <wp:align>center</wp:align>
@@ -48,7 +48,7 @@
                     <a:blip r:embed="rId8" cstate="print">
                       <a:extLst>
                         <a:ext uri="{28A0092B-C50C-407E-A947-70E740481C1C}">
-                          <a14:useLocalDpi xmlns="" xmlns:wpc="http://schemas.microsoft.com/office/word/2010/wordprocessingCanvas" xmlns:cx="http://schemas.microsoft.com/office/drawing/2014/chartex" xmlns:cx1="http://schemas.microsoft.com/office/drawing/2015/9/8/chartex" xmlns:cx2="http://schemas.microsoft.com/office/drawing/2015/10/21/chartex" xmlns:cx3="http://schemas.microsoft.com/office/drawing/2016/5/9/chartex" xmlns:cx4="http://schemas.microsoft.com/office/drawing/2016/5/10/chartex" xmlns:cx5="http://schemas.microsoft.com/office/drawing/2016/5/11/chartex" xmlns:cx6="http://schemas.microsoft.com/office/drawing/2016/5/12/chartex" xmlns:cx7="http://schemas.microsoft.com/office/drawing/2016/5/13/chartex" xmlns:cx8="http://schemas.microsoft.com/office/drawing/2016/5/14/chartex" xmlns:mc="http://schemas.openxmlformats.org/markup-compatibility/2006" xmlns:aink="http://schemas.microsoft.com/office/drawing/2016/ink" xmlns:am3d="http://schemas.microsoft.com/office/drawing/2017/model3d" xmlns:o="urn:schemas-microsoft-com:office:office" xmlns:oel="http://schemas.microsoft.com/office/2019/extlst" xmlns:v="urn:schemas-microsoft-com:vml" xmlns:wp14="http://schemas.microsoft.com/office/word/2010/wordprocessingDrawing" xmlns:w10="urn:schemas-microsoft-com:office:word" xmlns:w="http://schemas.openxmlformats.org/wordprocessingml/2006/main" xmlns:w14="http://schemas.microsoft.com/office/word/2010/wordml" xmlns:w15="http://schemas.microsoft.com/office/word/2012/wordml" xmlns:w16cex="http://schemas.microsoft.com/office/word/2018/wordml/cex" xmlns:w16cid="http://schemas.microsoft.com/office/word/2016/wordml/cid" xmlns:w16="http://schemas.microsoft.com/office/word/2018/wordml" xmlns:w16sdtdh="http://schemas.microsoft.com/office/word/2020/wordml/sdtdatahash" xmlns:w16se="http://schemas.microsoft.com/office/word/2015/wordml/symex" xmlns:wpg="http://schemas.microsoft.com/office/word/2010/wordprocessingGroup" xmlns:wpi="http://schemas.microsoft.com/office/word/2010/wordprocessingInk" xmlns:wps="http://schemas.microsoft.com/office/word/2010/wordprocessingShape" xmlns:a14="http://schemas.microsoft.com/office/drawing/2010/main" val="0"/>
+                          <a14:useLocalDpi xmlns:a14="http://schemas.microsoft.com/office/drawing/2010/main" val="0"/>
                         </a:ext>
                       </a:extLst>
                     </a:blip>
@@ -76,16 +76,14 @@
           </wp:anchor>
         </w:drawing>
       </w:r>
-    </w:p>
-    <w:p>
-      <w:pPr>
-        <w:jc w:val="center"/>
+      <w:r>
         <w:rPr>
           <w:rFonts w:ascii="Arial" w:hAnsi="Arial" w:cs="Arial"/>
           <w:sz w:val="28"/>
           <w:szCs w:val="28"/>
         </w:rPr>
-      </w:pPr>
+        <w:t xml:space="preserve"> </w:t>
+      </w:r>
     </w:p>
     <w:p>
       <w:pPr>
@@ -132,13 +130,14 @@
         <w:jc w:val="center"/>
         <w:rPr>
           <w:rFonts w:ascii="Arial" w:hAnsi="Arial" w:cs="Arial"/>
-          <w:b/>
-          <w:bCs/>
           <w:sz w:val="28"/>
           <w:szCs w:val="28"/>
         </w:rPr>
       </w:pPr>
-      <w:r>
+    </w:p>
+    <w:p>
+      <w:pPr>
+        <w:jc w:val="center"/>
         <w:rPr>
           <w:rFonts w:ascii="Arial" w:hAnsi="Arial" w:cs="Arial"/>
           <w:b/>
@@ -146,12 +145,8 @@
           <w:sz w:val="28"/>
           <w:szCs w:val="28"/>
         </w:rPr>
-        <w:t>DOCUMENTAÇÃO TÉCNICA</w:t>
-      </w:r>
-    </w:p>
-    <w:p>
-      <w:pPr>
-        <w:jc w:val="center"/>
+      </w:pPr>
+      <w:r>
         <w:rPr>
           <w:rFonts w:ascii="Arial" w:hAnsi="Arial" w:cs="Arial"/>
           <w:b/>
@@ -159,8 +154,12 @@
           <w:sz w:val="28"/>
           <w:szCs w:val="28"/>
         </w:rPr>
-      </w:pPr>
-      <w:r>
+        <w:t>DOCUMENTAÇÃO TÉCNICA</w:t>
+      </w:r>
+    </w:p>
+    <w:p>
+      <w:pPr>
+        <w:jc w:val="center"/>
         <w:rPr>
           <w:rFonts w:ascii="Arial" w:hAnsi="Arial" w:cs="Arial"/>
           <w:b/>
@@ -168,12 +167,8 @@
           <w:sz w:val="28"/>
           <w:szCs w:val="28"/>
         </w:rPr>
-        <w:t>E MANUAL DO USUÁRIO</w:t>
-      </w:r>
-    </w:p>
-    <w:p>
-      <w:pPr>
-        <w:jc w:val="center"/>
+      </w:pPr>
+      <w:r>
         <w:rPr>
           <w:rFonts w:ascii="Arial" w:hAnsi="Arial" w:cs="Arial"/>
           <w:b/>
@@ -181,7 +176,8 @@
           <w:sz w:val="28"/>
           <w:szCs w:val="28"/>
         </w:rPr>
-      </w:pPr>
+        <w:t>E MANUAL DO USUÁRIO</w:t>
+      </w:r>
     </w:p>
     <w:p>
       <w:pPr>
@@ -230,7 +226,10 @@
           <w:szCs w:val="28"/>
         </w:rPr>
       </w:pPr>
-      <w:r>
+    </w:p>
+    <w:p>
+      <w:pPr>
+        <w:jc w:val="center"/>
         <w:rPr>
           <w:rFonts w:ascii="Arial" w:hAnsi="Arial" w:cs="Arial"/>
           <w:b/>
@@ -238,21 +237,20 @@
           <w:sz w:val="28"/>
           <w:szCs w:val="28"/>
         </w:rPr>
-        <w:t>Sistema de Controle de Estoque – Supermercado Três Glórias</w:t>
-      </w:r>
-    </w:p>
-    <w:p>
-      <w:pPr>
-        <w:rPr>
-          <w:rFonts w:ascii="Arial" w:hAnsi="Arial" w:cs="Arial"/>
+      </w:pPr>
+      <w:r>
+        <w:rPr>
+          <w:rFonts w:ascii="Arial" w:hAnsi="Arial" w:cs="Arial"/>
+          <w:b/>
+          <w:bCs/>
           <w:sz w:val="28"/>
           <w:szCs w:val="28"/>
         </w:rPr>
-      </w:pPr>
-    </w:p>
-    <w:p>
-      <w:pPr>
-        <w:jc w:val="center"/>
+        <w:t>Sistema de Controle de Estoque – Supermercado Três Glórias</w:t>
+      </w:r>
+    </w:p>
+    <w:p>
+      <w:pPr>
         <w:rPr>
           <w:rFonts w:ascii="Arial" w:hAnsi="Arial" w:cs="Arial"/>
           <w:sz w:val="28"/>
@@ -269,20 +267,30 @@
           <w:szCs w:val="28"/>
         </w:rPr>
       </w:pPr>
-      <w:r>
+    </w:p>
+    <w:p>
+      <w:pPr>
+        <w:jc w:val="center"/>
         <w:rPr>
           <w:rFonts w:ascii="Arial" w:hAnsi="Arial" w:cs="Arial"/>
           <w:sz w:val="28"/>
           <w:szCs w:val="28"/>
         </w:rPr>
-        <w:t>Integrantes:</w:t>
-      </w:r>
+      </w:pPr>
       <w:r>
         <w:rPr>
           <w:rFonts w:ascii="Arial" w:hAnsi="Arial" w:cs="Arial"/>
           <w:sz w:val="28"/>
           <w:szCs w:val="28"/>
         </w:rPr>
+        <w:t>Integrantes:</w:t>
+      </w:r>
+      <w:r>
+        <w:rPr>
+          <w:rFonts w:ascii="Arial" w:hAnsi="Arial" w:cs="Arial"/>
+          <w:sz w:val="28"/>
+          <w:szCs w:val="28"/>
+        </w:rPr>
         <w:br/>
         <w:t>Lucas Miguel</w:t>
       </w:r>
@@ -330,7 +338,25 @@
           <w:sz w:val="28"/>
           <w:szCs w:val="28"/>
         </w:rPr>
-        <w:t xml:space="preserve">Link do repositório no Github: </w:t>
+        <w:t xml:space="preserve">Link do repositório no </w:t>
+      </w:r>
+      <w:proofErr w:type="spellStart"/>
+      <w:r>
+        <w:rPr>
+          <w:rFonts w:ascii="Arial" w:hAnsi="Arial" w:cs="Arial"/>
+          <w:sz w:val="28"/>
+          <w:szCs w:val="28"/>
+        </w:rPr>
+        <w:t>Github</w:t>
+      </w:r>
+      <w:proofErr w:type="spellEnd"/>
+      <w:r>
+        <w:rPr>
+          <w:rFonts w:ascii="Arial" w:hAnsi="Arial" w:cs="Arial"/>
+          <w:sz w:val="28"/>
+          <w:szCs w:val="28"/>
+        </w:rPr>
+        <w:t xml:space="preserve">: </w:t>
       </w:r>
       <w:hyperlink r:id="rId9" w:history="1">
         <w:r>
@@ -340,43 +366,7 @@
             <w:sz w:val="28"/>
             <w:szCs w:val="28"/>
           </w:rPr>
-          <w:t>https://github.com/supermarket-project-three/estoque-supe</w:t>
-        </w:r>
-        <w:r>
-          <w:rPr>
-            <w:rStyle w:val="Hyperlink"/>
-            <w:rFonts w:ascii="Arial" w:hAnsi="Arial" w:cs="Arial"/>
-            <w:sz w:val="28"/>
-            <w:szCs w:val="28"/>
-          </w:rPr>
-          <w:t>r</w:t>
-        </w:r>
-        <w:r>
-          <w:rPr>
-            <w:rStyle w:val="Hyperlink"/>
-            <w:rFonts w:ascii="Arial" w:hAnsi="Arial" w:cs="Arial"/>
-            <w:sz w:val="28"/>
-            <w:szCs w:val="28"/>
-          </w:rPr>
-          <w:t>mer</w:t>
-        </w:r>
-        <w:r>
-          <w:rPr>
-            <w:rStyle w:val="Hyperlink"/>
-            <w:rFonts w:ascii="Arial" w:hAnsi="Arial" w:cs="Arial"/>
-            <w:sz w:val="28"/>
-            <w:szCs w:val="28"/>
-          </w:rPr>
-          <w:t>c</w:t>
-        </w:r>
-        <w:r>
-          <w:rPr>
-            <w:rStyle w:val="Hyperlink"/>
-            <w:rFonts w:ascii="Arial" w:hAnsi="Arial" w:cs="Arial"/>
-            <w:sz w:val="28"/>
-            <w:szCs w:val="28"/>
-          </w:rPr>
-          <w:t>ado-tres-glorias</w:t>
+          <w:t>https://github.com/supermarket-project-three/estoque-supermercado-tres-glorias</w:t>
         </w:r>
       </w:hyperlink>
     </w:p>
@@ -421,7 +411,21 @@
         <w:rPr>
           <w:rFonts w:ascii="Arial" w:hAnsi="Arial" w:cs="Arial"/>
         </w:rPr>
-        <w:t>Data: Novembro/2025</w:t>
+        <w:t xml:space="preserve">Data: </w:t>
+      </w:r>
+      <w:proofErr w:type="gramStart"/>
+      <w:r>
+        <w:rPr>
+          <w:rFonts w:ascii="Arial" w:hAnsi="Arial" w:cs="Arial"/>
+        </w:rPr>
+        <w:t>Novembro</w:t>
+      </w:r>
+      <w:proofErr w:type="gramEnd"/>
+      <w:r>
+        <w:rPr>
+          <w:rFonts w:ascii="Arial" w:hAnsi="Arial" w:cs="Arial"/>
+        </w:rPr>
+        <w:t>/2025</w:t>
       </w:r>
     </w:p>
     <w:p>
@@ -443,7 +447,35 @@
         <w:rPr>
           <w:rFonts w:ascii="Arial" w:hAnsi="Arial" w:cs="Arial"/>
         </w:rPr>
-        <w:t>Tecnologias: PHP 8, Laminas MVC, Doctrine ORM, MySQL, HTML5/CSS3/JS</w:t>
+        <w:t xml:space="preserve">Tecnologias: PHP 8, </w:t>
+      </w:r>
+      <w:proofErr w:type="gramStart"/>
+      <w:r>
+        <w:rPr>
+          <w:rFonts w:ascii="Arial" w:hAnsi="Arial" w:cs="Arial"/>
+        </w:rPr>
+        <w:t>Laminas</w:t>
+      </w:r>
+      <w:proofErr w:type="gramEnd"/>
+      <w:r>
+        <w:rPr>
+          <w:rFonts w:ascii="Arial" w:hAnsi="Arial" w:cs="Arial"/>
+        </w:rPr>
+        <w:t xml:space="preserve"> MVC, </w:t>
+      </w:r>
+      <w:proofErr w:type="spellStart"/>
+      <w:r>
+        <w:rPr>
+          <w:rFonts w:ascii="Arial" w:hAnsi="Arial" w:cs="Arial"/>
+        </w:rPr>
+        <w:t>Doctrine</w:t>
+      </w:r>
+      <w:proofErr w:type="spellEnd"/>
+      <w:r>
+        <w:rPr>
+          <w:rFonts w:ascii="Arial" w:hAnsi="Arial" w:cs="Arial"/>
+        </w:rPr>
+        <w:t xml:space="preserve"> ORM, MySQL, HTML5/CSS3/JS</w:t>
       </w:r>
     </w:p>
     <w:p>
@@ -970,6 +1002,7 @@
             </w:rPr>
             <w:t>.2.</w:t>
           </w:r>
+          <w:proofErr w:type="gramStart"/>
           <w:r>
             <w:rPr>
               <w:rFonts w:ascii="Arial" w:hAnsi="Arial" w:cs="Arial"/>
@@ -982,6 +1015,7 @@
             </w:rPr>
             <w:t>Dashboard</w:t>
           </w:r>
+          <w:proofErr w:type="gramEnd"/>
           <w:r>
             <w:rPr>
               <w:rFonts w:ascii="Arial" w:hAnsi="Arial" w:cs="Arial"/>
@@ -1013,7 +1047,21 @@
             <w:rPr>
               <w:rFonts w:ascii="Arial" w:hAnsi="Arial" w:cs="Arial"/>
             </w:rPr>
-            <w:t>Gestão de Usuários (/dashboard-usuarios)</w:t>
+            <w:t>Gestão de Usuários (/dashboard-</w:t>
+          </w:r>
+          <w:proofErr w:type="spellStart"/>
+          <w:r>
+            <w:rPr>
+              <w:rFonts w:ascii="Arial" w:hAnsi="Arial" w:cs="Arial"/>
+            </w:rPr>
+            <w:t>usuarios</w:t>
+          </w:r>
+          <w:proofErr w:type="spellEnd"/>
+          <w:r>
+            <w:rPr>
+              <w:rFonts w:ascii="Arial" w:hAnsi="Arial" w:cs="Arial"/>
+            </w:rPr>
+            <w:t>)</w:t>
           </w:r>
           <w:r>
             <w:rPr>
@@ -1123,7 +1171,21 @@
             <w:rPr>
               <w:rFonts w:ascii="Arial" w:hAnsi="Arial" w:cs="Arial"/>
             </w:rPr>
-            <w:t>Histórico Completo (/historico)</w:t>
+            <w:t>Histórico Completo (/</w:t>
+          </w:r>
+          <w:proofErr w:type="spellStart"/>
+          <w:r>
+            <w:rPr>
+              <w:rFonts w:ascii="Arial" w:hAnsi="Arial" w:cs="Arial"/>
+            </w:rPr>
+            <w:t>historico</w:t>
+          </w:r>
+          <w:proofErr w:type="spellEnd"/>
+          <w:r>
+            <w:rPr>
+              <w:rFonts w:ascii="Arial" w:hAnsi="Arial" w:cs="Arial"/>
+            </w:rPr>
+            <w:t>)</w:t>
           </w:r>
           <w:r>
             <w:rPr>
@@ -1608,7 +1670,21 @@
         <w:rPr>
           <w:rFonts w:ascii="Arial" w:hAnsi="Arial" w:cs="Arial"/>
         </w:rPr>
-        <w:t xml:space="preserve"> Movimentação (Entrada/Saída) -&gt; Registro em Histórico (MovimentoEstoque) -&gt; Atualização Imediata.</w:t>
+        <w:t xml:space="preserve"> Movimentação (Entrada/Saída) -&gt; Registro em Histórico (</w:t>
+      </w:r>
+      <w:proofErr w:type="spellStart"/>
+      <w:r>
+        <w:rPr>
+          <w:rFonts w:ascii="Arial" w:hAnsi="Arial" w:cs="Arial"/>
+        </w:rPr>
+        <w:t>MovimentoEstoque</w:t>
+      </w:r>
+      <w:proofErr w:type="spellEnd"/>
+      <w:r>
+        <w:rPr>
+          <w:rFonts w:ascii="Arial" w:hAnsi="Arial" w:cs="Arial"/>
+        </w:rPr>
+        <w:t>) -&gt; Atualização Imediata.</w:t>
       </w:r>
     </w:p>
     <w:p>
@@ -1769,7 +1845,21 @@
         <w:rPr>
           <w:rFonts w:ascii="Arial" w:hAnsi="Arial" w:cs="Arial"/>
         </w:rPr>
-        <w:t xml:space="preserve"> Cadastro e manutenção dos setores do supermercado (ex: Hortifruti, Padaria).</w:t>
+        <w:t xml:space="preserve"> Cadastro e manutenção dos setores do supermercado (</w:t>
+      </w:r>
+      <w:proofErr w:type="spellStart"/>
+      <w:r>
+        <w:rPr>
+          <w:rFonts w:ascii="Arial" w:hAnsi="Arial" w:cs="Arial"/>
+        </w:rPr>
+        <w:t>ex</w:t>
+      </w:r>
+      <w:proofErr w:type="spellEnd"/>
+      <w:r>
+        <w:rPr>
+          <w:rFonts w:ascii="Arial" w:hAnsi="Arial" w:cs="Arial"/>
+        </w:rPr>
+        <w:t>: Hortifruti, Padaria).</w:t>
       </w:r>
     </w:p>
     <w:p>
@@ -1952,7 +2042,21 @@
         <w:rPr>
           <w:rFonts w:ascii="Arial" w:hAnsi="Arial" w:cs="Arial"/>
         </w:rPr>
-        <w:t xml:space="preserve"> Senhas criptografadas (Hash) e proteção de rotas (ACL) via Middleware.</w:t>
+        <w:t xml:space="preserve"> Senhas criptografadas (</w:t>
+      </w:r>
+      <w:proofErr w:type="spellStart"/>
+      <w:r>
+        <w:rPr>
+          <w:rFonts w:ascii="Arial" w:hAnsi="Arial" w:cs="Arial"/>
+        </w:rPr>
+        <w:t>Hash</w:t>
+      </w:r>
+      <w:proofErr w:type="spellEnd"/>
+      <w:r>
+        <w:rPr>
+          <w:rFonts w:ascii="Arial" w:hAnsi="Arial" w:cs="Arial"/>
+        </w:rPr>
+        <w:t>) e proteção de rotas (ACL) via Middleware.</w:t>
       </w:r>
     </w:p>
     <w:p>
@@ -1978,7 +2082,49 @@
         <w:rPr>
           <w:rFonts w:ascii="Arial" w:hAnsi="Arial" w:cs="Arial"/>
         </w:rPr>
-        <w:t xml:space="preserve"> Padrão MVC (Model-View-Controller) utilizando o framework Laminas.</w:t>
+        <w:t xml:space="preserve"> Padrão MVC (Model-</w:t>
+      </w:r>
+      <w:proofErr w:type="spellStart"/>
+      <w:r>
+        <w:rPr>
+          <w:rFonts w:ascii="Arial" w:hAnsi="Arial" w:cs="Arial"/>
+        </w:rPr>
+        <w:t>View</w:t>
+      </w:r>
+      <w:proofErr w:type="spellEnd"/>
+      <w:r>
+        <w:rPr>
+          <w:rFonts w:ascii="Arial" w:hAnsi="Arial" w:cs="Arial"/>
+        </w:rPr>
+        <w:t>-</w:t>
+      </w:r>
+      <w:proofErr w:type="spellStart"/>
+      <w:r>
+        <w:rPr>
+          <w:rFonts w:ascii="Arial" w:hAnsi="Arial" w:cs="Arial"/>
+        </w:rPr>
+        <w:t>Controller</w:t>
+      </w:r>
+      <w:proofErr w:type="spellEnd"/>
+      <w:r>
+        <w:rPr>
+          <w:rFonts w:ascii="Arial" w:hAnsi="Arial" w:cs="Arial"/>
+        </w:rPr>
+        <w:t xml:space="preserve">) utilizando o framework </w:t>
+      </w:r>
+      <w:proofErr w:type="gramStart"/>
+      <w:r>
+        <w:rPr>
+          <w:rFonts w:ascii="Arial" w:hAnsi="Arial" w:cs="Arial"/>
+        </w:rPr>
+        <w:t>Laminas</w:t>
+      </w:r>
+      <w:proofErr w:type="gramEnd"/>
+      <w:r>
+        <w:rPr>
+          <w:rFonts w:ascii="Arial" w:hAnsi="Arial" w:cs="Arial"/>
+        </w:rPr>
+        <w:t>.</w:t>
       </w:r>
     </w:p>
     <w:p>
@@ -2004,7 +2150,21 @@
         <w:rPr>
           <w:rFonts w:ascii="Arial" w:hAnsi="Arial" w:cs="Arial"/>
         </w:rPr>
-        <w:t xml:space="preserve"> Uso de ORM (Doctrine) para abstração do banco de dados MySQL.</w:t>
+        <w:t xml:space="preserve"> Uso de ORM (</w:t>
+      </w:r>
+      <w:proofErr w:type="spellStart"/>
+      <w:r>
+        <w:rPr>
+          <w:rFonts w:ascii="Arial" w:hAnsi="Arial" w:cs="Arial"/>
+        </w:rPr>
+        <w:t>Doctrine</w:t>
+      </w:r>
+      <w:proofErr w:type="spellEnd"/>
+      <w:r>
+        <w:rPr>
+          <w:rFonts w:ascii="Arial" w:hAnsi="Arial" w:cs="Arial"/>
+        </w:rPr>
+        <w:t>) para abstração do banco de dados MySQL.</w:t>
       </w:r>
     </w:p>
     <w:p>
@@ -2103,13 +2263,23 @@
         </w:rPr>
         <w:t xml:space="preserve"> fornecida pelo </w:t>
       </w:r>
-      <w:r>
-        <w:rPr>
-          <w:rFonts w:ascii="Arial" w:hAnsi="Arial" w:cs="Arial"/>
-          <w:b/>
-          <w:bCs/>
-        </w:rPr>
-        <w:t>Laminas Framework</w:t>
+      <w:proofErr w:type="gramStart"/>
+      <w:r>
+        <w:rPr>
+          <w:rFonts w:ascii="Arial" w:hAnsi="Arial" w:cs="Arial"/>
+          <w:b/>
+          <w:bCs/>
+        </w:rPr>
+        <w:t>Laminas</w:t>
+      </w:r>
+      <w:proofErr w:type="gramEnd"/>
+      <w:r>
+        <w:rPr>
+          <w:rFonts w:ascii="Arial" w:hAnsi="Arial" w:cs="Arial"/>
+          <w:b/>
+          <w:bCs/>
+        </w:rPr>
+        <w:t xml:space="preserve"> Framework</w:t>
       </w:r>
       <w:r>
         <w:rPr>
@@ -2117,13 +2287,23 @@
         </w:rPr>
         <w:t xml:space="preserve">, integrada ao </w:t>
       </w:r>
-      <w:r>
-        <w:rPr>
-          <w:rFonts w:ascii="Arial" w:hAnsi="Arial" w:cs="Arial"/>
-          <w:b/>
-          <w:bCs/>
-        </w:rPr>
-        <w:t>Doctrine ORM</w:t>
+      <w:proofErr w:type="spellStart"/>
+      <w:r>
+        <w:rPr>
+          <w:rFonts w:ascii="Arial" w:hAnsi="Arial" w:cs="Arial"/>
+          <w:b/>
+          <w:bCs/>
+        </w:rPr>
+        <w:t>Doctrine</w:t>
+      </w:r>
+      <w:proofErr w:type="spellEnd"/>
+      <w:r>
+        <w:rPr>
+          <w:rFonts w:ascii="Arial" w:hAnsi="Arial" w:cs="Arial"/>
+          <w:b/>
+          <w:bCs/>
+        </w:rPr>
+        <w:t xml:space="preserve"> ORM</w:t>
       </w:r>
       <w:r>
         <w:rPr>
@@ -2155,7 +2335,49 @@
         <w:rPr>
           <w:rFonts w:ascii="Arial" w:hAnsi="Arial" w:cs="Arial"/>
         </w:rPr>
-        <w:t xml:space="preserve"> Classes PHP em module/Application/src/Entity mapeadas com Attributes do PHP 8 para tabelas do MySQL.</w:t>
+        <w:t xml:space="preserve"> Classes PHP em module/</w:t>
+      </w:r>
+      <w:proofErr w:type="spellStart"/>
+      <w:r>
+        <w:rPr>
+          <w:rFonts w:ascii="Arial" w:hAnsi="Arial" w:cs="Arial"/>
+        </w:rPr>
+        <w:t>Application</w:t>
+      </w:r>
+      <w:proofErr w:type="spellEnd"/>
+      <w:r>
+        <w:rPr>
+          <w:rFonts w:ascii="Arial" w:hAnsi="Arial" w:cs="Arial"/>
+        </w:rPr>
+        <w:t>/</w:t>
+      </w:r>
+      <w:proofErr w:type="spellStart"/>
+      <w:r>
+        <w:rPr>
+          <w:rFonts w:ascii="Arial" w:hAnsi="Arial" w:cs="Arial"/>
+        </w:rPr>
+        <w:t>src</w:t>
+      </w:r>
+      <w:proofErr w:type="spellEnd"/>
+      <w:r>
+        <w:rPr>
+          <w:rFonts w:ascii="Arial" w:hAnsi="Arial" w:cs="Arial"/>
+        </w:rPr>
+        <w:t xml:space="preserve">/Entity mapeadas com </w:t>
+      </w:r>
+      <w:proofErr w:type="spellStart"/>
+      <w:r>
+        <w:rPr>
+          <w:rFonts w:ascii="Arial" w:hAnsi="Arial" w:cs="Arial"/>
+        </w:rPr>
+        <w:t>Attributes</w:t>
+      </w:r>
+      <w:proofErr w:type="spellEnd"/>
+      <w:r>
+        <w:rPr>
+          <w:rFonts w:ascii="Arial" w:hAnsi="Arial" w:cs="Arial"/>
+        </w:rPr>
+        <w:t xml:space="preserve"> do PHP 8 para tabelas do MySQL.</w:t>
       </w:r>
     </w:p>
     <w:p>
@@ -2169,19 +2391,99 @@
           <w:rFonts w:ascii="Arial" w:hAnsi="Arial" w:cs="Arial"/>
         </w:rPr>
       </w:pPr>
-      <w:r>
-        <w:rPr>
-          <w:rFonts w:ascii="Arial" w:hAnsi="Arial" w:cs="Arial"/>
-          <w:b/>
-          <w:bCs/>
-        </w:rPr>
-        <w:t>View:</w:t>
-      </w:r>
-      <w:r>
-        <w:rPr>
-          <w:rFonts w:ascii="Arial" w:hAnsi="Arial" w:cs="Arial"/>
-        </w:rPr>
-        <w:t xml:space="preserve"> Arquivos .phtml em module/Application/view, utilizando HTML5, CSS3 e JavaScript (Fetch API para modais).</w:t>
+      <w:proofErr w:type="spellStart"/>
+      <w:r>
+        <w:rPr>
+          <w:rFonts w:ascii="Arial" w:hAnsi="Arial" w:cs="Arial"/>
+          <w:b/>
+          <w:bCs/>
+        </w:rPr>
+        <w:t>View</w:t>
+      </w:r>
+      <w:proofErr w:type="spellEnd"/>
+      <w:r>
+        <w:rPr>
+          <w:rFonts w:ascii="Arial" w:hAnsi="Arial" w:cs="Arial"/>
+          <w:b/>
+          <w:bCs/>
+        </w:rPr>
+        <w:t>:</w:t>
+      </w:r>
+      <w:r>
+        <w:rPr>
+          <w:rFonts w:ascii="Arial" w:hAnsi="Arial" w:cs="Arial"/>
+        </w:rPr>
+        <w:t xml:space="preserve"> Arquivos .</w:t>
+      </w:r>
+      <w:proofErr w:type="spellStart"/>
+      <w:r>
+        <w:rPr>
+          <w:rFonts w:ascii="Arial" w:hAnsi="Arial" w:cs="Arial"/>
+        </w:rPr>
+        <w:t>phtml</w:t>
+      </w:r>
+      <w:proofErr w:type="spellEnd"/>
+      <w:r>
+        <w:rPr>
+          <w:rFonts w:ascii="Arial" w:hAnsi="Arial" w:cs="Arial"/>
+        </w:rPr>
+        <w:t xml:space="preserve"> em module/</w:t>
+      </w:r>
+      <w:proofErr w:type="spellStart"/>
+      <w:r>
+        <w:rPr>
+          <w:rFonts w:ascii="Arial" w:hAnsi="Arial" w:cs="Arial"/>
+        </w:rPr>
+        <w:t>Application</w:t>
+      </w:r>
+      <w:proofErr w:type="spellEnd"/>
+      <w:r>
+        <w:rPr>
+          <w:rFonts w:ascii="Arial" w:hAnsi="Arial" w:cs="Arial"/>
+        </w:rPr>
+        <w:t>/</w:t>
+      </w:r>
+      <w:proofErr w:type="spellStart"/>
+      <w:r>
+        <w:rPr>
+          <w:rFonts w:ascii="Arial" w:hAnsi="Arial" w:cs="Arial"/>
+        </w:rPr>
+        <w:t>view</w:t>
+      </w:r>
+      <w:proofErr w:type="spellEnd"/>
+      <w:r>
+        <w:rPr>
+          <w:rFonts w:ascii="Arial" w:hAnsi="Arial" w:cs="Arial"/>
+        </w:rPr>
+        <w:t xml:space="preserve">, utilizando HTML5, CSS3 e </w:t>
+      </w:r>
+      <w:proofErr w:type="spellStart"/>
+      <w:r>
+        <w:rPr>
+          <w:rFonts w:ascii="Arial" w:hAnsi="Arial" w:cs="Arial"/>
+        </w:rPr>
+        <w:t>JavaScript</w:t>
+      </w:r>
+      <w:proofErr w:type="spellEnd"/>
+      <w:r>
+        <w:rPr>
+          <w:rFonts w:ascii="Arial" w:hAnsi="Arial" w:cs="Arial"/>
+        </w:rPr>
+        <w:t xml:space="preserve"> (</w:t>
+      </w:r>
+      <w:proofErr w:type="spellStart"/>
+      <w:r>
+        <w:rPr>
+          <w:rFonts w:ascii="Arial" w:hAnsi="Arial" w:cs="Arial"/>
+        </w:rPr>
+        <w:t>Fetch</w:t>
+      </w:r>
+      <w:proofErr w:type="spellEnd"/>
+      <w:r>
+        <w:rPr>
+          <w:rFonts w:ascii="Arial" w:hAnsi="Arial" w:cs="Arial"/>
+        </w:rPr>
+        <w:t xml:space="preserve"> API para modais).</w:t>
       </w:r>
     </w:p>
     <w:p>
@@ -2195,19 +2497,71 @@
           <w:rFonts w:ascii="Arial" w:hAnsi="Arial" w:cs="Arial"/>
         </w:rPr>
       </w:pPr>
-      <w:r>
-        <w:rPr>
-          <w:rFonts w:ascii="Arial" w:hAnsi="Arial" w:cs="Arial"/>
-          <w:b/>
-          <w:bCs/>
-        </w:rPr>
-        <w:t>Controller:</w:t>
-      </w:r>
-      <w:r>
-        <w:rPr>
-          <w:rFonts w:ascii="Arial" w:hAnsi="Arial" w:cs="Arial"/>
-        </w:rPr>
-        <w:t xml:space="preserve"> Classes em module/Application/src/Controller que gerenciam a lógica de negócios e fluxo de dados.</w:t>
+      <w:proofErr w:type="spellStart"/>
+      <w:r>
+        <w:rPr>
+          <w:rFonts w:ascii="Arial" w:hAnsi="Arial" w:cs="Arial"/>
+          <w:b/>
+          <w:bCs/>
+        </w:rPr>
+        <w:t>Controller</w:t>
+      </w:r>
+      <w:proofErr w:type="spellEnd"/>
+      <w:r>
+        <w:rPr>
+          <w:rFonts w:ascii="Arial" w:hAnsi="Arial" w:cs="Arial"/>
+          <w:b/>
+          <w:bCs/>
+        </w:rPr>
+        <w:t>:</w:t>
+      </w:r>
+      <w:r>
+        <w:rPr>
+          <w:rFonts w:ascii="Arial" w:hAnsi="Arial" w:cs="Arial"/>
+        </w:rPr>
+        <w:t xml:space="preserve"> Classes em module/</w:t>
+      </w:r>
+      <w:proofErr w:type="spellStart"/>
+      <w:r>
+        <w:rPr>
+          <w:rFonts w:ascii="Arial" w:hAnsi="Arial" w:cs="Arial"/>
+        </w:rPr>
+        <w:t>Application</w:t>
+      </w:r>
+      <w:proofErr w:type="spellEnd"/>
+      <w:r>
+        <w:rPr>
+          <w:rFonts w:ascii="Arial" w:hAnsi="Arial" w:cs="Arial"/>
+        </w:rPr>
+        <w:t>/</w:t>
+      </w:r>
+      <w:proofErr w:type="spellStart"/>
+      <w:r>
+        <w:rPr>
+          <w:rFonts w:ascii="Arial" w:hAnsi="Arial" w:cs="Arial"/>
+        </w:rPr>
+        <w:t>src</w:t>
+      </w:r>
+      <w:proofErr w:type="spellEnd"/>
+      <w:r>
+        <w:rPr>
+          <w:rFonts w:ascii="Arial" w:hAnsi="Arial" w:cs="Arial"/>
+        </w:rPr>
+        <w:t>/</w:t>
+      </w:r>
+      <w:proofErr w:type="spellStart"/>
+      <w:r>
+        <w:rPr>
+          <w:rFonts w:ascii="Arial" w:hAnsi="Arial" w:cs="Arial"/>
+        </w:rPr>
+        <w:t>Controller</w:t>
+      </w:r>
+      <w:proofErr w:type="spellEnd"/>
+      <w:r>
+        <w:rPr>
+          <w:rFonts w:ascii="Arial" w:hAnsi="Arial" w:cs="Arial"/>
+        </w:rPr>
+        <w:t xml:space="preserve"> que gerenciam a lógica de negócios e fluxo de dados.</w:t>
       </w:r>
     </w:p>
     <w:p>
@@ -2253,7 +2607,21 @@
         <w:rPr>
           <w:rFonts w:ascii="Arial" w:hAnsi="Arial" w:cs="Arial"/>
         </w:rPr>
-        <w:t>/config: Configurações globais</w:t>
+        <w:t>/</w:t>
+      </w:r>
+      <w:proofErr w:type="spellStart"/>
+      <w:r>
+        <w:rPr>
+          <w:rFonts w:ascii="Arial" w:hAnsi="Arial" w:cs="Arial"/>
+        </w:rPr>
+        <w:t>config</w:t>
+      </w:r>
+      <w:proofErr w:type="spellEnd"/>
+      <w:r>
+        <w:rPr>
+          <w:rFonts w:ascii="Arial" w:hAnsi="Arial" w:cs="Arial"/>
+        </w:rPr>
+        <w:t>: Configurações globais</w:t>
       </w:r>
     </w:p>
     <w:p>
@@ -2271,7 +2639,21 @@
         <w:rPr>
           <w:rFonts w:ascii="Arial" w:hAnsi="Arial" w:cs="Arial"/>
         </w:rPr>
-        <w:t>/module/Application: O módulo principal da aplicação.</w:t>
+        <w:t>/module/</w:t>
+      </w:r>
+      <w:proofErr w:type="spellStart"/>
+      <w:r>
+        <w:rPr>
+          <w:rFonts w:ascii="Arial" w:hAnsi="Arial" w:cs="Arial"/>
+        </w:rPr>
+        <w:t>Application</w:t>
+      </w:r>
+      <w:proofErr w:type="spellEnd"/>
+      <w:r>
+        <w:rPr>
+          <w:rFonts w:ascii="Arial" w:hAnsi="Arial" w:cs="Arial"/>
+        </w:rPr>
+        <w:t>: O módulo principal da aplicação.</w:t>
       </w:r>
     </w:p>
     <w:p>
@@ -2289,7 +2671,77 @@
         <w:rPr>
           <w:rFonts w:ascii="Arial" w:hAnsi="Arial" w:cs="Arial"/>
         </w:rPr>
-        <w:t>/src/Controller: Controladores (AuthController, IndexController, ProdutoController, etc.).</w:t>
+        <w:t>/</w:t>
+      </w:r>
+      <w:proofErr w:type="spellStart"/>
+      <w:r>
+        <w:rPr>
+          <w:rFonts w:ascii="Arial" w:hAnsi="Arial" w:cs="Arial"/>
+        </w:rPr>
+        <w:t>src</w:t>
+      </w:r>
+      <w:proofErr w:type="spellEnd"/>
+      <w:r>
+        <w:rPr>
+          <w:rFonts w:ascii="Arial" w:hAnsi="Arial" w:cs="Arial"/>
+        </w:rPr>
+        <w:t>/</w:t>
+      </w:r>
+      <w:proofErr w:type="spellStart"/>
+      <w:r>
+        <w:rPr>
+          <w:rFonts w:ascii="Arial" w:hAnsi="Arial" w:cs="Arial"/>
+        </w:rPr>
+        <w:t>Controller</w:t>
+      </w:r>
+      <w:proofErr w:type="spellEnd"/>
+      <w:r>
+        <w:rPr>
+          <w:rFonts w:ascii="Arial" w:hAnsi="Arial" w:cs="Arial"/>
+        </w:rPr>
+        <w:t>: Controladores (</w:t>
+      </w:r>
+      <w:proofErr w:type="spellStart"/>
+      <w:r>
+        <w:rPr>
+          <w:rFonts w:ascii="Arial" w:hAnsi="Arial" w:cs="Arial"/>
+        </w:rPr>
+        <w:t>AuthController</w:t>
+      </w:r>
+      <w:proofErr w:type="spellEnd"/>
+      <w:r>
+        <w:rPr>
+          <w:rFonts w:ascii="Arial" w:hAnsi="Arial" w:cs="Arial"/>
+        </w:rPr>
+        <w:t xml:space="preserve">, </w:t>
+      </w:r>
+      <w:proofErr w:type="spellStart"/>
+      <w:r>
+        <w:rPr>
+          <w:rFonts w:ascii="Arial" w:hAnsi="Arial" w:cs="Arial"/>
+        </w:rPr>
+        <w:t>IndexController</w:t>
+      </w:r>
+      <w:proofErr w:type="spellEnd"/>
+      <w:r>
+        <w:rPr>
+          <w:rFonts w:ascii="Arial" w:hAnsi="Arial" w:cs="Arial"/>
+        </w:rPr>
+        <w:t xml:space="preserve">, </w:t>
+      </w:r>
+      <w:proofErr w:type="spellStart"/>
+      <w:r>
+        <w:rPr>
+          <w:rFonts w:ascii="Arial" w:hAnsi="Arial" w:cs="Arial"/>
+        </w:rPr>
+        <w:t>ProdutoController</w:t>
+      </w:r>
+      <w:proofErr w:type="spellEnd"/>
+      <w:r>
+        <w:rPr>
+          <w:rFonts w:ascii="Arial" w:hAnsi="Arial" w:cs="Arial"/>
+        </w:rPr>
+        <w:t>, etc.).</w:t>
       </w:r>
     </w:p>
     <w:p>
@@ -2307,7 +2759,63 @@
         <w:rPr>
           <w:rFonts w:ascii="Arial" w:hAnsi="Arial" w:cs="Arial"/>
         </w:rPr>
-        <w:t>/src/Entity: Entidades do Doctrine (Produto, Usuario, MovimentoEstoque...).</w:t>
+        <w:t>/</w:t>
+      </w:r>
+      <w:proofErr w:type="spellStart"/>
+      <w:r>
+        <w:rPr>
+          <w:rFonts w:ascii="Arial" w:hAnsi="Arial" w:cs="Arial"/>
+        </w:rPr>
+        <w:t>src</w:t>
+      </w:r>
+      <w:proofErr w:type="spellEnd"/>
+      <w:r>
+        <w:rPr>
+          <w:rFonts w:ascii="Arial" w:hAnsi="Arial" w:cs="Arial"/>
+        </w:rPr>
+        <w:t xml:space="preserve">/Entity: Entidades do </w:t>
+      </w:r>
+      <w:proofErr w:type="spellStart"/>
+      <w:r>
+        <w:rPr>
+          <w:rFonts w:ascii="Arial" w:hAnsi="Arial" w:cs="Arial"/>
+        </w:rPr>
+        <w:t>Doctrine</w:t>
+      </w:r>
+      <w:proofErr w:type="spellEnd"/>
+      <w:r>
+        <w:rPr>
+          <w:rFonts w:ascii="Arial" w:hAnsi="Arial" w:cs="Arial"/>
+        </w:rPr>
+        <w:t xml:space="preserve"> (Produto, </w:t>
+      </w:r>
+      <w:proofErr w:type="spellStart"/>
+      <w:r>
+        <w:rPr>
+          <w:rFonts w:ascii="Arial" w:hAnsi="Arial" w:cs="Arial"/>
+        </w:rPr>
+        <w:t>Usuario</w:t>
+      </w:r>
+      <w:proofErr w:type="spellEnd"/>
+      <w:r>
+        <w:rPr>
+          <w:rFonts w:ascii="Arial" w:hAnsi="Arial" w:cs="Arial"/>
+        </w:rPr>
+        <w:t xml:space="preserve">, </w:t>
+      </w:r>
+      <w:proofErr w:type="spellStart"/>
+      <w:r>
+        <w:rPr>
+          <w:rFonts w:ascii="Arial" w:hAnsi="Arial" w:cs="Arial"/>
+        </w:rPr>
+        <w:t>MovimentoEstoque</w:t>
+      </w:r>
+      <w:proofErr w:type="spellEnd"/>
+      <w:r>
+        <w:rPr>
+          <w:rFonts w:ascii="Arial" w:hAnsi="Arial" w:cs="Arial"/>
+        </w:rPr>
+        <w:t>...).</w:t>
       </w:r>
     </w:p>
     <w:p>
@@ -2325,7 +2833,49 @@
         <w:rPr>
           <w:rFonts w:ascii="Arial" w:hAnsi="Arial" w:cs="Arial"/>
         </w:rPr>
-        <w:t>/view/application: Templates de visualização (telas).</w:t>
+        <w:t>/</w:t>
+      </w:r>
+      <w:proofErr w:type="spellStart"/>
+      <w:r>
+        <w:rPr>
+          <w:rFonts w:ascii="Arial" w:hAnsi="Arial" w:cs="Arial"/>
+        </w:rPr>
+        <w:t>view</w:t>
+      </w:r>
+      <w:proofErr w:type="spellEnd"/>
+      <w:r>
+        <w:rPr>
+          <w:rFonts w:ascii="Arial" w:hAnsi="Arial" w:cs="Arial"/>
+        </w:rPr>
+        <w:t>/</w:t>
+      </w:r>
+      <w:proofErr w:type="spellStart"/>
+      <w:r>
+        <w:rPr>
+          <w:rFonts w:ascii="Arial" w:hAnsi="Arial" w:cs="Arial"/>
+        </w:rPr>
+        <w:t>application</w:t>
+      </w:r>
+      <w:proofErr w:type="spellEnd"/>
+      <w:r>
+        <w:rPr>
+          <w:rFonts w:ascii="Arial" w:hAnsi="Arial" w:cs="Arial"/>
+        </w:rPr>
+        <w:t xml:space="preserve">: </w:t>
+      </w:r>
+      <w:proofErr w:type="spellStart"/>
+      <w:r>
+        <w:rPr>
+          <w:rFonts w:ascii="Arial" w:hAnsi="Arial" w:cs="Arial"/>
+        </w:rPr>
+        <w:t>Templates</w:t>
+      </w:r>
+      <w:proofErr w:type="spellEnd"/>
+      <w:r>
+        <w:rPr>
+          <w:rFonts w:ascii="Arial" w:hAnsi="Arial" w:cs="Arial"/>
+        </w:rPr>
+        <w:t xml:space="preserve"> de visualização (telas).</w:t>
       </w:r>
     </w:p>
     <w:p>
@@ -2343,7 +2893,35 @@
         <w:rPr>
           <w:rFonts w:ascii="Arial" w:hAnsi="Arial" w:cs="Arial"/>
         </w:rPr>
-        <w:t>/public: Diretório raiz do servidor web, contendo index.php, CSS, JS e imagens.</w:t>
+        <w:t>/</w:t>
+      </w:r>
+      <w:proofErr w:type="spellStart"/>
+      <w:r>
+        <w:rPr>
+          <w:rFonts w:ascii="Arial" w:hAnsi="Arial" w:cs="Arial"/>
+        </w:rPr>
+        <w:t>public</w:t>
+      </w:r>
+      <w:proofErr w:type="spellEnd"/>
+      <w:r>
+        <w:rPr>
+          <w:rFonts w:ascii="Arial" w:hAnsi="Arial" w:cs="Arial"/>
+        </w:rPr>
+        <w:t xml:space="preserve">: Diretório raiz do servidor web, contendo </w:t>
+      </w:r>
+      <w:proofErr w:type="spellStart"/>
+      <w:r>
+        <w:rPr>
+          <w:rFonts w:ascii="Arial" w:hAnsi="Arial" w:cs="Arial"/>
+        </w:rPr>
+        <w:t>index.php</w:t>
+      </w:r>
+      <w:proofErr w:type="spellEnd"/>
+      <w:r>
+        <w:rPr>
+          <w:rFonts w:ascii="Arial" w:hAnsi="Arial" w:cs="Arial"/>
+        </w:rPr>
+        <w:t>, CSS, JS e imagens.</w:t>
       </w:r>
     </w:p>
     <w:p>
@@ -2361,7 +2939,63 @@
         <w:rPr>
           <w:rFonts w:ascii="Arial" w:hAnsi="Arial" w:cs="Arial"/>
         </w:rPr>
-        <w:t>/vendor: Bibliotecas de terceiros (Laminas, Doctrine, Symfony Cache) gerenciadas pelo Composer.</w:t>
+        <w:t>/</w:t>
+      </w:r>
+      <w:proofErr w:type="spellStart"/>
+      <w:r>
+        <w:rPr>
+          <w:rFonts w:ascii="Arial" w:hAnsi="Arial" w:cs="Arial"/>
+        </w:rPr>
+        <w:t>vendor</w:t>
+      </w:r>
+      <w:proofErr w:type="spellEnd"/>
+      <w:r>
+        <w:rPr>
+          <w:rFonts w:ascii="Arial" w:hAnsi="Arial" w:cs="Arial"/>
+        </w:rPr>
+        <w:t>: Bibliotecas de terceiros (</w:t>
+      </w:r>
+      <w:proofErr w:type="gramStart"/>
+      <w:r>
+        <w:rPr>
+          <w:rFonts w:ascii="Arial" w:hAnsi="Arial" w:cs="Arial"/>
+        </w:rPr>
+        <w:t>Laminas</w:t>
+      </w:r>
+      <w:proofErr w:type="gramEnd"/>
+      <w:r>
+        <w:rPr>
+          <w:rFonts w:ascii="Arial" w:hAnsi="Arial" w:cs="Arial"/>
+        </w:rPr>
+        <w:t xml:space="preserve">, </w:t>
+      </w:r>
+      <w:proofErr w:type="spellStart"/>
+      <w:r>
+        <w:rPr>
+          <w:rFonts w:ascii="Arial" w:hAnsi="Arial" w:cs="Arial"/>
+        </w:rPr>
+        <w:t>Doctrine</w:t>
+      </w:r>
+      <w:proofErr w:type="spellEnd"/>
+      <w:r>
+        <w:rPr>
+          <w:rFonts w:ascii="Arial" w:hAnsi="Arial" w:cs="Arial"/>
+        </w:rPr>
+        <w:t xml:space="preserve">, </w:t>
+      </w:r>
+      <w:proofErr w:type="spellStart"/>
+      <w:r>
+        <w:rPr>
+          <w:rFonts w:ascii="Arial" w:hAnsi="Arial" w:cs="Arial"/>
+        </w:rPr>
+        <w:t>Symfony</w:t>
+      </w:r>
+      <w:proofErr w:type="spellEnd"/>
+      <w:r>
+        <w:rPr>
+          <w:rFonts w:ascii="Arial" w:hAnsi="Arial" w:cs="Arial"/>
+        </w:rPr>
+        <w:t xml:space="preserve"> Cache) gerenciadas pelo Composer.</w:t>
       </w:r>
     </w:p>
     <w:p>
@@ -2402,7 +3036,35 @@
         <w:rPr>
           <w:rFonts w:ascii="Arial" w:hAnsi="Arial" w:cs="Arial"/>
         </w:rPr>
-        <w:t>O banco de dados foi gerado automaticamente pelo Doctrine (SchemaTool) baseado nas seguintes entidades:</w:t>
+        <w:t xml:space="preserve">O banco de dados foi gerado automaticamente pelo </w:t>
+      </w:r>
+      <w:proofErr w:type="spellStart"/>
+      <w:r>
+        <w:rPr>
+          <w:rFonts w:ascii="Arial" w:hAnsi="Arial" w:cs="Arial"/>
+        </w:rPr>
+        <w:t>Doctrine</w:t>
+      </w:r>
+      <w:proofErr w:type="spellEnd"/>
+      <w:r>
+        <w:rPr>
+          <w:rFonts w:ascii="Arial" w:hAnsi="Arial" w:cs="Arial"/>
+        </w:rPr>
+        <w:t xml:space="preserve"> (</w:t>
+      </w:r>
+      <w:proofErr w:type="spellStart"/>
+      <w:r>
+        <w:rPr>
+          <w:rFonts w:ascii="Arial" w:hAnsi="Arial" w:cs="Arial"/>
+        </w:rPr>
+        <w:t>SchemaTool</w:t>
+      </w:r>
+      <w:proofErr w:type="spellEnd"/>
+      <w:r>
+        <w:rPr>
+          <w:rFonts w:ascii="Arial" w:hAnsi="Arial" w:cs="Arial"/>
+        </w:rPr>
+        <w:t>) baseado nas seguintes entidades:</w:t>
       </w:r>
     </w:p>
     <w:p>
@@ -2416,19 +3078,71 @@
           <w:rFonts w:ascii="Arial" w:hAnsi="Arial" w:cs="Arial"/>
         </w:rPr>
       </w:pPr>
-      <w:r>
-        <w:rPr>
-          <w:rFonts w:ascii="Arial" w:hAnsi="Arial" w:cs="Arial"/>
-          <w:b/>
-          <w:bCs/>
-        </w:rPr>
-        <w:t>Usuario:</w:t>
-      </w:r>
-      <w:r>
-        <w:rPr>
-          <w:rFonts w:ascii="Arial" w:hAnsi="Arial" w:cs="Arial"/>
-        </w:rPr>
-        <w:t xml:space="preserve"> id, nome, email, senha, tipo (enum: admin, responsavel), setor_id (FK).</w:t>
+      <w:proofErr w:type="spellStart"/>
+      <w:r>
+        <w:rPr>
+          <w:rFonts w:ascii="Arial" w:hAnsi="Arial" w:cs="Arial"/>
+          <w:b/>
+          <w:bCs/>
+        </w:rPr>
+        <w:t>Usuario</w:t>
+      </w:r>
+      <w:proofErr w:type="spellEnd"/>
+      <w:r>
+        <w:rPr>
+          <w:rFonts w:ascii="Arial" w:hAnsi="Arial" w:cs="Arial"/>
+          <w:b/>
+          <w:bCs/>
+        </w:rPr>
+        <w:t>:</w:t>
+      </w:r>
+      <w:r>
+        <w:rPr>
+          <w:rFonts w:ascii="Arial" w:hAnsi="Arial" w:cs="Arial"/>
+        </w:rPr>
+        <w:t xml:space="preserve"> id, nome, </w:t>
+      </w:r>
+      <w:proofErr w:type="spellStart"/>
+      <w:r>
+        <w:rPr>
+          <w:rFonts w:ascii="Arial" w:hAnsi="Arial" w:cs="Arial"/>
+        </w:rPr>
+        <w:t>email</w:t>
+      </w:r>
+      <w:proofErr w:type="spellEnd"/>
+      <w:r>
+        <w:rPr>
+          <w:rFonts w:ascii="Arial" w:hAnsi="Arial" w:cs="Arial"/>
+        </w:rPr>
+        <w:t xml:space="preserve">, senha, tipo (enum: admin, </w:t>
+      </w:r>
+      <w:proofErr w:type="spellStart"/>
+      <w:r>
+        <w:rPr>
+          <w:rFonts w:ascii="Arial" w:hAnsi="Arial" w:cs="Arial"/>
+        </w:rPr>
+        <w:t>responsavel</w:t>
+      </w:r>
+      <w:proofErr w:type="spellEnd"/>
+      <w:r>
+        <w:rPr>
+          <w:rFonts w:ascii="Arial" w:hAnsi="Arial" w:cs="Arial"/>
+        </w:rPr>
+        <w:t xml:space="preserve">), </w:t>
+      </w:r>
+      <w:proofErr w:type="spellStart"/>
+      <w:r>
+        <w:rPr>
+          <w:rFonts w:ascii="Arial" w:hAnsi="Arial" w:cs="Arial"/>
+        </w:rPr>
+        <w:t>setor_id</w:t>
+      </w:r>
+      <w:proofErr w:type="spellEnd"/>
+      <w:r>
+        <w:rPr>
+          <w:rFonts w:ascii="Arial" w:hAnsi="Arial" w:cs="Arial"/>
+        </w:rPr>
+        <w:t xml:space="preserve"> (FK).</w:t>
       </w:r>
     </w:p>
     <w:p>
@@ -2480,7 +3194,49 @@
         <w:rPr>
           <w:rFonts w:ascii="Arial" w:hAnsi="Arial" w:cs="Arial"/>
         </w:rPr>
-        <w:t xml:space="preserve"> id, nome, marca, descricao, preco, quantidade, setor_id (FK).</w:t>
+        <w:t xml:space="preserve"> id, nome, marca, </w:t>
+      </w:r>
+      <w:proofErr w:type="spellStart"/>
+      <w:r>
+        <w:rPr>
+          <w:rFonts w:ascii="Arial" w:hAnsi="Arial" w:cs="Arial"/>
+        </w:rPr>
+        <w:t>descricao</w:t>
+      </w:r>
+      <w:proofErr w:type="spellEnd"/>
+      <w:r>
+        <w:rPr>
+          <w:rFonts w:ascii="Arial" w:hAnsi="Arial" w:cs="Arial"/>
+        </w:rPr>
+        <w:t xml:space="preserve">, </w:t>
+      </w:r>
+      <w:proofErr w:type="spellStart"/>
+      <w:r>
+        <w:rPr>
+          <w:rFonts w:ascii="Arial" w:hAnsi="Arial" w:cs="Arial"/>
+        </w:rPr>
+        <w:t>preco</w:t>
+      </w:r>
+      <w:proofErr w:type="spellEnd"/>
+      <w:r>
+        <w:rPr>
+          <w:rFonts w:ascii="Arial" w:hAnsi="Arial" w:cs="Arial"/>
+        </w:rPr>
+        <w:t xml:space="preserve">, quantidade, </w:t>
+      </w:r>
+      <w:proofErr w:type="spellStart"/>
+      <w:r>
+        <w:rPr>
+          <w:rFonts w:ascii="Arial" w:hAnsi="Arial" w:cs="Arial"/>
+        </w:rPr>
+        <w:t>setor_id</w:t>
+      </w:r>
+      <w:proofErr w:type="spellEnd"/>
+      <w:r>
+        <w:rPr>
+          <w:rFonts w:ascii="Arial" w:hAnsi="Arial" w:cs="Arial"/>
+        </w:rPr>
+        <w:t xml:space="preserve"> (FK).</w:t>
       </w:r>
     </w:p>
     <w:p>
@@ -2494,19 +3250,71 @@
           <w:rFonts w:ascii="Arial" w:hAnsi="Arial" w:cs="Arial"/>
         </w:rPr>
       </w:pPr>
-      <w:r>
-        <w:rPr>
-          <w:rFonts w:ascii="Arial" w:hAnsi="Arial" w:cs="Arial"/>
-          <w:b/>
-          <w:bCs/>
-        </w:rPr>
-        <w:t>MovimentoEstoque:</w:t>
-      </w:r>
-      <w:r>
-        <w:rPr>
-          <w:rFonts w:ascii="Arial" w:hAnsi="Arial" w:cs="Arial"/>
-        </w:rPr>
-        <w:t xml:space="preserve"> id, produto_id (FK), usuario_id (FK), quantidade (movimentada), tipo (entrada/saída), data, observacao.</w:t>
+      <w:proofErr w:type="spellStart"/>
+      <w:r>
+        <w:rPr>
+          <w:rFonts w:ascii="Arial" w:hAnsi="Arial" w:cs="Arial"/>
+          <w:b/>
+          <w:bCs/>
+        </w:rPr>
+        <w:t>MovimentoEstoque</w:t>
+      </w:r>
+      <w:proofErr w:type="spellEnd"/>
+      <w:r>
+        <w:rPr>
+          <w:rFonts w:ascii="Arial" w:hAnsi="Arial" w:cs="Arial"/>
+          <w:b/>
+          <w:bCs/>
+        </w:rPr>
+        <w:t>:</w:t>
+      </w:r>
+      <w:r>
+        <w:rPr>
+          <w:rFonts w:ascii="Arial" w:hAnsi="Arial" w:cs="Arial"/>
+        </w:rPr>
+        <w:t xml:space="preserve"> id, </w:t>
+      </w:r>
+      <w:proofErr w:type="spellStart"/>
+      <w:r>
+        <w:rPr>
+          <w:rFonts w:ascii="Arial" w:hAnsi="Arial" w:cs="Arial"/>
+        </w:rPr>
+        <w:t>produto_id</w:t>
+      </w:r>
+      <w:proofErr w:type="spellEnd"/>
+      <w:r>
+        <w:rPr>
+          <w:rFonts w:ascii="Arial" w:hAnsi="Arial" w:cs="Arial"/>
+        </w:rPr>
+        <w:t xml:space="preserve"> (FK), </w:t>
+      </w:r>
+      <w:proofErr w:type="spellStart"/>
+      <w:r>
+        <w:rPr>
+          <w:rFonts w:ascii="Arial" w:hAnsi="Arial" w:cs="Arial"/>
+        </w:rPr>
+        <w:t>usuario_id</w:t>
+      </w:r>
+      <w:proofErr w:type="spellEnd"/>
+      <w:r>
+        <w:rPr>
+          <w:rFonts w:ascii="Arial" w:hAnsi="Arial" w:cs="Arial"/>
+        </w:rPr>
+        <w:t xml:space="preserve"> (FK), quantidade (movimentada), tipo (entrada/saída), data, </w:t>
+      </w:r>
+      <w:proofErr w:type="spellStart"/>
+      <w:r>
+        <w:rPr>
+          <w:rFonts w:ascii="Arial" w:hAnsi="Arial" w:cs="Arial"/>
+        </w:rPr>
+        <w:t>observacao</w:t>
+      </w:r>
+      <w:proofErr w:type="spellEnd"/>
+      <w:r>
+        <w:rPr>
+          <w:rFonts w:ascii="Arial" w:hAnsi="Arial" w:cs="Arial"/>
+        </w:rPr>
+        <w:t>.</w:t>
       </w:r>
     </w:p>
     <w:p>
@@ -2572,7 +3380,35 @@
         <w:rPr>
           <w:rFonts w:ascii="Arial" w:hAnsi="Arial" w:cs="Arial"/>
         </w:rPr>
-        <w:t>Para implantar o sistema em um novo ambiente (ex: Hospedagem Gratuita ou Localhost):</w:t>
+        <w:t>Para implantar o sistema em um novo ambiente (</w:t>
+      </w:r>
+      <w:proofErr w:type="spellStart"/>
+      <w:r>
+        <w:rPr>
+          <w:rFonts w:ascii="Arial" w:hAnsi="Arial" w:cs="Arial"/>
+        </w:rPr>
+        <w:t>ex</w:t>
+      </w:r>
+      <w:proofErr w:type="spellEnd"/>
+      <w:r>
+        <w:rPr>
+          <w:rFonts w:ascii="Arial" w:hAnsi="Arial" w:cs="Arial"/>
+        </w:rPr>
+        <w:t xml:space="preserve">: Hospedagem Gratuita ou </w:t>
+      </w:r>
+      <w:proofErr w:type="spellStart"/>
+      <w:r>
+        <w:rPr>
+          <w:rFonts w:ascii="Arial" w:hAnsi="Arial" w:cs="Arial"/>
+        </w:rPr>
+        <w:t>Localhost</w:t>
+      </w:r>
+      <w:proofErr w:type="spellEnd"/>
+      <w:r>
+        <w:rPr>
+          <w:rFonts w:ascii="Arial" w:hAnsi="Arial" w:cs="Arial"/>
+        </w:rPr>
+        <w:t>):</w:t>
       </w:r>
     </w:p>
     <w:p>
@@ -2628,20 +3464,104 @@
         <w:rPr>
           <w:rFonts w:ascii="Arial" w:hAnsi="Arial" w:cs="Arial"/>
         </w:rPr>
-        <w:t>Configurar credenciais em</w:t>
-      </w:r>
-      <w:r>
-        <w:rPr>
-          <w:rFonts w:ascii="Arial" w:hAnsi="Arial" w:cs="Arial"/>
-        </w:rPr>
-        <w:t>/module/Application</w:t>
-      </w:r>
-      <w:r>
-        <w:rPr>
-          <w:rFonts w:ascii="Arial" w:hAnsi="Arial" w:cs="Arial"/>
-        </w:rPr>
-        <w:t>/src/bootstrap.php</w:t>
-      </w:r>
+        <w:t>Configurar credenciai</w:t>
+      </w:r>
+      <w:r>
+        <w:rPr>
+          <w:rFonts w:ascii="Arial" w:hAnsi="Arial" w:cs="Arial"/>
+        </w:rPr>
+        <w:t>s do banco de dados (</w:t>
+      </w:r>
+      <w:proofErr w:type="spellStart"/>
+      <w:r>
+        <w:rPr>
+          <w:rFonts w:ascii="Arial" w:hAnsi="Arial" w:cs="Arial"/>
+        </w:rPr>
+        <w:t>dbname</w:t>
+      </w:r>
+      <w:proofErr w:type="spellEnd"/>
+      <w:r>
+        <w:rPr>
+          <w:rFonts w:ascii="Arial" w:hAnsi="Arial" w:cs="Arial"/>
+        </w:rPr>
+        <w:t xml:space="preserve">, host, </w:t>
+      </w:r>
+      <w:proofErr w:type="spellStart"/>
+      <w:r>
+        <w:rPr>
+          <w:rFonts w:ascii="Arial" w:hAnsi="Arial" w:cs="Arial"/>
+        </w:rPr>
+        <w:t>user</w:t>
+      </w:r>
+      <w:proofErr w:type="spellEnd"/>
+      <w:r>
+        <w:rPr>
+          <w:rFonts w:ascii="Arial" w:hAnsi="Arial" w:cs="Arial"/>
+        </w:rPr>
+        <w:t xml:space="preserve"> e </w:t>
+      </w:r>
+      <w:proofErr w:type="spellStart"/>
+      <w:r>
+        <w:rPr>
+          <w:rFonts w:ascii="Arial" w:hAnsi="Arial" w:cs="Arial"/>
+        </w:rPr>
+        <w:t>password</w:t>
+      </w:r>
+      <w:proofErr w:type="spellEnd"/>
+      <w:r>
+        <w:rPr>
+          <w:rFonts w:ascii="Arial" w:hAnsi="Arial" w:cs="Arial"/>
+        </w:rPr>
+        <w:t>)</w:t>
+      </w:r>
+      <w:r>
+        <w:rPr>
+          <w:rFonts w:ascii="Arial" w:hAnsi="Arial" w:cs="Arial"/>
+        </w:rPr>
+        <w:t xml:space="preserve"> em</w:t>
+      </w:r>
+      <w:r>
+        <w:rPr>
+          <w:rFonts w:ascii="Arial" w:hAnsi="Arial" w:cs="Arial"/>
+        </w:rPr>
+        <w:t>/module/</w:t>
+      </w:r>
+      <w:proofErr w:type="spellStart"/>
+      <w:r>
+        <w:rPr>
+          <w:rFonts w:ascii="Arial" w:hAnsi="Arial" w:cs="Arial"/>
+        </w:rPr>
+        <w:t>Application</w:t>
+      </w:r>
+      <w:proofErr w:type="spellEnd"/>
+      <w:r>
+        <w:rPr>
+          <w:rFonts w:ascii="Arial" w:hAnsi="Arial" w:cs="Arial"/>
+        </w:rPr>
+        <w:t>/</w:t>
+      </w:r>
+      <w:proofErr w:type="spellStart"/>
+      <w:r>
+        <w:rPr>
+          <w:rFonts w:ascii="Arial" w:hAnsi="Arial" w:cs="Arial"/>
+        </w:rPr>
+        <w:t>src</w:t>
+      </w:r>
+      <w:proofErr w:type="spellEnd"/>
+      <w:r>
+        <w:rPr>
+          <w:rFonts w:ascii="Arial" w:hAnsi="Arial" w:cs="Arial"/>
+        </w:rPr>
+        <w:t>/</w:t>
+      </w:r>
+      <w:proofErr w:type="spellStart"/>
+      <w:r>
+        <w:rPr>
+          <w:rFonts w:ascii="Arial" w:hAnsi="Arial" w:cs="Arial"/>
+        </w:rPr>
+        <w:t>bootstrap.php</w:t>
+      </w:r>
+      <w:proofErr w:type="spellEnd"/>
       <w:r>
         <w:rPr>
           <w:rFonts w:ascii="Arial" w:hAnsi="Arial" w:cs="Arial"/>
@@ -2684,7 +3604,64 @@
         <w:rPr>
           <w:rFonts w:ascii="Arial" w:hAnsi="Arial" w:cs="Arial"/>
         </w:rPr>
-        <w:t>Executar composerinstall --no-dev --optimize-autoloader na raiz.</w:t>
+        <w:lastRenderedPageBreak/>
+        <w:t xml:space="preserve">Executar </w:t>
+      </w:r>
+      <w:proofErr w:type="spellStart"/>
+      <w:r>
+        <w:rPr>
+          <w:rFonts w:ascii="Arial" w:hAnsi="Arial" w:cs="Arial"/>
+        </w:rPr>
+        <w:t>composer</w:t>
+      </w:r>
+      <w:proofErr w:type="spellEnd"/>
+      <w:r>
+        <w:rPr>
+          <w:rFonts w:ascii="Arial" w:hAnsi="Arial" w:cs="Arial"/>
+        </w:rPr>
+        <w:t xml:space="preserve"> </w:t>
+      </w:r>
+      <w:proofErr w:type="spellStart"/>
+      <w:r>
+        <w:rPr>
+          <w:rFonts w:ascii="Arial" w:hAnsi="Arial" w:cs="Arial"/>
+        </w:rPr>
+        <w:t>install</w:t>
+      </w:r>
+      <w:proofErr w:type="spellEnd"/>
+      <w:r>
+        <w:rPr>
+          <w:rFonts w:ascii="Arial" w:hAnsi="Arial" w:cs="Arial"/>
+        </w:rPr>
+        <w:t xml:space="preserve"> --</w:t>
+      </w:r>
+      <w:proofErr w:type="spellStart"/>
+      <w:r>
+        <w:rPr>
+          <w:rFonts w:ascii="Arial" w:hAnsi="Arial" w:cs="Arial"/>
+        </w:rPr>
+        <w:t>no-dev</w:t>
+      </w:r>
+      <w:proofErr w:type="spellEnd"/>
+      <w:r>
+        <w:rPr>
+          <w:rFonts w:ascii="Arial" w:hAnsi="Arial" w:cs="Arial"/>
+        </w:rPr>
+        <w:t xml:space="preserve"> --</w:t>
+      </w:r>
+      <w:proofErr w:type="spellStart"/>
+      <w:r>
+        <w:rPr>
+          <w:rFonts w:ascii="Arial" w:hAnsi="Arial" w:cs="Arial"/>
+        </w:rPr>
+        <w:t>optimize-autoloader</w:t>
+      </w:r>
+      <w:proofErr w:type="spellEnd"/>
+      <w:r>
+        <w:rPr>
+          <w:rFonts w:ascii="Arial" w:hAnsi="Arial" w:cs="Arial"/>
+        </w:rPr>
+        <w:t xml:space="preserve"> na raiz.</w:t>
       </w:r>
     </w:p>
     <w:p>
@@ -2704,7 +3681,6 @@
           <w:b/>
           <w:bCs/>
         </w:rPr>
-        <w:lastRenderedPageBreak/>
         <w:t>Criação das Tabelas:</w:t>
       </w:r>
     </w:p>
@@ -2723,14 +3699,30 @@
         <w:rPr>
           <w:rFonts w:ascii="Arial" w:hAnsi="Arial" w:cs="Arial"/>
         </w:rPr>
-        <w:t>Executar o script de inicialização do esquema: php</w:t>
-      </w:r>
-      <w:r>
-        <w:rPr>
-          <w:rFonts w:ascii="Arial" w:hAnsi="Arial" w:cs="Arial"/>
-        </w:rPr>
-        <w:t xml:space="preserve"> scripts/criarTabela.php</w:t>
-      </w:r>
+        <w:t xml:space="preserve">Executar o script de inicialização do esquema: </w:t>
+      </w:r>
+      <w:proofErr w:type="spellStart"/>
+      <w:r>
+        <w:rPr>
+          <w:rFonts w:ascii="Arial" w:hAnsi="Arial" w:cs="Arial"/>
+        </w:rPr>
+        <w:t>php</w:t>
+      </w:r>
+      <w:proofErr w:type="spellEnd"/>
+      <w:r>
+        <w:rPr>
+          <w:rFonts w:ascii="Arial" w:hAnsi="Arial" w:cs="Arial"/>
+        </w:rPr>
+        <w:t xml:space="preserve"> scripts/</w:t>
+      </w:r>
+      <w:proofErr w:type="spellStart"/>
+      <w:r>
+        <w:rPr>
+          <w:rFonts w:ascii="Arial" w:hAnsi="Arial" w:cs="Arial"/>
+        </w:rPr>
+        <w:t>criarTabela.php</w:t>
+      </w:r>
+      <w:proofErr w:type="spellEnd"/>
       <w:r>
         <w:rPr>
           <w:rFonts w:ascii="Arial" w:hAnsi="Arial" w:cs="Arial"/>
@@ -2773,7 +3765,35 @@
         <w:rPr>
           <w:rFonts w:ascii="Arial" w:hAnsi="Arial" w:cs="Arial"/>
         </w:rPr>
-        <w:t>Executar o script php scripts/criarUsuarioMestre.php para gerar o primeiro admin.</w:t>
+        <w:t xml:space="preserve">Executar o script </w:t>
+      </w:r>
+      <w:proofErr w:type="spellStart"/>
+      <w:r>
+        <w:rPr>
+          <w:rFonts w:ascii="Arial" w:hAnsi="Arial" w:cs="Arial"/>
+        </w:rPr>
+        <w:t>php</w:t>
+      </w:r>
+      <w:proofErr w:type="spellEnd"/>
+      <w:r>
+        <w:rPr>
+          <w:rFonts w:ascii="Arial" w:hAnsi="Arial" w:cs="Arial"/>
+        </w:rPr>
+        <w:t xml:space="preserve"> scripts/</w:t>
+      </w:r>
+      <w:proofErr w:type="spellStart"/>
+      <w:r>
+        <w:rPr>
+          <w:rFonts w:ascii="Arial" w:hAnsi="Arial" w:cs="Arial"/>
+        </w:rPr>
+        <w:t>criarUsuarioMestre.php</w:t>
+      </w:r>
+      <w:proofErr w:type="spellEnd"/>
+      <w:r>
+        <w:rPr>
+          <w:rFonts w:ascii="Arial" w:hAnsi="Arial" w:cs="Arial"/>
+        </w:rPr>
+        <w:t xml:space="preserve"> para gerar o primeiro admin.</w:t>
       </w:r>
     </w:p>
     <w:p>
@@ -2857,7 +3877,21 @@
         <w:rPr>
           <w:rFonts w:ascii="Arial" w:hAnsi="Arial" w:cs="Arial"/>
         </w:rPr>
-        <w:t>Ao acessar a aplicação, o usuário é redirecionado para a tela de Login.</w:t>
+        <w:t xml:space="preserve">Ao acessar a aplicação, o usuário </w:t>
+      </w:r>
+      <w:proofErr w:type="spellStart"/>
+      <w:r>
+        <w:rPr>
+          <w:rFonts w:ascii="Arial" w:hAnsi="Arial" w:cs="Arial"/>
+        </w:rPr>
+        <w:t>é</w:t>
+      </w:r>
+      <w:proofErr w:type="spellEnd"/>
+      <w:r>
+        <w:rPr>
+          <w:rFonts w:ascii="Arial" w:hAnsi="Arial" w:cs="Arial"/>
+        </w:rPr>
+        <w:t xml:space="preserve"> redirecionado para a tela de Login.</w:t>
       </w:r>
     </w:p>
     <w:p>
@@ -3140,7 +4174,25 @@
           <w:b/>
           <w:bCs/>
         </w:rPr>
-        <w:t>6.2.2. Gestão de Usuários (/dashboard-usuarios)</w:t>
+        <w:t>6.2.2. Gestão de Usuários (/dashboard-</w:t>
+      </w:r>
+      <w:proofErr w:type="spellStart"/>
+      <w:r>
+        <w:rPr>
+          <w:rFonts w:ascii="Arial" w:hAnsi="Arial" w:cs="Arial"/>
+          <w:b/>
+          <w:bCs/>
+        </w:rPr>
+        <w:t>usuarios</w:t>
+      </w:r>
+      <w:proofErr w:type="spellEnd"/>
+      <w:r>
+        <w:rPr>
+          <w:rFonts w:ascii="Arial" w:hAnsi="Arial" w:cs="Arial"/>
+          <w:b/>
+          <w:bCs/>
+        </w:rPr>
+        <w:t>)</w:t>
       </w:r>
     </w:p>
     <w:p>
@@ -3166,7 +4218,21 @@
         <w:rPr>
           <w:rFonts w:ascii="Arial" w:hAnsi="Arial" w:cs="Arial"/>
         </w:rPr>
-        <w:t xml:space="preserve"> Permite criar novos Admins ou Responsáveis. Ao criar um Responsável, é obrigatório vincular a um Setor existente.</w:t>
+        <w:t xml:space="preserve"> Permite criar novos </w:t>
+      </w:r>
+      <w:proofErr w:type="spellStart"/>
+      <w:r>
+        <w:rPr>
+          <w:rFonts w:ascii="Arial" w:hAnsi="Arial" w:cs="Arial"/>
+        </w:rPr>
+        <w:t>Admins</w:t>
+      </w:r>
+      <w:proofErr w:type="spellEnd"/>
+      <w:r>
+        <w:rPr>
+          <w:rFonts w:ascii="Arial" w:hAnsi="Arial" w:cs="Arial"/>
+        </w:rPr>
+        <w:t xml:space="preserve"> ou Responsáveis. Ao criar um Responsável, é obrigatório vincular a um Setor existente.</w:t>
       </w:r>
     </w:p>
     <w:p>
@@ -3186,6 +4252,7 @@
           <w:b/>
           <w:bCs/>
         </w:rPr>
+        <w:lastRenderedPageBreak/>
         <w:t>Listar:</w:t>
       </w:r>
       <w:r>
@@ -3210,7 +4277,6 @@
           <w:b/>
           <w:bCs/>
         </w:rPr>
-        <w:lastRenderedPageBreak/>
         <w:t>6.2.3. Gestão de Setores (/dashboard-setores)</w:t>
       </w:r>
     </w:p>
@@ -3229,7 +4295,21 @@
         <w:rPr>
           <w:rFonts w:ascii="Arial" w:hAnsi="Arial" w:cs="Arial"/>
         </w:rPr>
-        <w:t>Permite cadastrar as áreas do supermercado (ex: Frios, Mercearia). Esses setores alimentarão os formulários de produtos e usuários.</w:t>
+        <w:t>Permite cadastrar as áreas do supermercado (</w:t>
+      </w:r>
+      <w:proofErr w:type="spellStart"/>
+      <w:r>
+        <w:rPr>
+          <w:rFonts w:ascii="Arial" w:hAnsi="Arial" w:cs="Arial"/>
+        </w:rPr>
+        <w:t>ex</w:t>
+      </w:r>
+      <w:proofErr w:type="spellEnd"/>
+      <w:r>
+        <w:rPr>
+          <w:rFonts w:ascii="Arial" w:hAnsi="Arial" w:cs="Arial"/>
+        </w:rPr>
+        <w:t>: Frios, Mercearia). Esses setores alimentarão os formulários de produtos e usuários.</w:t>
       </w:r>
     </w:p>
     <w:p>
@@ -3383,7 +4463,25 @@
           <w:b/>
           <w:bCs/>
         </w:rPr>
-        <w:t>6.2.5. Histórico Completo (/historico)</w:t>
+        <w:t>6.2.5. Histórico Completo (/</w:t>
+      </w:r>
+      <w:proofErr w:type="spellStart"/>
+      <w:r>
+        <w:rPr>
+          <w:rFonts w:ascii="Arial" w:hAnsi="Arial" w:cs="Arial"/>
+          <w:b/>
+          <w:bCs/>
+        </w:rPr>
+        <w:t>historico</w:t>
+      </w:r>
+      <w:proofErr w:type="spellEnd"/>
+      <w:r>
+        <w:rPr>
+          <w:rFonts w:ascii="Arial" w:hAnsi="Arial" w:cs="Arial"/>
+          <w:b/>
+          <w:bCs/>
+        </w:rPr>
+        <w:t>)</w:t>
       </w:r>
     </w:p>
     <w:p>
@@ -3672,7 +4770,14 @@
         <w:rPr>
           <w:rFonts w:ascii="Arial" w:hAnsi="Arial" w:cs="Arial"/>
         </w:rPr>
-        <w:t xml:space="preserve"> (recebimento de mercadoria) ou </w:t>
+        <w:t xml:space="preserve"> (recebimento de mercadoria) </w:t>
+      </w:r>
+      <w:proofErr w:type="gramStart"/>
+      <w:r>
+        <w:rPr>
+          <w:rFonts w:ascii="Arial" w:hAnsi="Arial" w:cs="Arial"/>
+        </w:rPr>
+        <w:t xml:space="preserve">ou </w:t>
       </w:r>
       <w:r>
         <w:rPr>
@@ -3682,6 +4787,7 @@
         </w:rPr>
         <w:t>Saída</w:t>
       </w:r>
+      <w:proofErr w:type="gramEnd"/>
       <w:r>
         <w:rPr>
           <w:rFonts w:ascii="Arial" w:hAnsi="Arial" w:cs="Arial"/>
@@ -3750,7 +4856,21 @@
         <w:rPr>
           <w:rFonts w:ascii="Arial" w:hAnsi="Arial" w:cs="Arial"/>
         </w:rPr>
-        <w:t xml:space="preserve"> obrigatória (ex: "Chegada NF 1234" ou "Produto vencido").</w:t>
+        <w:t xml:space="preserve"> obrigatória (</w:t>
+      </w:r>
+      <w:proofErr w:type="spellStart"/>
+      <w:r>
+        <w:rPr>
+          <w:rFonts w:ascii="Arial" w:hAnsi="Arial" w:cs="Arial"/>
+        </w:rPr>
+        <w:t>ex</w:t>
+      </w:r>
+      <w:proofErr w:type="spellEnd"/>
+      <w:r>
+        <w:rPr>
+          <w:rFonts w:ascii="Arial" w:hAnsi="Arial" w:cs="Arial"/>
+        </w:rPr>
+        <w:t>: "Chegada NF 1234" ou "Produto vencido").</w:t>
       </w:r>
     </w:p>
     <w:p>
@@ -3831,7 +4951,35 @@
         <w:rPr>
           <w:rFonts w:ascii="Arial" w:hAnsi="Arial" w:cs="Arial"/>
         </w:rPr>
-        <w:t>O sistema atende aos requisitos de segurança e rastreabilidade. A arquitetura modular (Laminas) e o uso de ORM (Doctrine) permitem que o software seja facilmente escalável, possibilitando no futuro a adição de funcionalidades como integração com API de fornecedores, relatórios em PDF ou gráficos avançados.</w:t>
+        <w:t>O sistema atende aos requisitos de segurança e rastreabilidade. A arquitetura modular (</w:t>
+      </w:r>
+      <w:proofErr w:type="gramStart"/>
+      <w:r>
+        <w:rPr>
+          <w:rFonts w:ascii="Arial" w:hAnsi="Arial" w:cs="Arial"/>
+        </w:rPr>
+        <w:t>Laminas</w:t>
+      </w:r>
+      <w:proofErr w:type="gramEnd"/>
+      <w:r>
+        <w:rPr>
+          <w:rFonts w:ascii="Arial" w:hAnsi="Arial" w:cs="Arial"/>
+        </w:rPr>
+        <w:t>) e o uso de ORM (</w:t>
+      </w:r>
+      <w:proofErr w:type="spellStart"/>
+      <w:r>
+        <w:rPr>
+          <w:rFonts w:ascii="Arial" w:hAnsi="Arial" w:cs="Arial"/>
+        </w:rPr>
+        <w:t>Doctrine</w:t>
+      </w:r>
+      <w:proofErr w:type="spellEnd"/>
+      <w:r>
+        <w:rPr>
+          <w:rFonts w:ascii="Arial" w:hAnsi="Arial" w:cs="Arial"/>
+        </w:rPr>
+        <w:t>) permitem que o software seja facilmente escalável, possibilitando no futuro a adição de funcionalidades como integração com API de fornecedores, relatórios em PDF ou gráficos avançados.</w:t>
       </w:r>
     </w:p>
     <w:p>
@@ -3863,8 +5011,8 @@
 </file>
 
 <file path=word/endnotes.xml><?xml version="1.0" encoding="utf-8"?>
-<w:endnotes xmlns:ve="http://schemas.openxmlformats.org/markup-compatibility/2006" xmlns:o="urn:schemas-microsoft-com:office:office" xmlns:r="http://schemas.openxmlformats.org/officeDocument/2006/relationships" xmlns:m="http://schemas.openxmlformats.org/officeDocument/2006/math" xmlns:v="urn:schemas-microsoft-com:vml" xmlns:wp="http://schemas.openxmlformats.org/drawingml/2006/wordprocessingDrawing" xmlns:w10="urn:schemas-microsoft-com:office:word" xmlns:w="http://schemas.openxmlformats.org/wordprocessingml/2006/main" xmlns:wne="http://schemas.microsoft.com/office/word/2006/wordml">
-  <w:endnote w:type="separator" w:id="0">
+<w:endnotes xmlns:wpc="http://schemas.microsoft.com/office/word/2010/wordprocessingCanvas" xmlns:cx="http://schemas.microsoft.com/office/drawing/2014/chartex" xmlns:cx1="http://schemas.microsoft.com/office/drawing/2015/9/8/chartex" xmlns:cx2="http://schemas.microsoft.com/office/drawing/2015/10/21/chartex" xmlns:cx3="http://schemas.microsoft.com/office/drawing/2016/5/9/chartex" xmlns:cx4="http://schemas.microsoft.com/office/drawing/2016/5/10/chartex" xmlns:cx5="http://schemas.microsoft.com/office/drawing/2016/5/11/chartex" xmlns:cx6="http://schemas.microsoft.com/office/drawing/2016/5/12/chartex" xmlns:cx7="http://schemas.microsoft.com/office/drawing/2016/5/13/chartex" xmlns:cx8="http://schemas.microsoft.com/office/drawing/2016/5/14/chartex" xmlns:mc="http://schemas.openxmlformats.org/markup-compatibility/2006" xmlns:aink="http://schemas.microsoft.com/office/drawing/2016/ink" xmlns:am3d="http://schemas.microsoft.com/office/drawing/2017/model3d" xmlns:o="urn:schemas-microsoft-com:office:office" xmlns:oel="http://schemas.microsoft.com/office/2019/extlst" xmlns:r="http://schemas.openxmlformats.org/officeDocument/2006/relationships" xmlns:m="http://schemas.openxmlformats.org/officeDocument/2006/math" xmlns:v="urn:schemas-microsoft-com:vml" xmlns:wp14="http://schemas.microsoft.com/office/word/2010/wordprocessingDrawing" xmlns:wp="http://schemas.openxmlformats.org/drawingml/2006/wordprocessingDrawing" xmlns:w10="urn:schemas-microsoft-com:office:word" xmlns:w="http://schemas.openxmlformats.org/wordprocessingml/2006/main" xmlns:w14="http://schemas.microsoft.com/office/word/2010/wordml" xmlns:w15="http://schemas.microsoft.com/office/word/2012/wordml" xmlns:w16cex="http://schemas.microsoft.com/office/word/2018/wordml/cex" xmlns:w16cid="http://schemas.microsoft.com/office/word/2016/wordml/cid" xmlns:w16="http://schemas.microsoft.com/office/word/2018/wordml" xmlns:w16sdtdh="http://schemas.microsoft.com/office/word/2020/wordml/sdtdatahash" xmlns:w16se="http://schemas.microsoft.com/office/word/2015/wordml/symex" xmlns:wpg="http://schemas.microsoft.com/office/word/2010/wordprocessingGroup" xmlns:wpi="http://schemas.microsoft.com/office/word/2010/wordprocessingInk" xmlns:wne="http://schemas.microsoft.com/office/word/2006/wordml" xmlns:wps="http://schemas.microsoft.com/office/word/2010/wordprocessingShape" mc:Ignorable="w14 w15 w16se w16cid w16 w16cex w16sdtdh wp14">
+  <w:endnote w:type="separator" w:id="-1">
     <w:p>
       <w:pPr>
         <w:spacing w:after="0" w:line="240" w:lineRule="auto"/>
@@ -3874,7 +5022,7 @@
       </w:r>
     </w:p>
   </w:endnote>
-  <w:endnote w:type="continuationSeparator" w:id="1">
+  <w:endnote w:type="continuationSeparator" w:id="0">
     <w:p>
       <w:pPr>
         <w:spacing w:after="0" w:line="240" w:lineRule="auto"/>
@@ -3888,7 +5036,7 @@
 </file>
 
 <file path=word/footer1.xml><?xml version="1.0" encoding="utf-8"?>
-<w:ftr xmlns:ve="http://schemas.openxmlformats.org/markup-compatibility/2006" xmlns:o="urn:schemas-microsoft-com:office:office" xmlns:r="http://schemas.openxmlformats.org/officeDocument/2006/relationships" xmlns:m="http://schemas.openxmlformats.org/officeDocument/2006/math" xmlns:v="urn:schemas-microsoft-com:vml" xmlns:wp="http://schemas.openxmlformats.org/drawingml/2006/wordprocessingDrawing" xmlns:w10="urn:schemas-microsoft-com:office:word" xmlns:w="http://schemas.openxmlformats.org/wordprocessingml/2006/main" xmlns:wne="http://schemas.microsoft.com/office/word/2006/wordml">
+<w:ftr xmlns:wpc="http://schemas.microsoft.com/office/word/2010/wordprocessingCanvas" xmlns:cx="http://schemas.microsoft.com/office/drawing/2014/chartex" xmlns:cx1="http://schemas.microsoft.com/office/drawing/2015/9/8/chartex" xmlns:cx2="http://schemas.microsoft.com/office/drawing/2015/10/21/chartex" xmlns:cx3="http://schemas.microsoft.com/office/drawing/2016/5/9/chartex" xmlns:cx4="http://schemas.microsoft.com/office/drawing/2016/5/10/chartex" xmlns:cx5="http://schemas.microsoft.com/office/drawing/2016/5/11/chartex" xmlns:cx6="http://schemas.microsoft.com/office/drawing/2016/5/12/chartex" xmlns:cx7="http://schemas.microsoft.com/office/drawing/2016/5/13/chartex" xmlns:cx8="http://schemas.microsoft.com/office/drawing/2016/5/14/chartex" xmlns:mc="http://schemas.openxmlformats.org/markup-compatibility/2006" xmlns:aink="http://schemas.microsoft.com/office/drawing/2016/ink" xmlns:am3d="http://schemas.microsoft.com/office/drawing/2017/model3d" xmlns:o="urn:schemas-microsoft-com:office:office" xmlns:oel="http://schemas.microsoft.com/office/2019/extlst" xmlns:r="http://schemas.openxmlformats.org/officeDocument/2006/relationships" xmlns:m="http://schemas.openxmlformats.org/officeDocument/2006/math" xmlns:v="urn:schemas-microsoft-com:vml" xmlns:wp14="http://schemas.microsoft.com/office/word/2010/wordprocessingDrawing" xmlns:wp="http://schemas.openxmlformats.org/drawingml/2006/wordprocessingDrawing" xmlns:w10="urn:schemas-microsoft-com:office:word" xmlns:w="http://schemas.openxmlformats.org/wordprocessingml/2006/main" xmlns:w14="http://schemas.microsoft.com/office/word/2010/wordml" xmlns:w15="http://schemas.microsoft.com/office/word/2012/wordml" xmlns:w16cex="http://schemas.microsoft.com/office/word/2018/wordml/cex" xmlns:w16cid="http://schemas.microsoft.com/office/word/2016/wordml/cid" xmlns:w16="http://schemas.microsoft.com/office/word/2018/wordml" xmlns:w16sdtdh="http://schemas.microsoft.com/office/word/2020/wordml/sdtdatahash" xmlns:w16se="http://schemas.microsoft.com/office/word/2015/wordml/symex" xmlns:wpg="http://schemas.microsoft.com/office/word/2010/wordprocessingGroup" xmlns:wpi="http://schemas.microsoft.com/office/word/2010/wordprocessingInk" xmlns:wne="http://schemas.microsoft.com/office/word/2006/wordml" xmlns:wps="http://schemas.microsoft.com/office/word/2010/wordprocessingShape" mc:Ignorable="w14 w15 w16se w16cid w16 w16cex w16sdtdh wp14">
   <w:p>
     <w:pPr>
       <w:pStyle w:val="Rodap"/>
@@ -3904,7 +5052,7 @@
 </file>
 
 <file path=word/footer2.xml><?xml version="1.0" encoding="utf-8"?>
-<w:ftr xmlns:ve="http://schemas.openxmlformats.org/markup-compatibility/2006" xmlns:o="urn:schemas-microsoft-com:office:office" xmlns:r="http://schemas.openxmlformats.org/officeDocument/2006/relationships" xmlns:m="http://schemas.openxmlformats.org/officeDocument/2006/math" xmlns:v="urn:schemas-microsoft-com:vml" xmlns:wp="http://schemas.openxmlformats.org/drawingml/2006/wordprocessingDrawing" xmlns:w10="urn:schemas-microsoft-com:office:word" xmlns:w="http://schemas.openxmlformats.org/wordprocessingml/2006/main" xmlns:wne="http://schemas.microsoft.com/office/word/2006/wordml">
+<w:ftr xmlns:wpc="http://schemas.microsoft.com/office/word/2010/wordprocessingCanvas" xmlns:cx="http://schemas.microsoft.com/office/drawing/2014/chartex" xmlns:cx1="http://schemas.microsoft.com/office/drawing/2015/9/8/chartex" xmlns:cx2="http://schemas.microsoft.com/office/drawing/2015/10/21/chartex" xmlns:cx3="http://schemas.microsoft.com/office/drawing/2016/5/9/chartex" xmlns:cx4="http://schemas.microsoft.com/office/drawing/2016/5/10/chartex" xmlns:cx5="http://schemas.microsoft.com/office/drawing/2016/5/11/chartex" xmlns:cx6="http://schemas.microsoft.com/office/drawing/2016/5/12/chartex" xmlns:cx7="http://schemas.microsoft.com/office/drawing/2016/5/13/chartex" xmlns:cx8="http://schemas.microsoft.com/office/drawing/2016/5/14/chartex" xmlns:mc="http://schemas.openxmlformats.org/markup-compatibility/2006" xmlns:aink="http://schemas.microsoft.com/office/drawing/2016/ink" xmlns:am3d="http://schemas.microsoft.com/office/drawing/2017/model3d" xmlns:o="urn:schemas-microsoft-com:office:office" xmlns:oel="http://schemas.microsoft.com/office/2019/extlst" xmlns:r="http://schemas.openxmlformats.org/officeDocument/2006/relationships" xmlns:m="http://schemas.openxmlformats.org/officeDocument/2006/math" xmlns:v="urn:schemas-microsoft-com:vml" xmlns:wp14="http://schemas.microsoft.com/office/word/2010/wordprocessingDrawing" xmlns:wp="http://schemas.openxmlformats.org/drawingml/2006/wordprocessingDrawing" xmlns:w10="urn:schemas-microsoft-com:office:word" xmlns:w="http://schemas.openxmlformats.org/wordprocessingml/2006/main" xmlns:w14="http://schemas.microsoft.com/office/word/2010/wordml" xmlns:w15="http://schemas.microsoft.com/office/word/2012/wordml" xmlns:w16cex="http://schemas.microsoft.com/office/word/2018/wordml/cex" xmlns:w16cid="http://schemas.microsoft.com/office/word/2016/wordml/cid" xmlns:w16="http://schemas.microsoft.com/office/word/2018/wordml" xmlns:w16sdtdh="http://schemas.microsoft.com/office/word/2020/wordml/sdtdatahash" xmlns:w16se="http://schemas.microsoft.com/office/word/2015/wordml/symex" xmlns:wpg="http://schemas.microsoft.com/office/word/2010/wordprocessingGroup" xmlns:wpi="http://schemas.microsoft.com/office/word/2010/wordprocessingInk" xmlns:wne="http://schemas.microsoft.com/office/word/2006/wordml" xmlns:wps="http://schemas.microsoft.com/office/word/2010/wordprocessingShape" mc:Ignorable="w14 w15 w16se w16cid w16 w16cex w16sdtdh wp14">
   <w:sdt>
     <w:sdtPr>
       <w:id w:val="644943835"/>
@@ -3949,8 +5097,8 @@
 </file>
 
 <file path=word/footnotes.xml><?xml version="1.0" encoding="utf-8"?>
-<w:footnotes xmlns:ve="http://schemas.openxmlformats.org/markup-compatibility/2006" xmlns:o="urn:schemas-microsoft-com:office:office" xmlns:r="http://schemas.openxmlformats.org/officeDocument/2006/relationships" xmlns:m="http://schemas.openxmlformats.org/officeDocument/2006/math" xmlns:v="urn:schemas-microsoft-com:vml" xmlns:wp="http://schemas.openxmlformats.org/drawingml/2006/wordprocessingDrawing" xmlns:w10="urn:schemas-microsoft-com:office:word" xmlns:w="http://schemas.openxmlformats.org/wordprocessingml/2006/main" xmlns:wne="http://schemas.microsoft.com/office/word/2006/wordml">
-  <w:footnote w:type="separator" w:id="0">
+<w:footnotes xmlns:wpc="http://schemas.microsoft.com/office/word/2010/wordprocessingCanvas" xmlns:cx="http://schemas.microsoft.com/office/drawing/2014/chartex" xmlns:cx1="http://schemas.microsoft.com/office/drawing/2015/9/8/chartex" xmlns:cx2="http://schemas.microsoft.com/office/drawing/2015/10/21/chartex" xmlns:cx3="http://schemas.microsoft.com/office/drawing/2016/5/9/chartex" xmlns:cx4="http://schemas.microsoft.com/office/drawing/2016/5/10/chartex" xmlns:cx5="http://schemas.microsoft.com/office/drawing/2016/5/11/chartex" xmlns:cx6="http://schemas.microsoft.com/office/drawing/2016/5/12/chartex" xmlns:cx7="http://schemas.microsoft.com/office/drawing/2016/5/13/chartex" xmlns:cx8="http://schemas.microsoft.com/office/drawing/2016/5/14/chartex" xmlns:mc="http://schemas.openxmlformats.org/markup-compatibility/2006" xmlns:aink="http://schemas.microsoft.com/office/drawing/2016/ink" xmlns:am3d="http://schemas.microsoft.com/office/drawing/2017/model3d" xmlns:o="urn:schemas-microsoft-com:office:office" xmlns:oel="http://schemas.microsoft.com/office/2019/extlst" xmlns:r="http://schemas.openxmlformats.org/officeDocument/2006/relationships" xmlns:m="http://schemas.openxmlformats.org/officeDocument/2006/math" xmlns:v="urn:schemas-microsoft-com:vml" xmlns:wp14="http://schemas.microsoft.com/office/word/2010/wordprocessingDrawing" xmlns:wp="http://schemas.openxmlformats.org/drawingml/2006/wordprocessingDrawing" xmlns:w10="urn:schemas-microsoft-com:office:word" xmlns:w="http://schemas.openxmlformats.org/wordprocessingml/2006/main" xmlns:w14="http://schemas.microsoft.com/office/word/2010/wordml" xmlns:w15="http://schemas.microsoft.com/office/word/2012/wordml" xmlns:w16cex="http://schemas.microsoft.com/office/word/2018/wordml/cex" xmlns:w16cid="http://schemas.microsoft.com/office/word/2016/wordml/cid" xmlns:w16="http://schemas.microsoft.com/office/word/2018/wordml" xmlns:w16sdtdh="http://schemas.microsoft.com/office/word/2020/wordml/sdtdatahash" xmlns:w16se="http://schemas.microsoft.com/office/word/2015/wordml/symex" xmlns:wpg="http://schemas.microsoft.com/office/word/2010/wordprocessingGroup" xmlns:wpi="http://schemas.microsoft.com/office/word/2010/wordprocessingInk" xmlns:wne="http://schemas.microsoft.com/office/word/2006/wordml" xmlns:wps="http://schemas.microsoft.com/office/word/2010/wordprocessingShape" mc:Ignorable="w14 w15 w16se w16cid w16 w16cex w16sdtdh wp14">
+  <w:footnote w:type="separator" w:id="-1">
     <w:p>
       <w:pPr>
         <w:spacing w:after="0" w:line="240" w:lineRule="auto"/>
@@ -3960,7 +5108,7 @@
       </w:r>
     </w:p>
   </w:footnote>
-  <w:footnote w:type="continuationSeparator" w:id="1">
+  <w:footnote w:type="continuationSeparator" w:id="0">
     <w:p>
       <w:pPr>
         <w:spacing w:after="0" w:line="240" w:lineRule="auto"/>
@@ -3974,8 +5122,8 @@
 </file>
 
 <file path=word/numbering.xml><?xml version="1.0" encoding="utf-8"?>
-<w:numbering xmlns:ve="http://schemas.openxmlformats.org/markup-compatibility/2006" xmlns:o="urn:schemas-microsoft-com:office:office" xmlns:r="http://schemas.openxmlformats.org/officeDocument/2006/relationships" xmlns:m="http://schemas.openxmlformats.org/officeDocument/2006/math" xmlns:v="urn:schemas-microsoft-com:vml" xmlns:wp="http://schemas.openxmlformats.org/drawingml/2006/wordprocessingDrawing" xmlns:w10="urn:schemas-microsoft-com:office:word" xmlns:w="http://schemas.openxmlformats.org/wordprocessingml/2006/main" xmlns:wne="http://schemas.microsoft.com/office/word/2006/wordml">
-  <w:abstractNum w:abstractNumId="0">
+<w:numbering xmlns:wpc="http://schemas.microsoft.com/office/word/2010/wordprocessingCanvas" xmlns:cx="http://schemas.microsoft.com/office/drawing/2014/chartex" xmlns:cx1="http://schemas.microsoft.com/office/drawing/2015/9/8/chartex" xmlns:cx2="http://schemas.microsoft.com/office/drawing/2015/10/21/chartex" xmlns:cx3="http://schemas.microsoft.com/office/drawing/2016/5/9/chartex" xmlns:cx4="http://schemas.microsoft.com/office/drawing/2016/5/10/chartex" xmlns:cx5="http://schemas.microsoft.com/office/drawing/2016/5/11/chartex" xmlns:cx6="http://schemas.microsoft.com/office/drawing/2016/5/12/chartex" xmlns:cx7="http://schemas.microsoft.com/office/drawing/2016/5/13/chartex" xmlns:cx8="http://schemas.microsoft.com/office/drawing/2016/5/14/chartex" xmlns:mc="http://schemas.openxmlformats.org/markup-compatibility/2006" xmlns:aink="http://schemas.microsoft.com/office/drawing/2016/ink" xmlns:am3d="http://schemas.microsoft.com/office/drawing/2017/model3d" xmlns:o="urn:schemas-microsoft-com:office:office" xmlns:oel="http://schemas.microsoft.com/office/2019/extlst" xmlns:r="http://schemas.openxmlformats.org/officeDocument/2006/relationships" xmlns:m="http://schemas.openxmlformats.org/officeDocument/2006/math" xmlns:v="urn:schemas-microsoft-com:vml" xmlns:wp14="http://schemas.microsoft.com/office/word/2010/wordprocessingDrawing" xmlns:wp="http://schemas.openxmlformats.org/drawingml/2006/wordprocessingDrawing" xmlns:w10="urn:schemas-microsoft-com:office:word" xmlns:w="http://schemas.openxmlformats.org/wordprocessingml/2006/main" xmlns:w14="http://schemas.microsoft.com/office/word/2010/wordml" xmlns:w15="http://schemas.microsoft.com/office/word/2012/wordml" xmlns:w16cex="http://schemas.microsoft.com/office/word/2018/wordml/cex" xmlns:w16cid="http://schemas.microsoft.com/office/word/2016/wordml/cid" xmlns:w16="http://schemas.microsoft.com/office/word/2018/wordml" xmlns:w16sdtdh="http://schemas.microsoft.com/office/word/2020/wordml/sdtdatahash" xmlns:w16se="http://schemas.microsoft.com/office/word/2015/wordml/symex" xmlns:wpg="http://schemas.microsoft.com/office/word/2010/wordprocessingGroup" xmlns:wpi="http://schemas.microsoft.com/office/word/2010/wordprocessingInk" xmlns:wne="http://schemas.microsoft.com/office/word/2006/wordml" xmlns:wps="http://schemas.microsoft.com/office/word/2010/wordprocessingShape" mc:Ignorable="w14 w15 w16se w16cid w16 w16cex w16sdtdh wp14">
+  <w:abstractNum w:abstractNumId="0" w15:restartNumberingAfterBreak="0">
     <w:nsid w:val="03FC10F8"/>
     <w:multiLevelType w:val="multilevel"/>
     <w:tmpl w:val="3C46A880"/>
@@ -4124,7 +5272,7 @@
       </w:rPr>
     </w:lvl>
   </w:abstractNum>
-  <w:abstractNum w:abstractNumId="1">
+  <w:abstractNum w:abstractNumId="1" w15:restartNumberingAfterBreak="0">
     <w:nsid w:val="09B77445"/>
     <w:multiLevelType w:val="multilevel"/>
     <w:tmpl w:val="9D428480"/>
@@ -4237,7 +5385,7 @@
       </w:pPr>
     </w:lvl>
   </w:abstractNum>
-  <w:abstractNum w:abstractNumId="2">
+  <w:abstractNum w:abstractNumId="2" w15:restartNumberingAfterBreak="0">
     <w:nsid w:val="09BA6357"/>
     <w:multiLevelType w:val="multilevel"/>
     <w:tmpl w:val="8FF88C22"/>
@@ -4386,7 +5534,7 @@
       </w:rPr>
     </w:lvl>
   </w:abstractNum>
-  <w:abstractNum w:abstractNumId="3">
+  <w:abstractNum w:abstractNumId="3" w15:restartNumberingAfterBreak="0">
     <w:nsid w:val="0C46172E"/>
     <w:multiLevelType w:val="multilevel"/>
     <w:tmpl w:val="CBECA6A6"/>
@@ -4535,7 +5683,7 @@
       </w:rPr>
     </w:lvl>
   </w:abstractNum>
-  <w:abstractNum w:abstractNumId="4">
+  <w:abstractNum w:abstractNumId="4" w15:restartNumberingAfterBreak="0">
     <w:nsid w:val="0F8C2D7B"/>
     <w:multiLevelType w:val="multilevel"/>
     <w:tmpl w:val="29FC1E98"/>
@@ -4684,7 +5832,7 @@
       </w:rPr>
     </w:lvl>
   </w:abstractNum>
-  <w:abstractNum w:abstractNumId="5">
+  <w:abstractNum w:abstractNumId="5" w15:restartNumberingAfterBreak="0">
     <w:nsid w:val="1DE060DB"/>
     <w:multiLevelType w:val="multilevel"/>
     <w:tmpl w:val="15D4C7BE"/>
@@ -4833,7 +5981,7 @@
       </w:rPr>
     </w:lvl>
   </w:abstractNum>
-  <w:abstractNum w:abstractNumId="6">
+  <w:abstractNum w:abstractNumId="6" w15:restartNumberingAfterBreak="0">
     <w:nsid w:val="247C5592"/>
     <w:multiLevelType w:val="multilevel"/>
     <w:tmpl w:val="188631D8"/>
@@ -4982,7 +6130,7 @@
       </w:rPr>
     </w:lvl>
   </w:abstractNum>
-  <w:abstractNum w:abstractNumId="7">
+  <w:abstractNum w:abstractNumId="7" w15:restartNumberingAfterBreak="0">
     <w:nsid w:val="3486455B"/>
     <w:multiLevelType w:val="multilevel"/>
     <w:tmpl w:val="06FAE192"/>
@@ -5131,7 +6279,7 @@
       </w:rPr>
     </w:lvl>
   </w:abstractNum>
-  <w:abstractNum w:abstractNumId="8">
+  <w:abstractNum w:abstractNumId="8" w15:restartNumberingAfterBreak="0">
     <w:nsid w:val="45297E35"/>
     <w:multiLevelType w:val="multilevel"/>
     <w:tmpl w:val="0D3E6200"/>
@@ -5280,7 +6428,7 @@
       </w:rPr>
     </w:lvl>
   </w:abstractNum>
-  <w:abstractNum w:abstractNumId="9">
+  <w:abstractNum w:abstractNumId="9" w15:restartNumberingAfterBreak="0">
     <w:nsid w:val="472B0804"/>
     <w:multiLevelType w:val="multilevel"/>
     <w:tmpl w:val="4342BB0A"/>
@@ -5393,7 +6541,7 @@
       </w:pPr>
     </w:lvl>
   </w:abstractNum>
-  <w:abstractNum w:abstractNumId="10">
+  <w:abstractNum w:abstractNumId="10" w15:restartNumberingAfterBreak="0">
     <w:nsid w:val="5BCD7E4C"/>
     <w:multiLevelType w:val="multilevel"/>
     <w:tmpl w:val="E84EACF8"/>
@@ -5510,7 +6658,7 @@
       </w:pPr>
     </w:lvl>
   </w:abstractNum>
-  <w:abstractNum w:abstractNumId="11">
+  <w:abstractNum w:abstractNumId="11" w15:restartNumberingAfterBreak="0">
     <w:nsid w:val="60295DEA"/>
     <w:multiLevelType w:val="multilevel"/>
     <w:tmpl w:val="242E67BC"/>
@@ -5659,7 +6807,7 @@
       </w:rPr>
     </w:lvl>
   </w:abstractNum>
-  <w:abstractNum w:abstractNumId="12">
+  <w:abstractNum w:abstractNumId="12" w15:restartNumberingAfterBreak="0">
     <w:nsid w:val="657F7EC7"/>
     <w:multiLevelType w:val="multilevel"/>
     <w:tmpl w:val="D6F652C0"/>
@@ -5808,7 +6956,7 @@
       </w:rPr>
     </w:lvl>
   </w:abstractNum>
-  <w:abstractNum w:abstractNumId="13">
+  <w:abstractNum w:abstractNumId="13" w15:restartNumberingAfterBreak="0">
     <w:nsid w:val="6FB25202"/>
     <w:multiLevelType w:val="multilevel"/>
     <w:tmpl w:val="D52C8C96"/>
@@ -5957,7 +7105,7 @@
       </w:rPr>
     </w:lvl>
   </w:abstractNum>
-  <w:abstractNum w:abstractNumId="14">
+  <w:abstractNum w:abstractNumId="14" w15:restartNumberingAfterBreak="0">
     <w:nsid w:val="78080CA7"/>
     <w:multiLevelType w:val="multilevel"/>
     <w:tmpl w:val="14D81866"/>
@@ -6106,56 +7254,56 @@
       </w:rPr>
     </w:lvl>
   </w:abstractNum>
-  <w:num w:numId="1">
+  <w:num w:numId="1" w16cid:durableId="1729961224">
     <w:abstractNumId w:val="5"/>
   </w:num>
-  <w:num w:numId="2">
+  <w:num w:numId="2" w16cid:durableId="36006719">
     <w:abstractNumId w:val="0"/>
   </w:num>
-  <w:num w:numId="3">
+  <w:num w:numId="3" w16cid:durableId="2092581302">
     <w:abstractNumId w:val="11"/>
   </w:num>
-  <w:num w:numId="4">
+  <w:num w:numId="4" w16cid:durableId="547105663">
     <w:abstractNumId w:val="13"/>
   </w:num>
-  <w:num w:numId="5">
+  <w:num w:numId="5" w16cid:durableId="1411076093">
     <w:abstractNumId w:val="6"/>
   </w:num>
-  <w:num w:numId="6">
+  <w:num w:numId="6" w16cid:durableId="1825511268">
     <w:abstractNumId w:val="1"/>
   </w:num>
-  <w:num w:numId="7">
+  <w:num w:numId="7" w16cid:durableId="2067139450">
     <w:abstractNumId w:val="10"/>
   </w:num>
-  <w:num w:numId="8">
+  <w:num w:numId="8" w16cid:durableId="343747222">
     <w:abstractNumId w:val="14"/>
   </w:num>
-  <w:num w:numId="9">
+  <w:num w:numId="9" w16cid:durableId="113250777">
     <w:abstractNumId w:val="12"/>
   </w:num>
-  <w:num w:numId="10">
+  <w:num w:numId="10" w16cid:durableId="24402682">
     <w:abstractNumId w:val="2"/>
   </w:num>
-  <w:num w:numId="11">
+  <w:num w:numId="11" w16cid:durableId="551893124">
     <w:abstractNumId w:val="7"/>
   </w:num>
-  <w:num w:numId="12">
+  <w:num w:numId="12" w16cid:durableId="108211002">
     <w:abstractNumId w:val="3"/>
   </w:num>
-  <w:num w:numId="13">
+  <w:num w:numId="13" w16cid:durableId="1210461826">
     <w:abstractNumId w:val="4"/>
   </w:num>
-  <w:num w:numId="14">
+  <w:num w:numId="14" w16cid:durableId="672219632">
     <w:abstractNumId w:val="8"/>
   </w:num>
-  <w:num w:numId="15">
+  <w:num w:numId="15" w16cid:durableId="85079043">
     <w:abstractNumId w:val="9"/>
   </w:num>
 </w:numbering>
 </file>
 
 <file path=word/styles.xml><?xml version="1.0" encoding="utf-8"?>
-<w:styles xmlns:r="http://schemas.openxmlformats.org/officeDocument/2006/relationships" xmlns:w="http://schemas.openxmlformats.org/wordprocessingml/2006/main">
+<w:styles xmlns:mc="http://schemas.openxmlformats.org/markup-compatibility/2006" xmlns:r="http://schemas.openxmlformats.org/officeDocument/2006/relationships" xmlns:w="http://schemas.openxmlformats.org/wordprocessingml/2006/main" xmlns:w14="http://schemas.microsoft.com/office/word/2010/wordml" xmlns:w15="http://schemas.microsoft.com/office/word/2012/wordml" xmlns:w16cex="http://schemas.microsoft.com/office/word/2018/wordml/cex" xmlns:w16cid="http://schemas.microsoft.com/office/word/2016/wordml/cid" xmlns:w16="http://schemas.microsoft.com/office/word/2018/wordml" xmlns:w16sdtdh="http://schemas.microsoft.com/office/word/2020/wordml/sdtdatahash" xmlns:w16se="http://schemas.microsoft.com/office/word/2015/wordml/symex" mc:Ignorable="w14 w15 w16se w16cid w16 w16cex w16sdtdh">
   <w:docDefaults>
     <w:rPrDefault>
       <w:rPr>
@@ -6172,144 +7320,383 @@
       </w:pPr>
     </w:pPrDefault>
   </w:docDefaults>
-  <w:latentStyles w:defLockedState="0" w:defUIPriority="99" w:defSemiHidden="1" w:defUnhideWhenUsed="1" w:defQFormat="0" w:count="267">
-    <w:lsdException w:name="Normal" w:semiHidden="0" w:uiPriority="0" w:unhideWhenUsed="0" w:qFormat="1"/>
-    <w:lsdException w:name="heading 1" w:semiHidden="0" w:uiPriority="9" w:unhideWhenUsed="0" w:qFormat="1"/>
-    <w:lsdException w:name="heading 2" w:uiPriority="9" w:qFormat="1"/>
-    <w:lsdException w:name="heading 3" w:uiPriority="9" w:qFormat="1"/>
-    <w:lsdException w:name="heading 4" w:uiPriority="9" w:qFormat="1"/>
-    <w:lsdException w:name="heading 5" w:uiPriority="9" w:qFormat="1"/>
-    <w:lsdException w:name="heading 6" w:uiPriority="9" w:qFormat="1"/>
-    <w:lsdException w:name="heading 7" w:uiPriority="9" w:qFormat="1"/>
-    <w:lsdException w:name="heading 8" w:uiPriority="9" w:qFormat="1"/>
-    <w:lsdException w:name="heading 9" w:uiPriority="9" w:qFormat="1"/>
-    <w:lsdException w:name="toc 1" w:uiPriority="39"/>
-    <w:lsdException w:name="toc 2" w:uiPriority="39"/>
-    <w:lsdException w:name="toc 3" w:uiPriority="39"/>
-    <w:lsdException w:name="toc 4" w:uiPriority="39"/>
-    <w:lsdException w:name="toc 5" w:uiPriority="39"/>
-    <w:lsdException w:name="toc 6" w:uiPriority="39"/>
-    <w:lsdException w:name="toc 7" w:uiPriority="39"/>
-    <w:lsdException w:name="toc 8" w:uiPriority="39"/>
-    <w:lsdException w:name="toc 9" w:uiPriority="39"/>
-    <w:lsdException w:name="caption" w:uiPriority="35" w:qFormat="1"/>
-    <w:lsdException w:name="Title" w:semiHidden="0" w:uiPriority="10" w:unhideWhenUsed="0" w:qFormat="1"/>
-    <w:lsdException w:name="Default Paragraph Font" w:uiPriority="1"/>
-    <w:lsdException w:name="Subtitle" w:semiHidden="0" w:uiPriority="11" w:unhideWhenUsed="0" w:qFormat="1"/>
-    <w:lsdException w:name="Strong" w:semiHidden="0" w:uiPriority="22" w:unhideWhenUsed="0" w:qFormat="1"/>
-    <w:lsdException w:name="Emphasis" w:semiHidden="0" w:uiPriority="20" w:unhideWhenUsed="0" w:qFormat="1"/>
-    <w:lsdException w:name="Table Grid" w:semiHidden="0" w:uiPriority="39" w:unhideWhenUsed="0"/>
-    <w:lsdException w:name="Placeholder Text" w:unhideWhenUsed="0"/>
-    <w:lsdException w:name="No Spacing" w:semiHidden="0" w:uiPriority="1" w:unhideWhenUsed="0" w:qFormat="1"/>
-    <w:lsdException w:name="Light Shading" w:semiHidden="0" w:uiPriority="60" w:unhideWhenUsed="0"/>
-    <w:lsdException w:name="Light List" w:semiHidden="0" w:uiPriority="61" w:unhideWhenUsed="0"/>
-    <w:lsdException w:name="Light Grid" w:semiHidden="0" w:uiPriority="62" w:unhideWhenUsed="0"/>
-    <w:lsdException w:name="Medium Shading 1" w:semiHidden="0" w:uiPriority="63" w:unhideWhenUsed="0"/>
-    <w:lsdException w:name="Medium Shading 2" w:semiHidden="0" w:uiPriority="64" w:unhideWhenUsed="0"/>
-    <w:lsdException w:name="Medium List 1" w:semiHidden="0" w:uiPriority="65" w:unhideWhenUsed="0"/>
-    <w:lsdException w:name="Medium List 2" w:semiHidden="0" w:uiPriority="66" w:unhideWhenUsed="0"/>
-    <w:lsdException w:name="Medium Grid 1" w:semiHidden="0" w:uiPriority="67" w:unhideWhenUsed="0"/>
-    <w:lsdException w:name="Medium Grid 2" w:semiHidden="0" w:uiPriority="68" w:unhideWhenUsed="0"/>
-    <w:lsdException w:name="Medium Grid 3" w:semiHidden="0" w:uiPriority="69" w:unhideWhenUsed="0"/>
-    <w:lsdException w:name="Dark List" w:semiHidden="0" w:uiPriority="70" w:unhideWhenUsed="0"/>
-    <w:lsdException w:name="Colorful Shading" w:semiHidden="0" w:uiPriority="71" w:unhideWhenUsed="0"/>
-    <w:lsdException w:name="Colorful List" w:semiHidden="0" w:uiPriority="72" w:unhideWhenUsed="0"/>
-    <w:lsdException w:name="Colorful Grid" w:semiHidden="0" w:uiPriority="73" w:unhideWhenUsed="0"/>
-    <w:lsdException w:name="Light Shading Accent 1" w:semiHidden="0" w:uiPriority="60" w:unhideWhenUsed="0"/>
-    <w:lsdException w:name="Light List Accent 1" w:semiHidden="0" w:uiPriority="61" w:unhideWhenUsed="0"/>
-    <w:lsdException w:name="Light Grid Accent 1" w:semiHidden="0" w:uiPriority="62" w:unhideWhenUsed="0"/>
-    <w:lsdException w:name="Medium Shading 1 Accent 1" w:semiHidden="0" w:uiPriority="63" w:unhideWhenUsed="0"/>
-    <w:lsdException w:name="Medium Shading 2 Accent 1" w:semiHidden="0" w:uiPriority="64" w:unhideWhenUsed="0"/>
-    <w:lsdException w:name="Medium List 1 Accent 1" w:semiHidden="0" w:uiPriority="65" w:unhideWhenUsed="0"/>
-    <w:lsdException w:name="Revision" w:unhideWhenUsed="0"/>
-    <w:lsdException w:name="List Paragraph" w:semiHidden="0" w:uiPriority="34" w:unhideWhenUsed="0" w:qFormat="1"/>
-    <w:lsdException w:name="Quote" w:semiHidden="0" w:uiPriority="29" w:unhideWhenUsed="0" w:qFormat="1"/>
-    <w:lsdException w:name="Intense Quote" w:semiHidden="0" w:uiPriority="30" w:unhideWhenUsed="0" w:qFormat="1"/>
-    <w:lsdException w:name="Medium List 2 Accent 1" w:semiHidden="0" w:uiPriority="66" w:unhideWhenUsed="0"/>
-    <w:lsdException w:name="Medium Grid 1 Accent 1" w:semiHidden="0" w:uiPriority="67" w:unhideWhenUsed="0"/>
-    <w:lsdException w:name="Medium Grid 2 Accent 1" w:semiHidden="0" w:uiPriority="68" w:unhideWhenUsed="0"/>
-    <w:lsdException w:name="Medium Grid 3 Accent 1" w:semiHidden="0" w:uiPriority="69" w:unhideWhenUsed="0"/>
-    <w:lsdException w:name="Dark List Accent 1" w:semiHidden="0" w:uiPriority="70" w:unhideWhenUsed="0"/>
-    <w:lsdException w:name="Colorful Shading Accent 1" w:semiHidden="0" w:uiPriority="71" w:unhideWhenUsed="0"/>
-    <w:lsdException w:name="Colorful List Accent 1" w:semiHidden="0" w:uiPriority="72" w:unhideWhenUsed="0"/>
-    <w:lsdException w:name="Colorful Grid Accent 1" w:semiHidden="0" w:uiPriority="73" w:unhideWhenUsed="0"/>
-    <w:lsdException w:name="Light Shading Accent 2" w:semiHidden="0" w:uiPriority="60" w:unhideWhenUsed="0"/>
-    <w:lsdException w:name="Light List Accent 2" w:semiHidden="0" w:uiPriority="61" w:unhideWhenUsed="0"/>
-    <w:lsdException w:name="Light Grid Accent 2" w:semiHidden="0" w:uiPriority="62" w:unhideWhenUsed="0"/>
-    <w:lsdException w:name="Medium Shading 1 Accent 2" w:semiHidden="0" w:uiPriority="63" w:unhideWhenUsed="0"/>
-    <w:lsdException w:name="Medium Shading 2 Accent 2" w:semiHidden="0" w:uiPriority="64" w:unhideWhenUsed="0"/>
-    <w:lsdException w:name="Medium List 1 Accent 2" w:semiHidden="0" w:uiPriority="65" w:unhideWhenUsed="0"/>
-    <w:lsdException w:name="Medium List 2 Accent 2" w:semiHidden="0" w:uiPriority="66" w:unhideWhenUsed="0"/>
-    <w:lsdException w:name="Medium Grid 1 Accent 2" w:semiHidden="0" w:uiPriority="67" w:unhideWhenUsed="0"/>
-    <w:lsdException w:name="Medium Grid 2 Accent 2" w:semiHidden="0" w:uiPriority="68" w:unhideWhenUsed="0"/>
-    <w:lsdException w:name="Medium Grid 3 Accent 2" w:semiHidden="0" w:uiPriority="69" w:unhideWhenUsed="0"/>
-    <w:lsdException w:name="Dark List Accent 2" w:semiHidden="0" w:uiPriority="70" w:unhideWhenUsed="0"/>
-    <w:lsdException w:name="Colorful Shading Accent 2" w:semiHidden="0" w:uiPriority="71" w:unhideWhenUsed="0"/>
-    <w:lsdException w:name="Colorful List Accent 2" w:semiHidden="0" w:uiPriority="72" w:unhideWhenUsed="0"/>
-    <w:lsdException w:name="Colorful Grid Accent 2" w:semiHidden="0" w:uiPriority="73" w:unhideWhenUsed="0"/>
-    <w:lsdException w:name="Light Shading Accent 3" w:semiHidden="0" w:uiPriority="60" w:unhideWhenUsed="0"/>
-    <w:lsdException w:name="Light List Accent 3" w:semiHidden="0" w:uiPriority="61" w:unhideWhenUsed="0"/>
-    <w:lsdException w:name="Light Grid Accent 3" w:semiHidden="0" w:uiPriority="62" w:unhideWhenUsed="0"/>
-    <w:lsdException w:name="Medium Shading 1 Accent 3" w:semiHidden="0" w:uiPriority="63" w:unhideWhenUsed="0"/>
-    <w:lsdException w:name="Medium Shading 2 Accent 3" w:semiHidden="0" w:uiPriority="64" w:unhideWhenUsed="0"/>
-    <w:lsdException w:name="Medium List 1 Accent 3" w:semiHidden="0" w:uiPriority="65" w:unhideWhenUsed="0"/>
-    <w:lsdException w:name="Medium List 2 Accent 3" w:semiHidden="0" w:uiPriority="66" w:unhideWhenUsed="0"/>
-    <w:lsdException w:name="Medium Grid 1 Accent 3" w:semiHidden="0" w:uiPriority="67" w:unhideWhenUsed="0"/>
-    <w:lsdException w:name="Medium Grid 2 Accent 3" w:semiHidden="0" w:uiPriority="68" w:unhideWhenUsed="0"/>
-    <w:lsdException w:name="Medium Grid 3 Accent 3" w:semiHidden="0" w:uiPriority="69" w:unhideWhenUsed="0"/>
-    <w:lsdException w:name="Dark List Accent 3" w:semiHidden="0" w:uiPriority="70" w:unhideWhenUsed="0"/>
-    <w:lsdException w:name="Colorful Shading Accent 3" w:semiHidden="0" w:uiPriority="71" w:unhideWhenUsed="0"/>
-    <w:lsdException w:name="Colorful List Accent 3" w:semiHidden="0" w:uiPriority="72" w:unhideWhenUsed="0"/>
-    <w:lsdException w:name="Colorful Grid Accent 3" w:semiHidden="0" w:uiPriority="73" w:unhideWhenUsed="0"/>
-    <w:lsdException w:name="Light Shading Accent 4" w:semiHidden="0" w:uiPriority="60" w:unhideWhenUsed="0"/>
-    <w:lsdException w:name="Light List Accent 4" w:semiHidden="0" w:uiPriority="61" w:unhideWhenUsed="0"/>
-    <w:lsdException w:name="Light Grid Accent 4" w:semiHidden="0" w:uiPriority="62" w:unhideWhenUsed="0"/>
-    <w:lsdException w:name="Medium Shading 1 Accent 4" w:semiHidden="0" w:uiPriority="63" w:unhideWhenUsed="0"/>
-    <w:lsdException w:name="Medium Shading 2 Accent 4" w:semiHidden="0" w:uiPriority="64" w:unhideWhenUsed="0"/>
-    <w:lsdException w:name="Medium List 1 Accent 4" w:semiHidden="0" w:uiPriority="65" w:unhideWhenUsed="0"/>
-    <w:lsdException w:name="Medium List 2 Accent 4" w:semiHidden="0" w:uiPriority="66" w:unhideWhenUsed="0"/>
-    <w:lsdException w:name="Medium Grid 1 Accent 4" w:semiHidden="0" w:uiPriority="67" w:unhideWhenUsed="0"/>
-    <w:lsdException w:name="Medium Grid 2 Accent 4" w:semiHidden="0" w:uiPriority="68" w:unhideWhenUsed="0"/>
-    <w:lsdException w:name="Medium Grid 3 Accent 4" w:semiHidden="0" w:uiPriority="69" w:unhideWhenUsed="0"/>
-    <w:lsdException w:name="Dark List Accent 4" w:semiHidden="0" w:uiPriority="70" w:unhideWhenUsed="0"/>
-    <w:lsdException w:name="Colorful Shading Accent 4" w:semiHidden="0" w:uiPriority="71" w:unhideWhenUsed="0"/>
-    <w:lsdException w:name="Colorful List Accent 4" w:semiHidden="0" w:uiPriority="72" w:unhideWhenUsed="0"/>
-    <w:lsdException w:name="Colorful Grid Accent 4" w:semiHidden="0" w:uiPriority="73" w:unhideWhenUsed="0"/>
-    <w:lsdException w:name="Light Shading Accent 5" w:semiHidden="0" w:uiPriority="60" w:unhideWhenUsed="0"/>
-    <w:lsdException w:name="Light List Accent 5" w:semiHidden="0" w:uiPriority="61" w:unhideWhenUsed="0"/>
-    <w:lsdException w:name="Light Grid Accent 5" w:semiHidden="0" w:uiPriority="62" w:unhideWhenUsed="0"/>
-    <w:lsdException w:name="Medium Shading 1 Accent 5" w:semiHidden="0" w:uiPriority="63" w:unhideWhenUsed="0"/>
-    <w:lsdException w:name="Medium Shading 2 Accent 5" w:semiHidden="0" w:uiPriority="64" w:unhideWhenUsed="0"/>
-    <w:lsdException w:name="Medium List 1 Accent 5" w:semiHidden="0" w:uiPriority="65" w:unhideWhenUsed="0"/>
-    <w:lsdException w:name="Medium List 2 Accent 5" w:semiHidden="0" w:uiPriority="66" w:unhideWhenUsed="0"/>
-    <w:lsdException w:name="Medium Grid 1 Accent 5" w:semiHidden="0" w:uiPriority="67" w:unhideWhenUsed="0"/>
-    <w:lsdException w:name="Medium Grid 2 Accent 5" w:semiHidden="0" w:uiPriority="68" w:unhideWhenUsed="0"/>
-    <w:lsdException w:name="Medium Grid 3 Accent 5" w:semiHidden="0" w:uiPriority="69" w:unhideWhenUsed="0"/>
-    <w:lsdException w:name="Dark List Accent 5" w:semiHidden="0" w:uiPriority="70" w:unhideWhenUsed="0"/>
-    <w:lsdException w:name="Colorful Shading Accent 5" w:semiHidden="0" w:uiPriority="71" w:unhideWhenUsed="0"/>
-    <w:lsdException w:name="Colorful List Accent 5" w:semiHidden="0" w:uiPriority="72" w:unhideWhenUsed="0"/>
-    <w:lsdException w:name="Colorful Grid Accent 5" w:semiHidden="0" w:uiPriority="73" w:unhideWhenUsed="0"/>
-    <w:lsdException w:name="Light Shading Accent 6" w:semiHidden="0" w:uiPriority="60" w:unhideWhenUsed="0"/>
-    <w:lsdException w:name="Light List Accent 6" w:semiHidden="0" w:uiPriority="61" w:unhideWhenUsed="0"/>
-    <w:lsdException w:name="Light Grid Accent 6" w:semiHidden="0" w:uiPriority="62" w:unhideWhenUsed="0"/>
-    <w:lsdException w:name="Medium Shading 1 Accent 6" w:semiHidden="0" w:uiPriority="63" w:unhideWhenUsed="0"/>
-    <w:lsdException w:name="Medium Shading 2 Accent 6" w:semiHidden="0" w:uiPriority="64" w:unhideWhenUsed="0"/>
-    <w:lsdException w:name="Medium List 1 Accent 6" w:semiHidden="0" w:uiPriority="65" w:unhideWhenUsed="0"/>
-    <w:lsdException w:name="Medium List 2 Accent 6" w:semiHidden="0" w:uiPriority="66" w:unhideWhenUsed="0"/>
-    <w:lsdException w:name="Medium Grid 1 Accent 6" w:semiHidden="0" w:uiPriority="67" w:unhideWhenUsed="0"/>
-    <w:lsdException w:name="Medium Grid 2 Accent 6" w:semiHidden="0" w:uiPriority="68" w:unhideWhenUsed="0"/>
-    <w:lsdException w:name="Medium Grid 3 Accent 6" w:semiHidden="0" w:uiPriority="69" w:unhideWhenUsed="0"/>
-    <w:lsdException w:name="Dark List Accent 6" w:semiHidden="0" w:uiPriority="70" w:unhideWhenUsed="0"/>
-    <w:lsdException w:name="Colorful Shading Accent 6" w:semiHidden="0" w:uiPriority="71" w:unhideWhenUsed="0"/>
-    <w:lsdException w:name="Colorful List Accent 6" w:semiHidden="0" w:uiPriority="72" w:unhideWhenUsed="0"/>
-    <w:lsdException w:name="Colorful Grid Accent 6" w:semiHidden="0" w:uiPriority="73" w:unhideWhenUsed="0"/>
-    <w:lsdException w:name="Subtle Emphasis" w:semiHidden="0" w:uiPriority="19" w:unhideWhenUsed="0" w:qFormat="1"/>
-    <w:lsdException w:name="Intense Emphasis" w:semiHidden="0" w:uiPriority="21" w:unhideWhenUsed="0" w:qFormat="1"/>
-    <w:lsdException w:name="Subtle Reference" w:semiHidden="0" w:uiPriority="31" w:unhideWhenUsed="0" w:qFormat="1"/>
-    <w:lsdException w:name="Intense Reference" w:semiHidden="0" w:uiPriority="32" w:unhideWhenUsed="0" w:qFormat="1"/>
-    <w:lsdException w:name="Book Title" w:semiHidden="0" w:uiPriority="33" w:unhideWhenUsed="0" w:qFormat="1"/>
-    <w:lsdException w:name="Bibliography" w:uiPriority="37"/>
-    <w:lsdException w:name="TOC Heading" w:uiPriority="39" w:qFormat="1"/>
+  <w:latentStyles w:defLockedState="0" w:defUIPriority="99" w:defSemiHidden="0" w:defUnhideWhenUsed="0" w:defQFormat="0" w:count="376">
+    <w:lsdException w:name="Normal" w:uiPriority="0" w:qFormat="1"/>
+    <w:lsdException w:name="heading 1" w:uiPriority="9" w:qFormat="1"/>
+    <w:lsdException w:name="heading 2" w:semiHidden="1" w:uiPriority="9" w:unhideWhenUsed="1" w:qFormat="1"/>
+    <w:lsdException w:name="heading 3" w:semiHidden="1" w:uiPriority="9" w:unhideWhenUsed="1" w:qFormat="1"/>
+    <w:lsdException w:name="heading 4" w:semiHidden="1" w:uiPriority="9" w:unhideWhenUsed="1" w:qFormat="1"/>
+    <w:lsdException w:name="heading 5" w:semiHidden="1" w:uiPriority="9" w:unhideWhenUsed="1" w:qFormat="1"/>
+    <w:lsdException w:name="heading 6" w:semiHidden="1" w:uiPriority="9" w:unhideWhenUsed="1" w:qFormat="1"/>
+    <w:lsdException w:name="heading 7" w:semiHidden="1" w:uiPriority="9" w:unhideWhenUsed="1" w:qFormat="1"/>
+    <w:lsdException w:name="heading 8" w:semiHidden="1" w:uiPriority="9" w:unhideWhenUsed="1" w:qFormat="1"/>
+    <w:lsdException w:name="heading 9" w:semiHidden="1" w:uiPriority="9" w:unhideWhenUsed="1" w:qFormat="1"/>
+    <w:lsdException w:name="index 1" w:semiHidden="1" w:unhideWhenUsed="1"/>
+    <w:lsdException w:name="index 2" w:semiHidden="1" w:unhideWhenUsed="1"/>
+    <w:lsdException w:name="index 3" w:semiHidden="1" w:unhideWhenUsed="1"/>
+    <w:lsdException w:name="index 4" w:semiHidden="1" w:unhideWhenUsed="1"/>
+    <w:lsdException w:name="index 5" w:semiHidden="1" w:unhideWhenUsed="1"/>
+    <w:lsdException w:name="index 6" w:semiHidden="1" w:unhideWhenUsed="1"/>
+    <w:lsdException w:name="index 7" w:semiHidden="1" w:unhideWhenUsed="1"/>
+    <w:lsdException w:name="index 8" w:semiHidden="1" w:unhideWhenUsed="1"/>
+    <w:lsdException w:name="index 9" w:semiHidden="1" w:unhideWhenUsed="1"/>
+    <w:lsdException w:name="toc 1" w:semiHidden="1" w:uiPriority="39" w:unhideWhenUsed="1"/>
+    <w:lsdException w:name="toc 2" w:semiHidden="1" w:uiPriority="39" w:unhideWhenUsed="1"/>
+    <w:lsdException w:name="toc 3" w:semiHidden="1" w:uiPriority="39" w:unhideWhenUsed="1"/>
+    <w:lsdException w:name="toc 4" w:semiHidden="1" w:uiPriority="39" w:unhideWhenUsed="1"/>
+    <w:lsdException w:name="toc 5" w:semiHidden="1" w:uiPriority="39" w:unhideWhenUsed="1"/>
+    <w:lsdException w:name="toc 6" w:semiHidden="1" w:uiPriority="39" w:unhideWhenUsed="1"/>
+    <w:lsdException w:name="toc 7" w:semiHidden="1" w:uiPriority="39" w:unhideWhenUsed="1"/>
+    <w:lsdException w:name="toc 8" w:semiHidden="1" w:uiPriority="39" w:unhideWhenUsed="1"/>
+    <w:lsdException w:name="toc 9" w:semiHidden="1" w:uiPriority="39" w:unhideWhenUsed="1"/>
+    <w:lsdException w:name="Normal Indent" w:semiHidden="1" w:unhideWhenUsed="1"/>
+    <w:lsdException w:name="footnote text" w:semiHidden="1" w:unhideWhenUsed="1"/>
+    <w:lsdException w:name="annotation text" w:semiHidden="1" w:unhideWhenUsed="1"/>
+    <w:lsdException w:name="header" w:semiHidden="1" w:unhideWhenUsed="1"/>
+    <w:lsdException w:name="footer" w:semiHidden="1" w:unhideWhenUsed="1"/>
+    <w:lsdException w:name="index heading" w:semiHidden="1" w:unhideWhenUsed="1"/>
+    <w:lsdException w:name="caption" w:semiHidden="1" w:uiPriority="35" w:unhideWhenUsed="1" w:qFormat="1"/>
+    <w:lsdException w:name="table of figures" w:semiHidden="1" w:unhideWhenUsed="1"/>
+    <w:lsdException w:name="envelope address" w:semiHidden="1" w:unhideWhenUsed="1"/>
+    <w:lsdException w:name="envelope return" w:semiHidden="1" w:unhideWhenUsed="1"/>
+    <w:lsdException w:name="footnote reference" w:semiHidden="1" w:unhideWhenUsed="1"/>
+    <w:lsdException w:name="annotation reference" w:semiHidden="1" w:unhideWhenUsed="1"/>
+    <w:lsdException w:name="line number" w:semiHidden="1" w:unhideWhenUsed="1"/>
+    <w:lsdException w:name="page number" w:semiHidden="1" w:unhideWhenUsed="1"/>
+    <w:lsdException w:name="endnote reference" w:semiHidden="1" w:unhideWhenUsed="1"/>
+    <w:lsdException w:name="endnote text" w:semiHidden="1" w:unhideWhenUsed="1"/>
+    <w:lsdException w:name="table of authorities" w:semiHidden="1" w:unhideWhenUsed="1"/>
+    <w:lsdException w:name="macro" w:semiHidden="1" w:unhideWhenUsed="1"/>
+    <w:lsdException w:name="toa heading" w:semiHidden="1" w:unhideWhenUsed="1"/>
+    <w:lsdException w:name="List" w:semiHidden="1" w:unhideWhenUsed="1"/>
+    <w:lsdException w:name="List Bullet" w:semiHidden="1" w:unhideWhenUsed="1"/>
+    <w:lsdException w:name="List Number" w:semiHidden="1" w:unhideWhenUsed="1"/>
+    <w:lsdException w:name="List 2" w:semiHidden="1" w:unhideWhenUsed="1"/>
+    <w:lsdException w:name="List 3" w:semiHidden="1" w:unhideWhenUsed="1"/>
+    <w:lsdException w:name="List 4" w:semiHidden="1" w:unhideWhenUsed="1"/>
+    <w:lsdException w:name="List 5" w:semiHidden="1" w:unhideWhenUsed="1"/>
+    <w:lsdException w:name="List Bullet 2" w:semiHidden="1" w:unhideWhenUsed="1"/>
+    <w:lsdException w:name="List Bullet 3" w:semiHidden="1" w:unhideWhenUsed="1"/>
+    <w:lsdException w:name="List Bullet 4" w:semiHidden="1" w:unhideWhenUsed="1"/>
+    <w:lsdException w:name="List Bullet 5" w:semiHidden="1" w:unhideWhenUsed="1"/>
+    <w:lsdException w:name="List Number 2" w:semiHidden="1" w:unhideWhenUsed="1"/>
+    <w:lsdException w:name="List Number 3" w:semiHidden="1" w:unhideWhenUsed="1"/>
+    <w:lsdException w:name="List Number 4" w:semiHidden="1" w:unhideWhenUsed="1"/>
+    <w:lsdException w:name="List Number 5" w:semiHidden="1" w:unhideWhenUsed="1"/>
+    <w:lsdException w:name="Title" w:uiPriority="10" w:qFormat="1"/>
+    <w:lsdException w:name="Closing" w:semiHidden="1" w:unhideWhenUsed="1"/>
+    <w:lsdException w:name="Signature" w:semiHidden="1" w:unhideWhenUsed="1"/>
+    <w:lsdException w:name="Default Paragraph Font" w:semiHidden="1" w:uiPriority="1" w:unhideWhenUsed="1"/>
+    <w:lsdException w:name="Body Text" w:semiHidden="1" w:unhideWhenUsed="1"/>
+    <w:lsdException w:name="Body Text Indent" w:semiHidden="1" w:unhideWhenUsed="1"/>
+    <w:lsdException w:name="List Continue" w:semiHidden="1" w:unhideWhenUsed="1"/>
+    <w:lsdException w:name="List Continue 2" w:semiHidden="1" w:unhideWhenUsed="1"/>
+    <w:lsdException w:name="List Continue 3" w:semiHidden="1" w:unhideWhenUsed="1"/>
+    <w:lsdException w:name="List Continue 4" w:semiHidden="1" w:unhideWhenUsed="1"/>
+    <w:lsdException w:name="List Continue 5" w:semiHidden="1" w:unhideWhenUsed="1"/>
+    <w:lsdException w:name="Message Header" w:semiHidden="1" w:unhideWhenUsed="1"/>
+    <w:lsdException w:name="Subtitle" w:uiPriority="11" w:qFormat="1"/>
+    <w:lsdException w:name="Salutation" w:semiHidden="1" w:unhideWhenUsed="1"/>
+    <w:lsdException w:name="Date" w:semiHidden="1" w:unhideWhenUsed="1"/>
+    <w:lsdException w:name="Body Text First Indent" w:semiHidden="1" w:unhideWhenUsed="1"/>
+    <w:lsdException w:name="Body Text First Indent 2" w:semiHidden="1" w:unhideWhenUsed="1"/>
+    <w:lsdException w:name="Note Heading" w:semiHidden="1" w:unhideWhenUsed="1"/>
+    <w:lsdException w:name="Body Text 2" w:semiHidden="1" w:unhideWhenUsed="1"/>
+    <w:lsdException w:name="Body Text 3" w:semiHidden="1" w:unhideWhenUsed="1"/>
+    <w:lsdException w:name="Body Text Indent 2" w:semiHidden="1" w:unhideWhenUsed="1"/>
+    <w:lsdException w:name="Body Text Indent 3" w:semiHidden="1" w:unhideWhenUsed="1"/>
+    <w:lsdException w:name="Block Text" w:semiHidden="1" w:unhideWhenUsed="1"/>
+    <w:lsdException w:name="Hyperlink" w:semiHidden="1" w:unhideWhenUsed="1"/>
+    <w:lsdException w:name="FollowedHyperlink" w:semiHidden="1" w:unhideWhenUsed="1"/>
+    <w:lsdException w:name="Strong" w:uiPriority="22" w:qFormat="1"/>
+    <w:lsdException w:name="Emphasis" w:uiPriority="20" w:qFormat="1"/>
+    <w:lsdException w:name="Document Map" w:semiHidden="1" w:unhideWhenUsed="1"/>
+    <w:lsdException w:name="Plain Text" w:semiHidden="1" w:unhideWhenUsed="1"/>
+    <w:lsdException w:name="E-mail Signature" w:semiHidden="1" w:unhideWhenUsed="1"/>
+    <w:lsdException w:name="HTML Top of Form" w:semiHidden="1" w:unhideWhenUsed="1"/>
+    <w:lsdException w:name="HTML Bottom of Form" w:semiHidden="1" w:unhideWhenUsed="1"/>
+    <w:lsdException w:name="Normal (Web)" w:semiHidden="1" w:unhideWhenUsed="1"/>
+    <w:lsdException w:name="HTML Acronym" w:semiHidden="1" w:unhideWhenUsed="1"/>
+    <w:lsdException w:name="HTML Address" w:semiHidden="1" w:unhideWhenUsed="1"/>
+    <w:lsdException w:name="HTML Cite" w:semiHidden="1" w:unhideWhenUsed="1"/>
+    <w:lsdException w:name="HTML Code" w:semiHidden="1" w:unhideWhenUsed="1"/>
+    <w:lsdException w:name="HTML Definition" w:semiHidden="1" w:unhideWhenUsed="1"/>
+    <w:lsdException w:name="HTML Keyboard" w:semiHidden="1" w:unhideWhenUsed="1"/>
+    <w:lsdException w:name="HTML Preformatted" w:semiHidden="1" w:unhideWhenUsed="1"/>
+    <w:lsdException w:name="HTML Sample" w:semiHidden="1" w:unhideWhenUsed="1"/>
+    <w:lsdException w:name="HTML Typewriter" w:semiHidden="1" w:unhideWhenUsed="1"/>
+    <w:lsdException w:name="HTML Variable" w:semiHidden="1" w:unhideWhenUsed="1"/>
+    <w:lsdException w:name="Normal Table" w:semiHidden="1" w:unhideWhenUsed="1"/>
+    <w:lsdException w:name="annotation subject" w:semiHidden="1" w:unhideWhenUsed="1"/>
+    <w:lsdException w:name="No List" w:semiHidden="1" w:unhideWhenUsed="1"/>
+    <w:lsdException w:name="Outline List 1" w:semiHidden="1" w:unhideWhenUsed="1"/>
+    <w:lsdException w:name="Outline List 2" w:semiHidden="1" w:unhideWhenUsed="1"/>
+    <w:lsdException w:name="Outline List 3" w:semiHidden="1" w:unhideWhenUsed="1"/>
+    <w:lsdException w:name="Table Simple 1" w:semiHidden="1" w:unhideWhenUsed="1"/>
+    <w:lsdException w:name="Table Simple 2" w:semiHidden="1" w:unhideWhenUsed="1"/>
+    <w:lsdException w:name="Table Simple 3" w:semiHidden="1" w:unhideWhenUsed="1"/>
+    <w:lsdException w:name="Table Classic 1" w:semiHidden="1" w:unhideWhenUsed="1"/>
+    <w:lsdException w:name="Table Classic 2" w:semiHidden="1" w:unhideWhenUsed="1"/>
+    <w:lsdException w:name="Table Classic 3" w:semiHidden="1" w:unhideWhenUsed="1"/>
+    <w:lsdException w:name="Table Classic 4" w:semiHidden="1" w:unhideWhenUsed="1"/>
+    <w:lsdException w:name="Table Colorful 1" w:semiHidden="1" w:unhideWhenUsed="1"/>
+    <w:lsdException w:name="Table Colorful 2" w:semiHidden="1" w:unhideWhenUsed="1"/>
+    <w:lsdException w:name="Table Colorful 3" w:semiHidden="1" w:unhideWhenUsed="1"/>
+    <w:lsdException w:name="Table Columns 1" w:semiHidden="1" w:unhideWhenUsed="1"/>
+    <w:lsdException w:name="Table Columns 2" w:semiHidden="1" w:unhideWhenUsed="1"/>
+    <w:lsdException w:name="Table Columns 3" w:semiHidden="1" w:unhideWhenUsed="1"/>
+    <w:lsdException w:name="Table Columns 4" w:semiHidden="1" w:unhideWhenUsed="1"/>
+    <w:lsdException w:name="Table Columns 5" w:semiHidden="1" w:unhideWhenUsed="1"/>
+    <w:lsdException w:name="Table Grid 1" w:semiHidden="1" w:unhideWhenUsed="1"/>
+    <w:lsdException w:name="Table Grid 2" w:semiHidden="1" w:unhideWhenUsed="1"/>
+    <w:lsdException w:name="Table Grid 3" w:semiHidden="1" w:unhideWhenUsed="1"/>
+    <w:lsdException w:name="Table Grid 4" w:semiHidden="1" w:unhideWhenUsed="1"/>
+    <w:lsdException w:name="Table Grid 5" w:semiHidden="1" w:unhideWhenUsed="1"/>
+    <w:lsdException w:name="Table Grid 6" w:semiHidden="1" w:unhideWhenUsed="1"/>
+    <w:lsdException w:name="Table Grid 7" w:semiHidden="1" w:unhideWhenUsed="1"/>
+    <w:lsdException w:name="Table Grid 8" w:semiHidden="1" w:unhideWhenUsed="1"/>
+    <w:lsdException w:name="Table List 1" w:semiHidden="1" w:unhideWhenUsed="1"/>
+    <w:lsdException w:name="Table List 2" w:semiHidden="1" w:unhideWhenUsed="1"/>
+    <w:lsdException w:name="Table List 3" w:semiHidden="1" w:unhideWhenUsed="1"/>
+    <w:lsdException w:name="Table List 4" w:semiHidden="1" w:unhideWhenUsed="1"/>
+    <w:lsdException w:name="Table List 5" w:semiHidden="1" w:unhideWhenUsed="1"/>
+    <w:lsdException w:name="Table List 6" w:semiHidden="1" w:unhideWhenUsed="1"/>
+    <w:lsdException w:name="Table List 7" w:semiHidden="1" w:unhideWhenUsed="1"/>
+    <w:lsdException w:name="Table List 8" w:semiHidden="1" w:unhideWhenUsed="1"/>
+    <w:lsdException w:name="Table 3D effects 1" w:semiHidden="1" w:unhideWhenUsed="1"/>
+    <w:lsdException w:name="Table 3D effects 2" w:semiHidden="1" w:unhideWhenUsed="1"/>
+    <w:lsdException w:name="Table 3D effects 3" w:semiHidden="1" w:unhideWhenUsed="1"/>
+    <w:lsdException w:name="Table Contemporary" w:semiHidden="1" w:unhideWhenUsed="1"/>
+    <w:lsdException w:name="Table Elegant" w:semiHidden="1" w:unhideWhenUsed="1"/>
+    <w:lsdException w:name="Table Professional" w:semiHidden="1" w:unhideWhenUsed="1"/>
+    <w:lsdException w:name="Table Subtle 1" w:semiHidden="1" w:unhideWhenUsed="1"/>
+    <w:lsdException w:name="Table Subtle 2" w:semiHidden="1" w:unhideWhenUsed="1"/>
+    <w:lsdException w:name="Table Web 1" w:semiHidden="1" w:unhideWhenUsed="1"/>
+    <w:lsdException w:name="Table Web 2" w:semiHidden="1" w:unhideWhenUsed="1"/>
+    <w:lsdException w:name="Table Web 3" w:semiHidden="1" w:unhideWhenUsed="1"/>
+    <w:lsdException w:name="Balloon Text" w:semiHidden="1" w:unhideWhenUsed="1"/>
+    <w:lsdException w:name="Table Grid" w:uiPriority="39"/>
+    <w:lsdException w:name="Table Theme" w:semiHidden="1" w:unhideWhenUsed="1"/>
+    <w:lsdException w:name="Placeholder Text" w:semiHidden="1"/>
+    <w:lsdException w:name="No Spacing" w:uiPriority="1" w:qFormat="1"/>
+    <w:lsdException w:name="Light Shading" w:uiPriority="60"/>
+    <w:lsdException w:name="Light List" w:uiPriority="61"/>
+    <w:lsdException w:name="Light Grid" w:uiPriority="62"/>
+    <w:lsdException w:name="Medium Shading 1" w:uiPriority="63"/>
+    <w:lsdException w:name="Medium Shading 2" w:uiPriority="64"/>
+    <w:lsdException w:name="Medium List 1" w:uiPriority="65"/>
+    <w:lsdException w:name="Medium List 2" w:uiPriority="66"/>
+    <w:lsdException w:name="Medium Grid 1" w:uiPriority="67"/>
+    <w:lsdException w:name="Medium Grid 2" w:uiPriority="68"/>
+    <w:lsdException w:name="Medium Grid 3" w:uiPriority="69"/>
+    <w:lsdException w:name="Dark List" w:uiPriority="70"/>
+    <w:lsdException w:name="Colorful Shading" w:uiPriority="71"/>
+    <w:lsdException w:name="Colorful List" w:uiPriority="72"/>
+    <w:lsdException w:name="Colorful Grid" w:uiPriority="73"/>
+    <w:lsdException w:name="Light Shading Accent 1" w:uiPriority="60"/>
+    <w:lsdException w:name="Light List Accent 1" w:uiPriority="61"/>
+    <w:lsdException w:name="Light Grid Accent 1" w:uiPriority="62"/>
+    <w:lsdException w:name="Medium Shading 1 Accent 1" w:uiPriority="63"/>
+    <w:lsdException w:name="Medium Shading 2 Accent 1" w:uiPriority="64"/>
+    <w:lsdException w:name="Medium List 1 Accent 1" w:uiPriority="65"/>
+    <w:lsdException w:name="Revision" w:semiHidden="1"/>
+    <w:lsdException w:name="List Paragraph" w:uiPriority="34" w:qFormat="1"/>
+    <w:lsdException w:name="Quote" w:uiPriority="29" w:qFormat="1"/>
+    <w:lsdException w:name="Intense Quote" w:uiPriority="30" w:qFormat="1"/>
+    <w:lsdException w:name="Medium List 2 Accent 1" w:uiPriority="66"/>
+    <w:lsdException w:name="Medium Grid 1 Accent 1" w:uiPriority="67"/>
+    <w:lsdException w:name="Medium Grid 2 Accent 1" w:uiPriority="68"/>
+    <w:lsdException w:name="Medium Grid 3 Accent 1" w:uiPriority="69"/>
+    <w:lsdException w:name="Dark List Accent 1" w:uiPriority="70"/>
+    <w:lsdException w:name="Colorful Shading Accent 1" w:uiPriority="71"/>
+    <w:lsdException w:name="Colorful List Accent 1" w:uiPriority="72"/>
+    <w:lsdException w:name="Colorful Grid Accent 1" w:uiPriority="73"/>
+    <w:lsdException w:name="Light Shading Accent 2" w:uiPriority="60"/>
+    <w:lsdException w:name="Light List Accent 2" w:uiPriority="61"/>
+    <w:lsdException w:name="Light Grid Accent 2" w:uiPriority="62"/>
+    <w:lsdException w:name="Medium Shading 1 Accent 2" w:uiPriority="63"/>
+    <w:lsdException w:name="Medium Shading 2 Accent 2" w:uiPriority="64"/>
+    <w:lsdException w:name="Medium List 1 Accent 2" w:uiPriority="65"/>
+    <w:lsdException w:name="Medium List 2 Accent 2" w:uiPriority="66"/>
+    <w:lsdException w:name="Medium Grid 1 Accent 2" w:uiPriority="67"/>
+    <w:lsdException w:name="Medium Grid 2 Accent 2" w:uiPriority="68"/>
+    <w:lsdException w:name="Medium Grid 3 Accent 2" w:uiPriority="69"/>
+    <w:lsdException w:name="Dark List Accent 2" w:uiPriority="70"/>
+    <w:lsdException w:name="Colorful Shading Accent 2" w:uiPriority="71"/>
+    <w:lsdException w:name="Colorful List Accent 2" w:uiPriority="72"/>
+    <w:lsdException w:name="Colorful Grid Accent 2" w:uiPriority="73"/>
+    <w:lsdException w:name="Light Shading Accent 3" w:uiPriority="60"/>
+    <w:lsdException w:name="Light List Accent 3" w:uiPriority="61"/>
+    <w:lsdException w:name="Light Grid Accent 3" w:uiPriority="62"/>
+    <w:lsdException w:name="Medium Shading 1 Accent 3" w:uiPriority="63"/>
+    <w:lsdException w:name="Medium Shading 2 Accent 3" w:uiPriority="64"/>
+    <w:lsdException w:name="Medium List 1 Accent 3" w:uiPriority="65"/>
+    <w:lsdException w:name="Medium List 2 Accent 3" w:uiPriority="66"/>
+    <w:lsdException w:name="Medium Grid 1 Accent 3" w:uiPriority="67"/>
+    <w:lsdException w:name="Medium Grid 2 Accent 3" w:uiPriority="68"/>
+    <w:lsdException w:name="Medium Grid 3 Accent 3" w:uiPriority="69"/>
+    <w:lsdException w:name="Dark List Accent 3" w:uiPriority="70"/>
+    <w:lsdException w:name="Colorful Shading Accent 3" w:uiPriority="71"/>
+    <w:lsdException w:name="Colorful List Accent 3" w:uiPriority="72"/>
+    <w:lsdException w:name="Colorful Grid Accent 3" w:uiPriority="73"/>
+    <w:lsdException w:name="Light Shading Accent 4" w:uiPriority="60"/>
+    <w:lsdException w:name="Light List Accent 4" w:uiPriority="61"/>
+    <w:lsdException w:name="Light Grid Accent 4" w:uiPriority="62"/>
+    <w:lsdException w:name="Medium Shading 1 Accent 4" w:uiPriority="63"/>
+    <w:lsdException w:name="Medium Shading 2 Accent 4" w:uiPriority="64"/>
+    <w:lsdException w:name="Medium List 1 Accent 4" w:uiPriority="65"/>
+    <w:lsdException w:name="Medium List 2 Accent 4" w:uiPriority="66"/>
+    <w:lsdException w:name="Medium Grid 1 Accent 4" w:uiPriority="67"/>
+    <w:lsdException w:name="Medium Grid 2 Accent 4" w:uiPriority="68"/>
+    <w:lsdException w:name="Medium Grid 3 Accent 4" w:uiPriority="69"/>
+    <w:lsdException w:name="Dark List Accent 4" w:uiPriority="70"/>
+    <w:lsdException w:name="Colorful Shading Accent 4" w:uiPriority="71"/>
+    <w:lsdException w:name="Colorful List Accent 4" w:uiPriority="72"/>
+    <w:lsdException w:name="Colorful Grid Accent 4" w:uiPriority="73"/>
+    <w:lsdException w:name="Light Shading Accent 5" w:uiPriority="60"/>
+    <w:lsdException w:name="Light List Accent 5" w:uiPriority="61"/>
+    <w:lsdException w:name="Light Grid Accent 5" w:uiPriority="62"/>
+    <w:lsdException w:name="Medium Shading 1 Accent 5" w:uiPriority="63"/>
+    <w:lsdException w:name="Medium Shading 2 Accent 5" w:uiPriority="64"/>
+    <w:lsdException w:name="Medium List 1 Accent 5" w:uiPriority="65"/>
+    <w:lsdException w:name="Medium List 2 Accent 5" w:uiPriority="66"/>
+    <w:lsdException w:name="Medium Grid 1 Accent 5" w:uiPriority="67"/>
+    <w:lsdException w:name="Medium Grid 2 Accent 5" w:uiPriority="68"/>
+    <w:lsdException w:name="Medium Grid 3 Accent 5" w:uiPriority="69"/>
+    <w:lsdException w:name="Dark List Accent 5" w:uiPriority="70"/>
+    <w:lsdException w:name="Colorful Shading Accent 5" w:uiPriority="71"/>
+    <w:lsdException w:name="Colorful List Accent 5" w:uiPriority="72"/>
+    <w:lsdException w:name="Colorful Grid Accent 5" w:uiPriority="73"/>
+    <w:lsdException w:name="Light Shading Accent 6" w:uiPriority="60"/>
+    <w:lsdException w:name="Light List Accent 6" w:uiPriority="61"/>
+    <w:lsdException w:name="Light Grid Accent 6" w:uiPriority="62"/>
+    <w:lsdException w:name="Medium Shading 1 Accent 6" w:uiPriority="63"/>
+    <w:lsdException w:name="Medium Shading 2 Accent 6" w:uiPriority="64"/>
+    <w:lsdException w:name="Medium List 1 Accent 6" w:uiPriority="65"/>
+    <w:lsdException w:name="Medium List 2 Accent 6" w:uiPriority="66"/>
+    <w:lsdException w:name="Medium Grid 1 Accent 6" w:uiPriority="67"/>
+    <w:lsdException w:name="Medium Grid 2 Accent 6" w:uiPriority="68"/>
+    <w:lsdException w:name="Medium Grid 3 Accent 6" w:uiPriority="69"/>
+    <w:lsdException w:name="Dark List Accent 6" w:uiPriority="70"/>
+    <w:lsdException w:name="Colorful Shading Accent 6" w:uiPriority="71"/>
+    <w:lsdException w:name="Colorful List Accent 6" w:uiPriority="72"/>
+    <w:lsdException w:name="Colorful Grid Accent 6" w:uiPriority="73"/>
+    <w:lsdException w:name="Subtle Emphasis" w:uiPriority="19" w:qFormat="1"/>
+    <w:lsdException w:name="Intense Emphasis" w:uiPriority="21" w:qFormat="1"/>
+    <w:lsdException w:name="Subtle Reference" w:uiPriority="31" w:qFormat="1"/>
+    <w:lsdException w:name="Intense Reference" w:uiPriority="32" w:qFormat="1"/>
+    <w:lsdException w:name="Book Title" w:uiPriority="33" w:qFormat="1"/>
+    <w:lsdException w:name="Bibliography" w:semiHidden="1" w:uiPriority="37" w:unhideWhenUsed="1"/>
+    <w:lsdException w:name="TOC Heading" w:semiHidden="1" w:uiPriority="39" w:unhideWhenUsed="1" w:qFormat="1"/>
+    <w:lsdException w:name="Plain Table 1" w:uiPriority="41"/>
+    <w:lsdException w:name="Plain Table 2" w:uiPriority="42"/>
+    <w:lsdException w:name="Plain Table 3" w:uiPriority="43"/>
+    <w:lsdException w:name="Plain Table 4" w:uiPriority="44"/>
+    <w:lsdException w:name="Plain Table 5" w:uiPriority="45"/>
+    <w:lsdException w:name="Grid Table Light" w:uiPriority="40"/>
+    <w:lsdException w:name="Grid Table 1 Light" w:uiPriority="46"/>
+    <w:lsdException w:name="Grid Table 2" w:uiPriority="47"/>
+    <w:lsdException w:name="Grid Table 3" w:uiPriority="48"/>
+    <w:lsdException w:name="Grid Table 4" w:uiPriority="49"/>
+    <w:lsdException w:name="Grid Table 5 Dark" w:uiPriority="50"/>
+    <w:lsdException w:name="Grid Table 6 Colorful" w:uiPriority="51"/>
+    <w:lsdException w:name="Grid Table 7 Colorful" w:uiPriority="52"/>
+    <w:lsdException w:name="Grid Table 1 Light Accent 1" w:uiPriority="46"/>
+    <w:lsdException w:name="Grid Table 2 Accent 1" w:uiPriority="47"/>
+    <w:lsdException w:name="Grid Table 3 Accent 1" w:uiPriority="48"/>
+    <w:lsdException w:name="Grid Table 4 Accent 1" w:uiPriority="49"/>
+    <w:lsdException w:name="Grid Table 5 Dark Accent 1" w:uiPriority="50"/>
+    <w:lsdException w:name="Grid Table 6 Colorful Accent 1" w:uiPriority="51"/>
+    <w:lsdException w:name="Grid Table 7 Colorful Accent 1" w:uiPriority="52"/>
+    <w:lsdException w:name="Grid Table 1 Light Accent 2" w:uiPriority="46"/>
+    <w:lsdException w:name="Grid Table 2 Accent 2" w:uiPriority="47"/>
+    <w:lsdException w:name="Grid Table 3 Accent 2" w:uiPriority="48"/>
+    <w:lsdException w:name="Grid Table 4 Accent 2" w:uiPriority="49"/>
+    <w:lsdException w:name="Grid Table 5 Dark Accent 2" w:uiPriority="50"/>
+    <w:lsdException w:name="Grid Table 6 Colorful Accent 2" w:uiPriority="51"/>
+    <w:lsdException w:name="Grid Table 7 Colorful Accent 2" w:uiPriority="52"/>
+    <w:lsdException w:name="Grid Table 1 Light Accent 3" w:uiPriority="46"/>
+    <w:lsdException w:name="Grid Table 2 Accent 3" w:uiPriority="47"/>
+    <w:lsdException w:name="Grid Table 3 Accent 3" w:uiPriority="48"/>
+    <w:lsdException w:name="Grid Table 4 Accent 3" w:uiPriority="49"/>
+    <w:lsdException w:name="Grid Table 5 Dark Accent 3" w:uiPriority="50"/>
+    <w:lsdException w:name="Grid Table 6 Colorful Accent 3" w:uiPriority="51"/>
+    <w:lsdException w:name="Grid Table 7 Colorful Accent 3" w:uiPriority="52"/>
+    <w:lsdException w:name="Grid Table 1 Light Accent 4" w:uiPriority="46"/>
+    <w:lsdException w:name="Grid Table 2 Accent 4" w:uiPriority="47"/>
+    <w:lsdException w:name="Grid Table 3 Accent 4" w:uiPriority="48"/>
+    <w:lsdException w:name="Grid Table 4 Accent 4" w:uiPriority="49"/>
+    <w:lsdException w:name="Grid Table 5 Dark Accent 4" w:uiPriority="50"/>
+    <w:lsdException w:name="Grid Table 6 Colorful Accent 4" w:uiPriority="51"/>
+    <w:lsdException w:name="Grid Table 7 Colorful Accent 4" w:uiPriority="52"/>
+    <w:lsdException w:name="Grid Table 1 Light Accent 5" w:uiPriority="46"/>
+    <w:lsdException w:name="Grid Table 2 Accent 5" w:uiPriority="47"/>
+    <w:lsdException w:name="Grid Table 3 Accent 5" w:uiPriority="48"/>
+    <w:lsdException w:name="Grid Table 4 Accent 5" w:uiPriority="49"/>
+    <w:lsdException w:name="Grid Table 5 Dark Accent 5" w:uiPriority="50"/>
+    <w:lsdException w:name="Grid Table 6 Colorful Accent 5" w:uiPriority="51"/>
+    <w:lsdException w:name="Grid Table 7 Colorful Accent 5" w:uiPriority="52"/>
+    <w:lsdException w:name="Grid Table 1 Light Accent 6" w:uiPriority="46"/>
+    <w:lsdException w:name="Grid Table 2 Accent 6" w:uiPriority="47"/>
+    <w:lsdException w:name="Grid Table 3 Accent 6" w:uiPriority="48"/>
+    <w:lsdException w:name="Grid Table 4 Accent 6" w:uiPriority="49"/>
+    <w:lsdException w:name="Grid Table 5 Dark Accent 6" w:uiPriority="50"/>
+    <w:lsdException w:name="Grid Table 6 Colorful Accent 6" w:uiPriority="51"/>
+    <w:lsdException w:name="Grid Table 7 Colorful Accent 6" w:uiPriority="52"/>
+    <w:lsdException w:name="List Table 1 Light" w:uiPriority="46"/>
+    <w:lsdException w:name="List Table 2" w:uiPriority="47"/>
+    <w:lsdException w:name="List Table 3" w:uiPriority="48"/>
+    <w:lsdException w:name="List Table 4" w:uiPriority="49"/>
+    <w:lsdException w:name="List Table 5 Dark" w:uiPriority="50"/>
+    <w:lsdException w:name="List Table 6 Colorful" w:uiPriority="51"/>
+    <w:lsdException w:name="List Table 7 Colorful" w:uiPriority="52"/>
+    <w:lsdException w:name="List Table 1 Light Accent 1" w:uiPriority="46"/>
+    <w:lsdException w:name="List Table 2 Accent 1" w:uiPriority="47"/>
+    <w:lsdException w:name="List Table 3 Accent 1" w:uiPriority="48"/>
+    <w:lsdException w:name="List Table 4 Accent 1" w:uiPriority="49"/>
+    <w:lsdException w:name="List Table 5 Dark Accent 1" w:uiPriority="50"/>
+    <w:lsdException w:name="List Table 6 Colorful Accent 1" w:uiPriority="51"/>
+    <w:lsdException w:name="List Table 7 Colorful Accent 1" w:uiPriority="52"/>
+    <w:lsdException w:name="List Table 1 Light Accent 2" w:uiPriority="46"/>
+    <w:lsdException w:name="List Table 2 Accent 2" w:uiPriority="47"/>
+    <w:lsdException w:name="List Table 3 Accent 2" w:uiPriority="48"/>
+    <w:lsdException w:name="List Table 4 Accent 2" w:uiPriority="49"/>
+    <w:lsdException w:name="List Table 5 Dark Accent 2" w:uiPriority="50"/>
+    <w:lsdException w:name="List Table 6 Colorful Accent 2" w:uiPriority="51"/>
+    <w:lsdException w:name="List Table 7 Colorful Accent 2" w:uiPriority="52"/>
+    <w:lsdException w:name="List Table 1 Light Accent 3" w:uiPriority="46"/>
+    <w:lsdException w:name="List Table 2 Accent 3" w:uiPriority="47"/>
+    <w:lsdException w:name="List Table 3 Accent 3" w:uiPriority="48"/>
+    <w:lsdException w:name="List Table 4 Accent 3" w:uiPriority="49"/>
+    <w:lsdException w:name="List Table 5 Dark Accent 3" w:uiPriority="50"/>
+    <w:lsdException w:name="List Table 6 Colorful Accent 3" w:uiPriority="51"/>
+    <w:lsdException w:name="List Table 7 Colorful Accent 3" w:uiPriority="52"/>
+    <w:lsdException w:name="List Table 1 Light Accent 4" w:uiPriority="46"/>
+    <w:lsdException w:name="List Table 2 Accent 4" w:uiPriority="47"/>
+    <w:lsdException w:name="List Table 3 Accent 4" w:uiPriority="48"/>
+    <w:lsdException w:name="List Table 4 Accent 4" w:uiPriority="49"/>
+    <w:lsdException w:name="List Table 5 Dark Accent 4" w:uiPriority="50"/>
+    <w:lsdException w:name="List Table 6 Colorful Accent 4" w:uiPriority="51"/>
+    <w:lsdException w:name="List Table 7 Colorful Accent 4" w:uiPriority="52"/>
+    <w:lsdException w:name="List Table 1 Light Accent 5" w:uiPriority="46"/>
+    <w:lsdException w:name="List Table 2 Accent 5" w:uiPriority="47"/>
+    <w:lsdException w:name="List Table 3 Accent 5" w:uiPriority="48"/>
+    <w:lsdException w:name="List Table 4 Accent 5" w:uiPriority="49"/>
+    <w:lsdException w:name="List Table 5 Dark Accent 5" w:uiPriority="50"/>
+    <w:lsdException w:name="List Table 6 Colorful Accent 5" w:uiPriority="51"/>
+    <w:lsdException w:name="List Table 7 Colorful Accent 5" w:uiPriority="52"/>
+    <w:lsdException w:name="List Table 1 Light Accent 6" w:uiPriority="46"/>
+    <w:lsdException w:name="List Table 2 Accent 6" w:uiPriority="47"/>
+    <w:lsdException w:name="List Table 3 Accent 6" w:uiPriority="48"/>
+    <w:lsdException w:name="List Table 4 Accent 6" w:uiPriority="49"/>
+    <w:lsdException w:name="List Table 5 Dark Accent 6" w:uiPriority="50"/>
+    <w:lsdException w:name="List Table 6 Colorful Accent 6" w:uiPriority="51"/>
+    <w:lsdException w:name="List Table 7 Colorful Accent 6" w:uiPriority="52"/>
+    <w:lsdException w:name="Mention" w:semiHidden="1" w:unhideWhenUsed="1"/>
+    <w:lsdException w:name="Smart Hyperlink" w:semiHidden="1" w:unhideWhenUsed="1"/>
+    <w:lsdException w:name="Hashtag" w:semiHidden="1" w:unhideWhenUsed="1"/>
+    <w:lsdException w:name="Unresolved Mention" w:semiHidden="1" w:unhideWhenUsed="1"/>
+    <w:lsdException w:name="Smart Link" w:semiHidden="1" w:unhideWhenUsed="1"/>
   </w:latentStyles>
   <w:style w:type="paragraph" w:default="1" w:styleId="Normal">
     <w:name w:val="Normal"/>
@@ -6526,7 +7913,6 @@
     <w:uiPriority w:val="99"/>
     <w:semiHidden/>
     <w:unhideWhenUsed/>
-    <w:qFormat/>
     <w:tblPr>
       <w:tblInd w:w="0" w:type="dxa"/>
       <w:tblCellMar>
@@ -7300,7 +8686,7 @@
   <a:extraClrSchemeLst/>
   <a:extLst>
     <a:ext uri="{05A4C25C-085E-4340-85A3-A5531E510DB2}">
-      <thm15:themeFamily xmlns="" xmlns:thm15="http://schemas.microsoft.com/office/thememl/2012/main" name="Office Theme" id="{2E142A2C-CD16-42D6-873A-C26D2A0506FA}" vid="{1BDDFF52-6CD6-40A5-AB3C-68EB2F1E4D0A}"/>
+      <thm15:themeFamily xmlns:thm15="http://schemas.microsoft.com/office/thememl/2012/main" name="Office Theme" id="{2E142A2C-CD16-42D6-873A-C26D2A0506FA}" vid="{1BDDFF52-6CD6-40A5-AB3C-68EB2F1E4D0A}"/>
     </a:ext>
   </a:extLst>
 </a:theme>

</xml_diff>

<commit_message>
Última atualização da documentação do projeto
para prevenir que não hajam erros durante a instalação da aplicação
</commit_message>
<xml_diff>
--- a/docs/DOCUMENTAÇÃO_TÉCNICA_APLICAÇÃO_SUPERMERCADO_TRES_GLORIAS.docx
+++ b/docs/DOCUMENTAÇÃO_TÉCNICA_APLICAÇÃO_SUPERMERCADO_TRES_GLORIAS.docx
@@ -1,6 +1,6 @@
 
 <file path=word/document.xml><?xml version="1.0" encoding="utf-8"?>
-<w:document xmlns:ve="http://schemas.openxmlformats.org/markup-compatibility/2006" xmlns:o="urn:schemas-microsoft-com:office:office" xmlns:r="http://schemas.openxmlformats.org/officeDocument/2006/relationships" xmlns:m="http://schemas.openxmlformats.org/officeDocument/2006/math" xmlns:v="urn:schemas-microsoft-com:vml" xmlns:wp="http://schemas.openxmlformats.org/drawingml/2006/wordprocessingDrawing" xmlns:w10="urn:schemas-microsoft-com:office:word" xmlns:w="http://schemas.openxmlformats.org/wordprocessingml/2006/main" xmlns:wne="http://schemas.microsoft.com/office/word/2006/wordml">
+<w:document xmlns:wpc="http://schemas.microsoft.com/office/word/2010/wordprocessingCanvas" xmlns:cx="http://schemas.microsoft.com/office/drawing/2014/chartex" xmlns:cx1="http://schemas.microsoft.com/office/drawing/2015/9/8/chartex" xmlns:cx2="http://schemas.microsoft.com/office/drawing/2015/10/21/chartex" xmlns:cx3="http://schemas.microsoft.com/office/drawing/2016/5/9/chartex" xmlns:cx4="http://schemas.microsoft.com/office/drawing/2016/5/10/chartex" xmlns:cx5="http://schemas.microsoft.com/office/drawing/2016/5/11/chartex" xmlns:cx6="http://schemas.microsoft.com/office/drawing/2016/5/12/chartex" xmlns:cx7="http://schemas.microsoft.com/office/drawing/2016/5/13/chartex" xmlns:cx8="http://schemas.microsoft.com/office/drawing/2016/5/14/chartex" xmlns:mc="http://schemas.openxmlformats.org/markup-compatibility/2006" xmlns:aink="http://schemas.microsoft.com/office/drawing/2016/ink" xmlns:am3d="http://schemas.microsoft.com/office/drawing/2017/model3d" xmlns:o="urn:schemas-microsoft-com:office:office" xmlns:oel="http://schemas.microsoft.com/office/2019/extlst" xmlns:r="http://schemas.openxmlformats.org/officeDocument/2006/relationships" xmlns:m="http://schemas.openxmlformats.org/officeDocument/2006/math" xmlns:v="urn:schemas-microsoft-com:vml" xmlns:wp14="http://schemas.microsoft.com/office/word/2010/wordprocessingDrawing" xmlns:wp="http://schemas.openxmlformats.org/drawingml/2006/wordprocessingDrawing" xmlns:w10="urn:schemas-microsoft-com:office:word" xmlns:w="http://schemas.openxmlformats.org/wordprocessingml/2006/main" xmlns:w14="http://schemas.microsoft.com/office/word/2010/wordml" xmlns:w15="http://schemas.microsoft.com/office/word/2012/wordml" xmlns:w16cex="http://schemas.microsoft.com/office/word/2018/wordml/cex" xmlns:w16cid="http://schemas.microsoft.com/office/word/2016/wordml/cid" xmlns:w16="http://schemas.microsoft.com/office/word/2018/wordml" xmlns:w16sdtdh="http://schemas.microsoft.com/office/word/2020/wordml/sdtdatahash" xmlns:w16se="http://schemas.microsoft.com/office/word/2015/wordml/symex" xmlns:wpg="http://schemas.microsoft.com/office/word/2010/wordprocessingGroup" xmlns:wpi="http://schemas.microsoft.com/office/word/2010/wordprocessingInk" xmlns:wne="http://schemas.microsoft.com/office/word/2006/wordml" xmlns:wps="http://schemas.microsoft.com/office/word/2010/wordprocessingShape" mc:Ignorable="w14 w15 w16se w16cid w16 w16cex w16sdtdh wp14">
   <w:body>
     <w:p>
       <w:pPr>
@@ -20,7 +20,7 @@
           <w:lang w:eastAsia="pt-BR"/>
         </w:rPr>
         <w:drawing>
-          <wp:anchor distT="0" distB="0" distL="114300" distR="114300" simplePos="0" relativeHeight="251658240" behindDoc="0" locked="0" layoutInCell="1" allowOverlap="1">
+          <wp:anchor distT="0" distB="0" distL="114300" distR="114300" simplePos="0" relativeHeight="251658240" behindDoc="0" locked="0" layoutInCell="1" allowOverlap="1" wp14:anchorId="0F1CBBFF" wp14:editId="5C64E04E">
             <wp:simplePos x="0" y="0"/>
             <wp:positionH relativeFrom="margin">
               <wp:align>center</wp:align>
@@ -48,7 +48,7 @@
                     <a:blip r:embed="rId8" cstate="print">
                       <a:extLst>
                         <a:ext uri="{28A0092B-C50C-407E-A947-70E740481C1C}">
-                          <a14:useLocalDpi xmlns:a14="http://schemas.microsoft.com/office/drawing/2010/main" xmlns:wps="http://schemas.microsoft.com/office/word/2010/wordprocessingShape" xmlns:wpi="http://schemas.microsoft.com/office/word/2010/wordprocessingInk" xmlns:wpg="http://schemas.microsoft.com/office/word/2010/wordprocessingGroup" xmlns:w16se="http://schemas.microsoft.com/office/word/2015/wordml/symex" xmlns:w16sdtdh="http://schemas.microsoft.com/office/word/2020/wordml/sdtdatahash" xmlns:w16="http://schemas.microsoft.com/office/word/2018/wordml" xmlns:w16cid="http://schemas.microsoft.com/office/word/2016/wordml/cid" xmlns:w16cex="http://schemas.microsoft.com/office/word/2018/wordml/cex" xmlns:w15="http://schemas.microsoft.com/office/word/2012/wordml" xmlns:w14="http://schemas.microsoft.com/office/word/2010/wordml" xmlns:w="http://schemas.openxmlformats.org/wordprocessingml/2006/main" xmlns:w10="urn:schemas-microsoft-com:office:word" xmlns:wp14="http://schemas.microsoft.com/office/word/2010/wordprocessingDrawing" xmlns:v="urn:schemas-microsoft-com:vml" xmlns:oel="http://schemas.microsoft.com/office/2019/extlst" xmlns:o="urn:schemas-microsoft-com:office:office" xmlns:am3d="http://schemas.microsoft.com/office/drawing/2017/model3d" xmlns:aink="http://schemas.microsoft.com/office/drawing/2016/ink" xmlns:mc="http://schemas.openxmlformats.org/markup-compatibility/2006" xmlns:cx8="http://schemas.microsoft.com/office/drawing/2016/5/14/chartex" xmlns:cx7="http://schemas.microsoft.com/office/drawing/2016/5/13/chartex" xmlns:cx6="http://schemas.microsoft.com/office/drawing/2016/5/12/chartex" xmlns:cx5="http://schemas.microsoft.com/office/drawing/2016/5/11/chartex" xmlns:cx4="http://schemas.microsoft.com/office/drawing/2016/5/10/chartex" xmlns:cx3="http://schemas.microsoft.com/office/drawing/2016/5/9/chartex" xmlns:cx2="http://schemas.microsoft.com/office/drawing/2015/10/21/chartex" xmlns:cx1="http://schemas.microsoft.com/office/drawing/2015/9/8/chartex" xmlns:cx="http://schemas.microsoft.com/office/drawing/2014/chartex" xmlns:wpc="http://schemas.microsoft.com/office/word/2010/wordprocessingCanvas" xmlns="" val="0"/>
+                          <a14:useLocalDpi xmlns:a14="http://schemas.microsoft.com/office/drawing/2010/main" val="0"/>
                         </a:ext>
                       </a:extLst>
                     </a:blip>
@@ -330,7 +330,25 @@
           <w:sz w:val="28"/>
           <w:szCs w:val="28"/>
         </w:rPr>
-        <w:t xml:space="preserve">Link do repositório no Github: </w:t>
+        <w:t xml:space="preserve">Link do repositório no </w:t>
+      </w:r>
+      <w:proofErr w:type="spellStart"/>
+      <w:r>
+        <w:rPr>
+          <w:rFonts w:ascii="Arial" w:hAnsi="Arial" w:cs="Arial"/>
+          <w:sz w:val="28"/>
+          <w:szCs w:val="28"/>
+        </w:rPr>
+        <w:t>Github</w:t>
+      </w:r>
+      <w:proofErr w:type="spellEnd"/>
+      <w:r>
+        <w:rPr>
+          <w:rFonts w:ascii="Arial" w:hAnsi="Arial" w:cs="Arial"/>
+          <w:sz w:val="28"/>
+          <w:szCs w:val="28"/>
+        </w:rPr>
+        <w:t xml:space="preserve">: </w:t>
       </w:r>
       <w:hyperlink r:id="rId9" w:history="1">
         <w:r>
@@ -385,7 +403,21 @@
         <w:rPr>
           <w:rFonts w:ascii="Arial" w:hAnsi="Arial" w:cs="Arial"/>
         </w:rPr>
-        <w:t>Data: Novembro/2025</w:t>
+        <w:t xml:space="preserve">Data: </w:t>
+      </w:r>
+      <w:proofErr w:type="gramStart"/>
+      <w:r>
+        <w:rPr>
+          <w:rFonts w:ascii="Arial" w:hAnsi="Arial" w:cs="Arial"/>
+        </w:rPr>
+        <w:t>Novembro</w:t>
+      </w:r>
+      <w:proofErr w:type="gramEnd"/>
+      <w:r>
+        <w:rPr>
+          <w:rFonts w:ascii="Arial" w:hAnsi="Arial" w:cs="Arial"/>
+        </w:rPr>
+        <w:t>/2025</w:t>
       </w:r>
     </w:p>
     <w:p>
@@ -407,7 +439,35 @@
         <w:rPr>
           <w:rFonts w:ascii="Arial" w:hAnsi="Arial" w:cs="Arial"/>
         </w:rPr>
-        <w:t>Tecnologias: PHP 8, Laminas MVC, Doctrine ORM, MySQL, HTML5/CSS3/JS</w:t>
+        <w:t xml:space="preserve">Tecnologias: PHP 8, </w:t>
+      </w:r>
+      <w:proofErr w:type="gramStart"/>
+      <w:r>
+        <w:rPr>
+          <w:rFonts w:ascii="Arial" w:hAnsi="Arial" w:cs="Arial"/>
+        </w:rPr>
+        <w:t>Laminas</w:t>
+      </w:r>
+      <w:proofErr w:type="gramEnd"/>
+      <w:r>
+        <w:rPr>
+          <w:rFonts w:ascii="Arial" w:hAnsi="Arial" w:cs="Arial"/>
+        </w:rPr>
+        <w:t xml:space="preserve"> MVC, </w:t>
+      </w:r>
+      <w:proofErr w:type="spellStart"/>
+      <w:r>
+        <w:rPr>
+          <w:rFonts w:ascii="Arial" w:hAnsi="Arial" w:cs="Arial"/>
+        </w:rPr>
+        <w:t>Doctrine</w:t>
+      </w:r>
+      <w:proofErr w:type="spellEnd"/>
+      <w:r>
+        <w:rPr>
+          <w:rFonts w:ascii="Arial" w:hAnsi="Arial" w:cs="Arial"/>
+        </w:rPr>
+        <w:t xml:space="preserve"> ORM, MySQL, HTML5/CSS3/JS</w:t>
       </w:r>
     </w:p>
     <w:p>
@@ -934,6 +994,7 @@
             </w:rPr>
             <w:t>.2.</w:t>
           </w:r>
+          <w:proofErr w:type="gramStart"/>
           <w:r>
             <w:rPr>
               <w:rFonts w:ascii="Arial" w:hAnsi="Arial" w:cs="Arial"/>
@@ -946,6 +1007,7 @@
             </w:rPr>
             <w:t>Dashboard</w:t>
           </w:r>
+          <w:proofErr w:type="gramEnd"/>
           <w:r>
             <w:rPr>
               <w:rFonts w:ascii="Arial" w:hAnsi="Arial" w:cs="Arial"/>
@@ -977,7 +1039,21 @@
             <w:rPr>
               <w:rFonts w:ascii="Arial" w:hAnsi="Arial" w:cs="Arial"/>
             </w:rPr>
-            <w:t>Gestão de Usuários (/dashboard-usuarios)</w:t>
+            <w:t>Gestão de Usuários (/dashboard-</w:t>
+          </w:r>
+          <w:proofErr w:type="spellStart"/>
+          <w:r>
+            <w:rPr>
+              <w:rFonts w:ascii="Arial" w:hAnsi="Arial" w:cs="Arial"/>
+            </w:rPr>
+            <w:t>usuarios</w:t>
+          </w:r>
+          <w:proofErr w:type="spellEnd"/>
+          <w:r>
+            <w:rPr>
+              <w:rFonts w:ascii="Arial" w:hAnsi="Arial" w:cs="Arial"/>
+            </w:rPr>
+            <w:t>)</w:t>
           </w:r>
           <w:r>
             <w:rPr>
@@ -1087,7 +1163,21 @@
             <w:rPr>
               <w:rFonts w:ascii="Arial" w:hAnsi="Arial" w:cs="Arial"/>
             </w:rPr>
-            <w:t>Histórico Completo (/historico)</w:t>
+            <w:t>Histórico Completo (/</w:t>
+          </w:r>
+          <w:proofErr w:type="spellStart"/>
+          <w:r>
+            <w:rPr>
+              <w:rFonts w:ascii="Arial" w:hAnsi="Arial" w:cs="Arial"/>
+            </w:rPr>
+            <w:t>historico</w:t>
+          </w:r>
+          <w:proofErr w:type="spellEnd"/>
+          <w:r>
+            <w:rPr>
+              <w:rFonts w:ascii="Arial" w:hAnsi="Arial" w:cs="Arial"/>
+            </w:rPr>
+            <w:t>)</w:t>
           </w:r>
           <w:r>
             <w:rPr>
@@ -1572,7 +1662,21 @@
         <w:rPr>
           <w:rFonts w:ascii="Arial" w:hAnsi="Arial" w:cs="Arial"/>
         </w:rPr>
-        <w:t xml:space="preserve"> Movimentação (Entrada/Saída) -&gt; Registro em Histórico (MovimentoEstoque) -&gt; Atualização Imediata.</w:t>
+        <w:t xml:space="preserve"> Movimentação (Entrada/Saída) -&gt; Registro em Histórico (</w:t>
+      </w:r>
+      <w:proofErr w:type="spellStart"/>
+      <w:r>
+        <w:rPr>
+          <w:rFonts w:ascii="Arial" w:hAnsi="Arial" w:cs="Arial"/>
+        </w:rPr>
+        <w:t>MovimentoEstoque</w:t>
+      </w:r>
+      <w:proofErr w:type="spellEnd"/>
+      <w:r>
+        <w:rPr>
+          <w:rFonts w:ascii="Arial" w:hAnsi="Arial" w:cs="Arial"/>
+        </w:rPr>
+        <w:t>) -&gt; Atualização Imediata.</w:t>
       </w:r>
     </w:p>
     <w:p>
@@ -1733,7 +1837,21 @@
         <w:rPr>
           <w:rFonts w:ascii="Arial" w:hAnsi="Arial" w:cs="Arial"/>
         </w:rPr>
-        <w:t xml:space="preserve"> Cadastro e manutenção dos setores do supermercado (ex: Hortifruti, Padaria).</w:t>
+        <w:t xml:space="preserve"> Cadastro e manutenção dos setores do supermercado (</w:t>
+      </w:r>
+      <w:proofErr w:type="spellStart"/>
+      <w:r>
+        <w:rPr>
+          <w:rFonts w:ascii="Arial" w:hAnsi="Arial" w:cs="Arial"/>
+        </w:rPr>
+        <w:t>ex</w:t>
+      </w:r>
+      <w:proofErr w:type="spellEnd"/>
+      <w:r>
+        <w:rPr>
+          <w:rFonts w:ascii="Arial" w:hAnsi="Arial" w:cs="Arial"/>
+        </w:rPr>
+        <w:t>: Hortifruti, Padaria).</w:t>
       </w:r>
     </w:p>
     <w:p>
@@ -1916,7 +2034,21 @@
         <w:rPr>
           <w:rFonts w:ascii="Arial" w:hAnsi="Arial" w:cs="Arial"/>
         </w:rPr>
-        <w:t xml:space="preserve"> Senhas criptografadas (Hash) e proteção de rotas (ACL) via Middleware.</w:t>
+        <w:t xml:space="preserve"> Senhas criptografadas (</w:t>
+      </w:r>
+      <w:proofErr w:type="spellStart"/>
+      <w:r>
+        <w:rPr>
+          <w:rFonts w:ascii="Arial" w:hAnsi="Arial" w:cs="Arial"/>
+        </w:rPr>
+        <w:t>Hash</w:t>
+      </w:r>
+      <w:proofErr w:type="spellEnd"/>
+      <w:r>
+        <w:rPr>
+          <w:rFonts w:ascii="Arial" w:hAnsi="Arial" w:cs="Arial"/>
+        </w:rPr>
+        <w:t>) e proteção de rotas (ACL) via Middleware.</w:t>
       </w:r>
     </w:p>
     <w:p>
@@ -1942,7 +2074,49 @@
         <w:rPr>
           <w:rFonts w:ascii="Arial" w:hAnsi="Arial" w:cs="Arial"/>
         </w:rPr>
-        <w:t xml:space="preserve"> Padrão MVC (Model-View-Controller) utilizando o framework Laminas.</w:t>
+        <w:t xml:space="preserve"> Padrão MVC (Model-</w:t>
+      </w:r>
+      <w:proofErr w:type="spellStart"/>
+      <w:r>
+        <w:rPr>
+          <w:rFonts w:ascii="Arial" w:hAnsi="Arial" w:cs="Arial"/>
+        </w:rPr>
+        <w:t>View</w:t>
+      </w:r>
+      <w:proofErr w:type="spellEnd"/>
+      <w:r>
+        <w:rPr>
+          <w:rFonts w:ascii="Arial" w:hAnsi="Arial" w:cs="Arial"/>
+        </w:rPr>
+        <w:t>-</w:t>
+      </w:r>
+      <w:proofErr w:type="spellStart"/>
+      <w:r>
+        <w:rPr>
+          <w:rFonts w:ascii="Arial" w:hAnsi="Arial" w:cs="Arial"/>
+        </w:rPr>
+        <w:t>Controller</w:t>
+      </w:r>
+      <w:proofErr w:type="spellEnd"/>
+      <w:r>
+        <w:rPr>
+          <w:rFonts w:ascii="Arial" w:hAnsi="Arial" w:cs="Arial"/>
+        </w:rPr>
+        <w:t xml:space="preserve">) utilizando o framework </w:t>
+      </w:r>
+      <w:proofErr w:type="gramStart"/>
+      <w:r>
+        <w:rPr>
+          <w:rFonts w:ascii="Arial" w:hAnsi="Arial" w:cs="Arial"/>
+        </w:rPr>
+        <w:t>Laminas</w:t>
+      </w:r>
+      <w:proofErr w:type="gramEnd"/>
+      <w:r>
+        <w:rPr>
+          <w:rFonts w:ascii="Arial" w:hAnsi="Arial" w:cs="Arial"/>
+        </w:rPr>
+        <w:t>.</w:t>
       </w:r>
     </w:p>
     <w:p>
@@ -1968,7 +2142,21 @@
         <w:rPr>
           <w:rFonts w:ascii="Arial" w:hAnsi="Arial" w:cs="Arial"/>
         </w:rPr>
-        <w:t xml:space="preserve"> Uso de ORM (Doctrine) para abstração do banco de dados MySQL.</w:t>
+        <w:t xml:space="preserve"> Uso de ORM (</w:t>
+      </w:r>
+      <w:proofErr w:type="spellStart"/>
+      <w:r>
+        <w:rPr>
+          <w:rFonts w:ascii="Arial" w:hAnsi="Arial" w:cs="Arial"/>
+        </w:rPr>
+        <w:t>Doctrine</w:t>
+      </w:r>
+      <w:proofErr w:type="spellEnd"/>
+      <w:r>
+        <w:rPr>
+          <w:rFonts w:ascii="Arial" w:hAnsi="Arial" w:cs="Arial"/>
+        </w:rPr>
+        <w:t>) para abstração do banco de dados MySQL.</w:t>
       </w:r>
     </w:p>
     <w:p>
@@ -2067,13 +2255,23 @@
         </w:rPr>
         <w:t xml:space="preserve"> fornecida pelo </w:t>
       </w:r>
-      <w:r>
-        <w:rPr>
-          <w:rFonts w:ascii="Arial" w:hAnsi="Arial" w:cs="Arial"/>
-          <w:b/>
-          <w:bCs/>
-        </w:rPr>
-        <w:t>Laminas Framework</w:t>
+      <w:proofErr w:type="gramStart"/>
+      <w:r>
+        <w:rPr>
+          <w:rFonts w:ascii="Arial" w:hAnsi="Arial" w:cs="Arial"/>
+          <w:b/>
+          <w:bCs/>
+        </w:rPr>
+        <w:t>Laminas</w:t>
+      </w:r>
+      <w:proofErr w:type="gramEnd"/>
+      <w:r>
+        <w:rPr>
+          <w:rFonts w:ascii="Arial" w:hAnsi="Arial" w:cs="Arial"/>
+          <w:b/>
+          <w:bCs/>
+        </w:rPr>
+        <w:t xml:space="preserve"> Framework</w:t>
       </w:r>
       <w:r>
         <w:rPr>
@@ -2081,13 +2279,23 @@
         </w:rPr>
         <w:t xml:space="preserve">, integrada ao </w:t>
       </w:r>
-      <w:r>
-        <w:rPr>
-          <w:rFonts w:ascii="Arial" w:hAnsi="Arial" w:cs="Arial"/>
-          <w:b/>
-          <w:bCs/>
-        </w:rPr>
-        <w:t>Doctrine ORM</w:t>
+      <w:proofErr w:type="spellStart"/>
+      <w:r>
+        <w:rPr>
+          <w:rFonts w:ascii="Arial" w:hAnsi="Arial" w:cs="Arial"/>
+          <w:b/>
+          <w:bCs/>
+        </w:rPr>
+        <w:t>Doctrine</w:t>
+      </w:r>
+      <w:proofErr w:type="spellEnd"/>
+      <w:r>
+        <w:rPr>
+          <w:rFonts w:ascii="Arial" w:hAnsi="Arial" w:cs="Arial"/>
+          <w:b/>
+          <w:bCs/>
+        </w:rPr>
+        <w:t xml:space="preserve"> ORM</w:t>
       </w:r>
       <w:r>
         <w:rPr>
@@ -2119,7 +2327,49 @@
         <w:rPr>
           <w:rFonts w:ascii="Arial" w:hAnsi="Arial" w:cs="Arial"/>
         </w:rPr>
-        <w:t xml:space="preserve"> Classes PHP em module/Application/src/Entity mapeadas com Attributes do PHP 8 para tabelas do MySQL.</w:t>
+        <w:t xml:space="preserve"> Classes PHP em module/</w:t>
+      </w:r>
+      <w:proofErr w:type="spellStart"/>
+      <w:r>
+        <w:rPr>
+          <w:rFonts w:ascii="Arial" w:hAnsi="Arial" w:cs="Arial"/>
+        </w:rPr>
+        <w:t>Application</w:t>
+      </w:r>
+      <w:proofErr w:type="spellEnd"/>
+      <w:r>
+        <w:rPr>
+          <w:rFonts w:ascii="Arial" w:hAnsi="Arial" w:cs="Arial"/>
+        </w:rPr>
+        <w:t>/</w:t>
+      </w:r>
+      <w:proofErr w:type="spellStart"/>
+      <w:r>
+        <w:rPr>
+          <w:rFonts w:ascii="Arial" w:hAnsi="Arial" w:cs="Arial"/>
+        </w:rPr>
+        <w:t>src</w:t>
+      </w:r>
+      <w:proofErr w:type="spellEnd"/>
+      <w:r>
+        <w:rPr>
+          <w:rFonts w:ascii="Arial" w:hAnsi="Arial" w:cs="Arial"/>
+        </w:rPr>
+        <w:t xml:space="preserve">/Entity mapeadas com </w:t>
+      </w:r>
+      <w:proofErr w:type="spellStart"/>
+      <w:r>
+        <w:rPr>
+          <w:rFonts w:ascii="Arial" w:hAnsi="Arial" w:cs="Arial"/>
+        </w:rPr>
+        <w:t>Attributes</w:t>
+      </w:r>
+      <w:proofErr w:type="spellEnd"/>
+      <w:r>
+        <w:rPr>
+          <w:rFonts w:ascii="Arial" w:hAnsi="Arial" w:cs="Arial"/>
+        </w:rPr>
+        <w:t xml:space="preserve"> do PHP 8 para tabelas do MySQL.</w:t>
       </w:r>
     </w:p>
     <w:p>
@@ -2133,19 +2383,99 @@
           <w:rFonts w:ascii="Arial" w:hAnsi="Arial" w:cs="Arial"/>
         </w:rPr>
       </w:pPr>
-      <w:r>
-        <w:rPr>
-          <w:rFonts w:ascii="Arial" w:hAnsi="Arial" w:cs="Arial"/>
-          <w:b/>
-          <w:bCs/>
-        </w:rPr>
-        <w:t>View:</w:t>
-      </w:r>
-      <w:r>
-        <w:rPr>
-          <w:rFonts w:ascii="Arial" w:hAnsi="Arial" w:cs="Arial"/>
-        </w:rPr>
-        <w:t xml:space="preserve"> Arquivos .phtml em module/Application/view, utilizando HTML5, CSS3 e JavaScript (Fetch API para modais).</w:t>
+      <w:proofErr w:type="spellStart"/>
+      <w:r>
+        <w:rPr>
+          <w:rFonts w:ascii="Arial" w:hAnsi="Arial" w:cs="Arial"/>
+          <w:b/>
+          <w:bCs/>
+        </w:rPr>
+        <w:t>View</w:t>
+      </w:r>
+      <w:proofErr w:type="spellEnd"/>
+      <w:r>
+        <w:rPr>
+          <w:rFonts w:ascii="Arial" w:hAnsi="Arial" w:cs="Arial"/>
+          <w:b/>
+          <w:bCs/>
+        </w:rPr>
+        <w:t>:</w:t>
+      </w:r>
+      <w:r>
+        <w:rPr>
+          <w:rFonts w:ascii="Arial" w:hAnsi="Arial" w:cs="Arial"/>
+        </w:rPr>
+        <w:t xml:space="preserve"> Arquivos .</w:t>
+      </w:r>
+      <w:proofErr w:type="spellStart"/>
+      <w:r>
+        <w:rPr>
+          <w:rFonts w:ascii="Arial" w:hAnsi="Arial" w:cs="Arial"/>
+        </w:rPr>
+        <w:t>phtml</w:t>
+      </w:r>
+      <w:proofErr w:type="spellEnd"/>
+      <w:r>
+        <w:rPr>
+          <w:rFonts w:ascii="Arial" w:hAnsi="Arial" w:cs="Arial"/>
+        </w:rPr>
+        <w:t xml:space="preserve"> em module/</w:t>
+      </w:r>
+      <w:proofErr w:type="spellStart"/>
+      <w:r>
+        <w:rPr>
+          <w:rFonts w:ascii="Arial" w:hAnsi="Arial" w:cs="Arial"/>
+        </w:rPr>
+        <w:t>Application</w:t>
+      </w:r>
+      <w:proofErr w:type="spellEnd"/>
+      <w:r>
+        <w:rPr>
+          <w:rFonts w:ascii="Arial" w:hAnsi="Arial" w:cs="Arial"/>
+        </w:rPr>
+        <w:t>/</w:t>
+      </w:r>
+      <w:proofErr w:type="spellStart"/>
+      <w:r>
+        <w:rPr>
+          <w:rFonts w:ascii="Arial" w:hAnsi="Arial" w:cs="Arial"/>
+        </w:rPr>
+        <w:t>view</w:t>
+      </w:r>
+      <w:proofErr w:type="spellEnd"/>
+      <w:r>
+        <w:rPr>
+          <w:rFonts w:ascii="Arial" w:hAnsi="Arial" w:cs="Arial"/>
+        </w:rPr>
+        <w:t xml:space="preserve">, utilizando HTML5, CSS3 e </w:t>
+      </w:r>
+      <w:proofErr w:type="spellStart"/>
+      <w:r>
+        <w:rPr>
+          <w:rFonts w:ascii="Arial" w:hAnsi="Arial" w:cs="Arial"/>
+        </w:rPr>
+        <w:t>JavaScript</w:t>
+      </w:r>
+      <w:proofErr w:type="spellEnd"/>
+      <w:r>
+        <w:rPr>
+          <w:rFonts w:ascii="Arial" w:hAnsi="Arial" w:cs="Arial"/>
+        </w:rPr>
+        <w:t xml:space="preserve"> (</w:t>
+      </w:r>
+      <w:proofErr w:type="spellStart"/>
+      <w:r>
+        <w:rPr>
+          <w:rFonts w:ascii="Arial" w:hAnsi="Arial" w:cs="Arial"/>
+        </w:rPr>
+        <w:t>Fetch</w:t>
+      </w:r>
+      <w:proofErr w:type="spellEnd"/>
+      <w:r>
+        <w:rPr>
+          <w:rFonts w:ascii="Arial" w:hAnsi="Arial" w:cs="Arial"/>
+        </w:rPr>
+        <w:t xml:space="preserve"> API para modais).</w:t>
       </w:r>
     </w:p>
     <w:p>
@@ -2159,19 +2489,71 @@
           <w:rFonts w:ascii="Arial" w:hAnsi="Arial" w:cs="Arial"/>
         </w:rPr>
       </w:pPr>
-      <w:r>
-        <w:rPr>
-          <w:rFonts w:ascii="Arial" w:hAnsi="Arial" w:cs="Arial"/>
-          <w:b/>
-          <w:bCs/>
-        </w:rPr>
-        <w:t>Controller:</w:t>
-      </w:r>
-      <w:r>
-        <w:rPr>
-          <w:rFonts w:ascii="Arial" w:hAnsi="Arial" w:cs="Arial"/>
-        </w:rPr>
-        <w:t xml:space="preserve"> Classes em module/Application/src/Controller que gerenciam a lógica de negócios e fluxo de dados.</w:t>
+      <w:proofErr w:type="spellStart"/>
+      <w:r>
+        <w:rPr>
+          <w:rFonts w:ascii="Arial" w:hAnsi="Arial" w:cs="Arial"/>
+          <w:b/>
+          <w:bCs/>
+        </w:rPr>
+        <w:t>Controller</w:t>
+      </w:r>
+      <w:proofErr w:type="spellEnd"/>
+      <w:r>
+        <w:rPr>
+          <w:rFonts w:ascii="Arial" w:hAnsi="Arial" w:cs="Arial"/>
+          <w:b/>
+          <w:bCs/>
+        </w:rPr>
+        <w:t>:</w:t>
+      </w:r>
+      <w:r>
+        <w:rPr>
+          <w:rFonts w:ascii="Arial" w:hAnsi="Arial" w:cs="Arial"/>
+        </w:rPr>
+        <w:t xml:space="preserve"> Classes em module/</w:t>
+      </w:r>
+      <w:proofErr w:type="spellStart"/>
+      <w:r>
+        <w:rPr>
+          <w:rFonts w:ascii="Arial" w:hAnsi="Arial" w:cs="Arial"/>
+        </w:rPr>
+        <w:t>Application</w:t>
+      </w:r>
+      <w:proofErr w:type="spellEnd"/>
+      <w:r>
+        <w:rPr>
+          <w:rFonts w:ascii="Arial" w:hAnsi="Arial" w:cs="Arial"/>
+        </w:rPr>
+        <w:t>/</w:t>
+      </w:r>
+      <w:proofErr w:type="spellStart"/>
+      <w:r>
+        <w:rPr>
+          <w:rFonts w:ascii="Arial" w:hAnsi="Arial" w:cs="Arial"/>
+        </w:rPr>
+        <w:t>src</w:t>
+      </w:r>
+      <w:proofErr w:type="spellEnd"/>
+      <w:r>
+        <w:rPr>
+          <w:rFonts w:ascii="Arial" w:hAnsi="Arial" w:cs="Arial"/>
+        </w:rPr>
+        <w:t>/</w:t>
+      </w:r>
+      <w:proofErr w:type="spellStart"/>
+      <w:r>
+        <w:rPr>
+          <w:rFonts w:ascii="Arial" w:hAnsi="Arial" w:cs="Arial"/>
+        </w:rPr>
+        <w:t>Controller</w:t>
+      </w:r>
+      <w:proofErr w:type="spellEnd"/>
+      <w:r>
+        <w:rPr>
+          <w:rFonts w:ascii="Arial" w:hAnsi="Arial" w:cs="Arial"/>
+        </w:rPr>
+        <w:t xml:space="preserve"> que gerenciam a lógica de negócios e fluxo de dados.</w:t>
       </w:r>
     </w:p>
     <w:p>
@@ -2217,7 +2599,21 @@
         <w:rPr>
           <w:rFonts w:ascii="Arial" w:hAnsi="Arial" w:cs="Arial"/>
         </w:rPr>
-        <w:t>/config: Configurações globais</w:t>
+        <w:t>/</w:t>
+      </w:r>
+      <w:proofErr w:type="spellStart"/>
+      <w:r>
+        <w:rPr>
+          <w:rFonts w:ascii="Arial" w:hAnsi="Arial" w:cs="Arial"/>
+        </w:rPr>
+        <w:t>config</w:t>
+      </w:r>
+      <w:proofErr w:type="spellEnd"/>
+      <w:r>
+        <w:rPr>
+          <w:rFonts w:ascii="Arial" w:hAnsi="Arial" w:cs="Arial"/>
+        </w:rPr>
+        <w:t>: Configurações globais</w:t>
       </w:r>
     </w:p>
     <w:p>
@@ -2235,7 +2631,21 @@
         <w:rPr>
           <w:rFonts w:ascii="Arial" w:hAnsi="Arial" w:cs="Arial"/>
         </w:rPr>
-        <w:t>/module/Application: O módulo principal da aplicação.</w:t>
+        <w:t>/module/</w:t>
+      </w:r>
+      <w:proofErr w:type="spellStart"/>
+      <w:r>
+        <w:rPr>
+          <w:rFonts w:ascii="Arial" w:hAnsi="Arial" w:cs="Arial"/>
+        </w:rPr>
+        <w:t>Application</w:t>
+      </w:r>
+      <w:proofErr w:type="spellEnd"/>
+      <w:r>
+        <w:rPr>
+          <w:rFonts w:ascii="Arial" w:hAnsi="Arial" w:cs="Arial"/>
+        </w:rPr>
+        <w:t>: O módulo principal da aplicação.</w:t>
       </w:r>
     </w:p>
     <w:p>
@@ -2253,7 +2663,77 @@
         <w:rPr>
           <w:rFonts w:ascii="Arial" w:hAnsi="Arial" w:cs="Arial"/>
         </w:rPr>
-        <w:t>/src/Controller: Controladores (AuthController, IndexController, ProdutoController, etc.).</w:t>
+        <w:t>/</w:t>
+      </w:r>
+      <w:proofErr w:type="spellStart"/>
+      <w:r>
+        <w:rPr>
+          <w:rFonts w:ascii="Arial" w:hAnsi="Arial" w:cs="Arial"/>
+        </w:rPr>
+        <w:t>src</w:t>
+      </w:r>
+      <w:proofErr w:type="spellEnd"/>
+      <w:r>
+        <w:rPr>
+          <w:rFonts w:ascii="Arial" w:hAnsi="Arial" w:cs="Arial"/>
+        </w:rPr>
+        <w:t>/</w:t>
+      </w:r>
+      <w:proofErr w:type="spellStart"/>
+      <w:r>
+        <w:rPr>
+          <w:rFonts w:ascii="Arial" w:hAnsi="Arial" w:cs="Arial"/>
+        </w:rPr>
+        <w:t>Controller</w:t>
+      </w:r>
+      <w:proofErr w:type="spellEnd"/>
+      <w:r>
+        <w:rPr>
+          <w:rFonts w:ascii="Arial" w:hAnsi="Arial" w:cs="Arial"/>
+        </w:rPr>
+        <w:t>: Controladores (</w:t>
+      </w:r>
+      <w:proofErr w:type="spellStart"/>
+      <w:r>
+        <w:rPr>
+          <w:rFonts w:ascii="Arial" w:hAnsi="Arial" w:cs="Arial"/>
+        </w:rPr>
+        <w:t>AuthController</w:t>
+      </w:r>
+      <w:proofErr w:type="spellEnd"/>
+      <w:r>
+        <w:rPr>
+          <w:rFonts w:ascii="Arial" w:hAnsi="Arial" w:cs="Arial"/>
+        </w:rPr>
+        <w:t xml:space="preserve">, </w:t>
+      </w:r>
+      <w:proofErr w:type="spellStart"/>
+      <w:r>
+        <w:rPr>
+          <w:rFonts w:ascii="Arial" w:hAnsi="Arial" w:cs="Arial"/>
+        </w:rPr>
+        <w:t>IndexController</w:t>
+      </w:r>
+      <w:proofErr w:type="spellEnd"/>
+      <w:r>
+        <w:rPr>
+          <w:rFonts w:ascii="Arial" w:hAnsi="Arial" w:cs="Arial"/>
+        </w:rPr>
+        <w:t xml:space="preserve">, </w:t>
+      </w:r>
+      <w:proofErr w:type="spellStart"/>
+      <w:r>
+        <w:rPr>
+          <w:rFonts w:ascii="Arial" w:hAnsi="Arial" w:cs="Arial"/>
+        </w:rPr>
+        <w:t>ProdutoController</w:t>
+      </w:r>
+      <w:proofErr w:type="spellEnd"/>
+      <w:r>
+        <w:rPr>
+          <w:rFonts w:ascii="Arial" w:hAnsi="Arial" w:cs="Arial"/>
+        </w:rPr>
+        <w:t>, etc.).</w:t>
       </w:r>
     </w:p>
     <w:p>
@@ -2271,7 +2751,63 @@
         <w:rPr>
           <w:rFonts w:ascii="Arial" w:hAnsi="Arial" w:cs="Arial"/>
         </w:rPr>
-        <w:t>/src/Entity: Entidades do Doctrine (Produto, Usuario, MovimentoEstoque...).</w:t>
+        <w:t>/</w:t>
+      </w:r>
+      <w:proofErr w:type="spellStart"/>
+      <w:r>
+        <w:rPr>
+          <w:rFonts w:ascii="Arial" w:hAnsi="Arial" w:cs="Arial"/>
+        </w:rPr>
+        <w:t>src</w:t>
+      </w:r>
+      <w:proofErr w:type="spellEnd"/>
+      <w:r>
+        <w:rPr>
+          <w:rFonts w:ascii="Arial" w:hAnsi="Arial" w:cs="Arial"/>
+        </w:rPr>
+        <w:t xml:space="preserve">/Entity: Entidades do </w:t>
+      </w:r>
+      <w:proofErr w:type="spellStart"/>
+      <w:r>
+        <w:rPr>
+          <w:rFonts w:ascii="Arial" w:hAnsi="Arial" w:cs="Arial"/>
+        </w:rPr>
+        <w:t>Doctrine</w:t>
+      </w:r>
+      <w:proofErr w:type="spellEnd"/>
+      <w:r>
+        <w:rPr>
+          <w:rFonts w:ascii="Arial" w:hAnsi="Arial" w:cs="Arial"/>
+        </w:rPr>
+        <w:t xml:space="preserve"> (Produto, </w:t>
+      </w:r>
+      <w:proofErr w:type="spellStart"/>
+      <w:r>
+        <w:rPr>
+          <w:rFonts w:ascii="Arial" w:hAnsi="Arial" w:cs="Arial"/>
+        </w:rPr>
+        <w:t>Usuario</w:t>
+      </w:r>
+      <w:proofErr w:type="spellEnd"/>
+      <w:r>
+        <w:rPr>
+          <w:rFonts w:ascii="Arial" w:hAnsi="Arial" w:cs="Arial"/>
+        </w:rPr>
+        <w:t xml:space="preserve">, </w:t>
+      </w:r>
+      <w:proofErr w:type="spellStart"/>
+      <w:r>
+        <w:rPr>
+          <w:rFonts w:ascii="Arial" w:hAnsi="Arial" w:cs="Arial"/>
+        </w:rPr>
+        <w:t>MovimentoEstoque</w:t>
+      </w:r>
+      <w:proofErr w:type="spellEnd"/>
+      <w:r>
+        <w:rPr>
+          <w:rFonts w:ascii="Arial" w:hAnsi="Arial" w:cs="Arial"/>
+        </w:rPr>
+        <w:t>...).</w:t>
       </w:r>
     </w:p>
     <w:p>
@@ -2289,7 +2825,49 @@
         <w:rPr>
           <w:rFonts w:ascii="Arial" w:hAnsi="Arial" w:cs="Arial"/>
         </w:rPr>
-        <w:t>/view/application: Templates de visualização (telas).</w:t>
+        <w:t>/</w:t>
+      </w:r>
+      <w:proofErr w:type="spellStart"/>
+      <w:r>
+        <w:rPr>
+          <w:rFonts w:ascii="Arial" w:hAnsi="Arial" w:cs="Arial"/>
+        </w:rPr>
+        <w:t>view</w:t>
+      </w:r>
+      <w:proofErr w:type="spellEnd"/>
+      <w:r>
+        <w:rPr>
+          <w:rFonts w:ascii="Arial" w:hAnsi="Arial" w:cs="Arial"/>
+        </w:rPr>
+        <w:t>/</w:t>
+      </w:r>
+      <w:proofErr w:type="spellStart"/>
+      <w:r>
+        <w:rPr>
+          <w:rFonts w:ascii="Arial" w:hAnsi="Arial" w:cs="Arial"/>
+        </w:rPr>
+        <w:t>application</w:t>
+      </w:r>
+      <w:proofErr w:type="spellEnd"/>
+      <w:r>
+        <w:rPr>
+          <w:rFonts w:ascii="Arial" w:hAnsi="Arial" w:cs="Arial"/>
+        </w:rPr>
+        <w:t xml:space="preserve">: </w:t>
+      </w:r>
+      <w:proofErr w:type="spellStart"/>
+      <w:r>
+        <w:rPr>
+          <w:rFonts w:ascii="Arial" w:hAnsi="Arial" w:cs="Arial"/>
+        </w:rPr>
+        <w:t>Templates</w:t>
+      </w:r>
+      <w:proofErr w:type="spellEnd"/>
+      <w:r>
+        <w:rPr>
+          <w:rFonts w:ascii="Arial" w:hAnsi="Arial" w:cs="Arial"/>
+        </w:rPr>
+        <w:t xml:space="preserve"> de visualização (telas).</w:t>
       </w:r>
     </w:p>
     <w:p>
@@ -2307,7 +2885,35 @@
         <w:rPr>
           <w:rFonts w:ascii="Arial" w:hAnsi="Arial" w:cs="Arial"/>
         </w:rPr>
-        <w:t>/public: Diretório raiz do servidor web, contendo index.php, CSS, JS e imagens.</w:t>
+        <w:t>/</w:t>
+      </w:r>
+      <w:proofErr w:type="spellStart"/>
+      <w:r>
+        <w:rPr>
+          <w:rFonts w:ascii="Arial" w:hAnsi="Arial" w:cs="Arial"/>
+        </w:rPr>
+        <w:t>public</w:t>
+      </w:r>
+      <w:proofErr w:type="spellEnd"/>
+      <w:r>
+        <w:rPr>
+          <w:rFonts w:ascii="Arial" w:hAnsi="Arial" w:cs="Arial"/>
+        </w:rPr>
+        <w:t xml:space="preserve">: Diretório raiz do servidor web, contendo </w:t>
+      </w:r>
+      <w:proofErr w:type="spellStart"/>
+      <w:r>
+        <w:rPr>
+          <w:rFonts w:ascii="Arial" w:hAnsi="Arial" w:cs="Arial"/>
+        </w:rPr>
+        <w:t>index.php</w:t>
+      </w:r>
+      <w:proofErr w:type="spellEnd"/>
+      <w:r>
+        <w:rPr>
+          <w:rFonts w:ascii="Arial" w:hAnsi="Arial" w:cs="Arial"/>
+        </w:rPr>
+        <w:t>, CSS, JS e imagens.</w:t>
       </w:r>
     </w:p>
     <w:p>
@@ -2325,7 +2931,63 @@
         <w:rPr>
           <w:rFonts w:ascii="Arial" w:hAnsi="Arial" w:cs="Arial"/>
         </w:rPr>
-        <w:t>/vendor: Bibliotecas de terceiros (Laminas, Doctrine, Symfony Cache) gerenciadas pelo Composer.</w:t>
+        <w:t>/</w:t>
+      </w:r>
+      <w:proofErr w:type="spellStart"/>
+      <w:r>
+        <w:rPr>
+          <w:rFonts w:ascii="Arial" w:hAnsi="Arial" w:cs="Arial"/>
+        </w:rPr>
+        <w:t>vendor</w:t>
+      </w:r>
+      <w:proofErr w:type="spellEnd"/>
+      <w:r>
+        <w:rPr>
+          <w:rFonts w:ascii="Arial" w:hAnsi="Arial" w:cs="Arial"/>
+        </w:rPr>
+        <w:t>: Bibliotecas de terceiros (</w:t>
+      </w:r>
+      <w:proofErr w:type="gramStart"/>
+      <w:r>
+        <w:rPr>
+          <w:rFonts w:ascii="Arial" w:hAnsi="Arial" w:cs="Arial"/>
+        </w:rPr>
+        <w:t>Laminas</w:t>
+      </w:r>
+      <w:proofErr w:type="gramEnd"/>
+      <w:r>
+        <w:rPr>
+          <w:rFonts w:ascii="Arial" w:hAnsi="Arial" w:cs="Arial"/>
+        </w:rPr>
+        <w:t xml:space="preserve">, </w:t>
+      </w:r>
+      <w:proofErr w:type="spellStart"/>
+      <w:r>
+        <w:rPr>
+          <w:rFonts w:ascii="Arial" w:hAnsi="Arial" w:cs="Arial"/>
+        </w:rPr>
+        <w:t>Doctrine</w:t>
+      </w:r>
+      <w:proofErr w:type="spellEnd"/>
+      <w:r>
+        <w:rPr>
+          <w:rFonts w:ascii="Arial" w:hAnsi="Arial" w:cs="Arial"/>
+        </w:rPr>
+        <w:t xml:space="preserve">, </w:t>
+      </w:r>
+      <w:proofErr w:type="spellStart"/>
+      <w:r>
+        <w:rPr>
+          <w:rFonts w:ascii="Arial" w:hAnsi="Arial" w:cs="Arial"/>
+        </w:rPr>
+        <w:t>Symfony</w:t>
+      </w:r>
+      <w:proofErr w:type="spellEnd"/>
+      <w:r>
+        <w:rPr>
+          <w:rFonts w:ascii="Arial" w:hAnsi="Arial" w:cs="Arial"/>
+        </w:rPr>
+        <w:t xml:space="preserve"> Cache) gerenciadas pelo Composer.</w:t>
       </w:r>
     </w:p>
     <w:p>
@@ -2366,7 +3028,35 @@
         <w:rPr>
           <w:rFonts w:ascii="Arial" w:hAnsi="Arial" w:cs="Arial"/>
         </w:rPr>
-        <w:t>O banco de dados foi gerado automaticamente pelo Doctrine (SchemaTool) baseado nas seguintes entidades:</w:t>
+        <w:t xml:space="preserve">O banco de dados foi gerado automaticamente pelo </w:t>
+      </w:r>
+      <w:proofErr w:type="spellStart"/>
+      <w:r>
+        <w:rPr>
+          <w:rFonts w:ascii="Arial" w:hAnsi="Arial" w:cs="Arial"/>
+        </w:rPr>
+        <w:t>Doctrine</w:t>
+      </w:r>
+      <w:proofErr w:type="spellEnd"/>
+      <w:r>
+        <w:rPr>
+          <w:rFonts w:ascii="Arial" w:hAnsi="Arial" w:cs="Arial"/>
+        </w:rPr>
+        <w:t xml:space="preserve"> (</w:t>
+      </w:r>
+      <w:proofErr w:type="spellStart"/>
+      <w:r>
+        <w:rPr>
+          <w:rFonts w:ascii="Arial" w:hAnsi="Arial" w:cs="Arial"/>
+        </w:rPr>
+        <w:t>SchemaTool</w:t>
+      </w:r>
+      <w:proofErr w:type="spellEnd"/>
+      <w:r>
+        <w:rPr>
+          <w:rFonts w:ascii="Arial" w:hAnsi="Arial" w:cs="Arial"/>
+        </w:rPr>
+        <w:t>) baseado nas seguintes entidades:</w:t>
       </w:r>
     </w:p>
     <w:p>
@@ -2380,19 +3070,71 @@
           <w:rFonts w:ascii="Arial" w:hAnsi="Arial" w:cs="Arial"/>
         </w:rPr>
       </w:pPr>
-      <w:r>
-        <w:rPr>
-          <w:rFonts w:ascii="Arial" w:hAnsi="Arial" w:cs="Arial"/>
-          <w:b/>
-          <w:bCs/>
-        </w:rPr>
-        <w:t>Usuario:</w:t>
-      </w:r>
-      <w:r>
-        <w:rPr>
-          <w:rFonts w:ascii="Arial" w:hAnsi="Arial" w:cs="Arial"/>
-        </w:rPr>
-        <w:t xml:space="preserve"> id, nome, email, senha, tipo (enum: admin, responsavel), setor_id (FK).</w:t>
+      <w:proofErr w:type="spellStart"/>
+      <w:r>
+        <w:rPr>
+          <w:rFonts w:ascii="Arial" w:hAnsi="Arial" w:cs="Arial"/>
+          <w:b/>
+          <w:bCs/>
+        </w:rPr>
+        <w:t>Usuario</w:t>
+      </w:r>
+      <w:proofErr w:type="spellEnd"/>
+      <w:r>
+        <w:rPr>
+          <w:rFonts w:ascii="Arial" w:hAnsi="Arial" w:cs="Arial"/>
+          <w:b/>
+          <w:bCs/>
+        </w:rPr>
+        <w:t>:</w:t>
+      </w:r>
+      <w:r>
+        <w:rPr>
+          <w:rFonts w:ascii="Arial" w:hAnsi="Arial" w:cs="Arial"/>
+        </w:rPr>
+        <w:t xml:space="preserve"> id, nome, </w:t>
+      </w:r>
+      <w:proofErr w:type="spellStart"/>
+      <w:r>
+        <w:rPr>
+          <w:rFonts w:ascii="Arial" w:hAnsi="Arial" w:cs="Arial"/>
+        </w:rPr>
+        <w:t>email</w:t>
+      </w:r>
+      <w:proofErr w:type="spellEnd"/>
+      <w:r>
+        <w:rPr>
+          <w:rFonts w:ascii="Arial" w:hAnsi="Arial" w:cs="Arial"/>
+        </w:rPr>
+        <w:t xml:space="preserve">, senha, tipo (enum: admin, </w:t>
+      </w:r>
+      <w:proofErr w:type="spellStart"/>
+      <w:r>
+        <w:rPr>
+          <w:rFonts w:ascii="Arial" w:hAnsi="Arial" w:cs="Arial"/>
+        </w:rPr>
+        <w:t>responsavel</w:t>
+      </w:r>
+      <w:proofErr w:type="spellEnd"/>
+      <w:r>
+        <w:rPr>
+          <w:rFonts w:ascii="Arial" w:hAnsi="Arial" w:cs="Arial"/>
+        </w:rPr>
+        <w:t xml:space="preserve">), </w:t>
+      </w:r>
+      <w:proofErr w:type="spellStart"/>
+      <w:r>
+        <w:rPr>
+          <w:rFonts w:ascii="Arial" w:hAnsi="Arial" w:cs="Arial"/>
+        </w:rPr>
+        <w:t>setor_id</w:t>
+      </w:r>
+      <w:proofErr w:type="spellEnd"/>
+      <w:r>
+        <w:rPr>
+          <w:rFonts w:ascii="Arial" w:hAnsi="Arial" w:cs="Arial"/>
+        </w:rPr>
+        <w:t xml:space="preserve"> (FK).</w:t>
       </w:r>
     </w:p>
     <w:p>
@@ -2444,7 +3186,49 @@
         <w:rPr>
           <w:rFonts w:ascii="Arial" w:hAnsi="Arial" w:cs="Arial"/>
         </w:rPr>
-        <w:t xml:space="preserve"> id, nome, marca, descricao, preco, quantidade, setor_id (FK).</w:t>
+        <w:t xml:space="preserve"> id, nome, marca, </w:t>
+      </w:r>
+      <w:proofErr w:type="spellStart"/>
+      <w:r>
+        <w:rPr>
+          <w:rFonts w:ascii="Arial" w:hAnsi="Arial" w:cs="Arial"/>
+        </w:rPr>
+        <w:t>descricao</w:t>
+      </w:r>
+      <w:proofErr w:type="spellEnd"/>
+      <w:r>
+        <w:rPr>
+          <w:rFonts w:ascii="Arial" w:hAnsi="Arial" w:cs="Arial"/>
+        </w:rPr>
+        <w:t xml:space="preserve">, </w:t>
+      </w:r>
+      <w:proofErr w:type="spellStart"/>
+      <w:r>
+        <w:rPr>
+          <w:rFonts w:ascii="Arial" w:hAnsi="Arial" w:cs="Arial"/>
+        </w:rPr>
+        <w:t>preco</w:t>
+      </w:r>
+      <w:proofErr w:type="spellEnd"/>
+      <w:r>
+        <w:rPr>
+          <w:rFonts w:ascii="Arial" w:hAnsi="Arial" w:cs="Arial"/>
+        </w:rPr>
+        <w:t xml:space="preserve">, quantidade, </w:t>
+      </w:r>
+      <w:proofErr w:type="spellStart"/>
+      <w:r>
+        <w:rPr>
+          <w:rFonts w:ascii="Arial" w:hAnsi="Arial" w:cs="Arial"/>
+        </w:rPr>
+        <w:t>setor_id</w:t>
+      </w:r>
+      <w:proofErr w:type="spellEnd"/>
+      <w:r>
+        <w:rPr>
+          <w:rFonts w:ascii="Arial" w:hAnsi="Arial" w:cs="Arial"/>
+        </w:rPr>
+        <w:t xml:space="preserve"> (FK).</w:t>
       </w:r>
     </w:p>
     <w:p>
@@ -2458,19 +3242,71 @@
           <w:rFonts w:ascii="Arial" w:hAnsi="Arial" w:cs="Arial"/>
         </w:rPr>
       </w:pPr>
-      <w:r>
-        <w:rPr>
-          <w:rFonts w:ascii="Arial" w:hAnsi="Arial" w:cs="Arial"/>
-          <w:b/>
-          <w:bCs/>
-        </w:rPr>
-        <w:t>MovimentoEstoque:</w:t>
-      </w:r>
-      <w:r>
-        <w:rPr>
-          <w:rFonts w:ascii="Arial" w:hAnsi="Arial" w:cs="Arial"/>
-        </w:rPr>
-        <w:t xml:space="preserve"> id, produto_id (FK), usuario_id (FK), quantidade (movimentada), tipo (entrada/saída), data, observacao.</w:t>
+      <w:proofErr w:type="spellStart"/>
+      <w:r>
+        <w:rPr>
+          <w:rFonts w:ascii="Arial" w:hAnsi="Arial" w:cs="Arial"/>
+          <w:b/>
+          <w:bCs/>
+        </w:rPr>
+        <w:t>MovimentoEstoque</w:t>
+      </w:r>
+      <w:proofErr w:type="spellEnd"/>
+      <w:r>
+        <w:rPr>
+          <w:rFonts w:ascii="Arial" w:hAnsi="Arial" w:cs="Arial"/>
+          <w:b/>
+          <w:bCs/>
+        </w:rPr>
+        <w:t>:</w:t>
+      </w:r>
+      <w:r>
+        <w:rPr>
+          <w:rFonts w:ascii="Arial" w:hAnsi="Arial" w:cs="Arial"/>
+        </w:rPr>
+        <w:t xml:space="preserve"> id, </w:t>
+      </w:r>
+      <w:proofErr w:type="spellStart"/>
+      <w:r>
+        <w:rPr>
+          <w:rFonts w:ascii="Arial" w:hAnsi="Arial" w:cs="Arial"/>
+        </w:rPr>
+        <w:t>produto_id</w:t>
+      </w:r>
+      <w:proofErr w:type="spellEnd"/>
+      <w:r>
+        <w:rPr>
+          <w:rFonts w:ascii="Arial" w:hAnsi="Arial" w:cs="Arial"/>
+        </w:rPr>
+        <w:t xml:space="preserve"> (FK), </w:t>
+      </w:r>
+      <w:proofErr w:type="spellStart"/>
+      <w:r>
+        <w:rPr>
+          <w:rFonts w:ascii="Arial" w:hAnsi="Arial" w:cs="Arial"/>
+        </w:rPr>
+        <w:t>usuario_id</w:t>
+      </w:r>
+      <w:proofErr w:type="spellEnd"/>
+      <w:r>
+        <w:rPr>
+          <w:rFonts w:ascii="Arial" w:hAnsi="Arial" w:cs="Arial"/>
+        </w:rPr>
+        <w:t xml:space="preserve"> (FK), quantidade (movimentada), tipo (entrada/saída), data, </w:t>
+      </w:r>
+      <w:proofErr w:type="spellStart"/>
+      <w:r>
+        <w:rPr>
+          <w:rFonts w:ascii="Arial" w:hAnsi="Arial" w:cs="Arial"/>
+        </w:rPr>
+        <w:t>observacao</w:t>
+      </w:r>
+      <w:proofErr w:type="spellEnd"/>
+      <w:r>
+        <w:rPr>
+          <w:rFonts w:ascii="Arial" w:hAnsi="Arial" w:cs="Arial"/>
+        </w:rPr>
+        <w:t>.</w:t>
       </w:r>
     </w:p>
     <w:p>
@@ -2536,7 +3372,35 @@
         <w:rPr>
           <w:rFonts w:ascii="Arial" w:hAnsi="Arial" w:cs="Arial"/>
         </w:rPr>
-        <w:t>Para implantar o sistema em um novo ambiente (ex: Hospedagem Gratuita ou Localhost):</w:t>
+        <w:t>Para implantar o sistema em um novo ambiente (</w:t>
+      </w:r>
+      <w:proofErr w:type="spellStart"/>
+      <w:r>
+        <w:rPr>
+          <w:rFonts w:ascii="Arial" w:hAnsi="Arial" w:cs="Arial"/>
+        </w:rPr>
+        <w:t>ex</w:t>
+      </w:r>
+      <w:proofErr w:type="spellEnd"/>
+      <w:r>
+        <w:rPr>
+          <w:rFonts w:ascii="Arial" w:hAnsi="Arial" w:cs="Arial"/>
+        </w:rPr>
+        <w:t xml:space="preserve">: Hospedagem Gratuita ou </w:t>
+      </w:r>
+      <w:proofErr w:type="spellStart"/>
+      <w:r>
+        <w:rPr>
+          <w:rFonts w:ascii="Arial" w:hAnsi="Arial" w:cs="Arial"/>
+        </w:rPr>
+        <w:t>Localhost</w:t>
+      </w:r>
+      <w:proofErr w:type="spellEnd"/>
+      <w:r>
+        <w:rPr>
+          <w:rFonts w:ascii="Arial" w:hAnsi="Arial" w:cs="Arial"/>
+        </w:rPr>
+        <w:t>):</w:t>
       </w:r>
     </w:p>
     <w:p>
@@ -2555,29 +3419,105 @@
         <w:rPr>
           <w:rFonts w:ascii="Arial" w:hAnsi="Arial" w:cs="Arial"/>
           <w:b/>
+          <w:bCs/>
+        </w:rPr>
+        <w:t>XAMPP:</w:t>
+      </w:r>
+    </w:p>
+    <w:p>
+      <w:pPr>
+        <w:pStyle w:val="PargrafodaLista"/>
+        <w:numPr>
+          <w:ilvl w:val="0"/>
+          <w:numId w:val="20"/>
+        </w:numPr>
+        <w:jc w:val="both"/>
+        <w:rPr>
+          <w:rFonts w:ascii="Arial" w:hAnsi="Arial" w:cs="Arial"/>
+        </w:rPr>
+      </w:pPr>
+      <w:r>
+        <w:rPr>
+          <w:rFonts w:ascii="Arial" w:hAnsi="Arial" w:cs="Arial"/>
+        </w:rPr>
+        <w:t xml:space="preserve">Instalar o XAMPP na versão 8.2.12 no link: </w:t>
+      </w:r>
+      <w:hyperlink r:id="rId11" w:history="1">
+        <w:r>
+          <w:rPr>
+            <w:rStyle w:val="Hyperlink"/>
+            <w:rFonts w:ascii="Arial" w:hAnsi="Arial" w:cs="Arial"/>
+          </w:rPr>
+          <w:t>https://www.apachefriends.org/pt_br/download.html</w:t>
+        </w:r>
+      </w:hyperlink>
+    </w:p>
+    <w:p>
+      <w:pPr>
+        <w:pStyle w:val="PargrafodaLista"/>
+        <w:ind w:left="1428"/>
+        <w:jc w:val="both"/>
+        <w:rPr>
+          <w:rFonts w:ascii="Arial" w:hAnsi="Arial" w:cs="Arial"/>
+        </w:rPr>
+      </w:pPr>
+    </w:p>
+    <w:p>
+      <w:pPr>
+        <w:pStyle w:val="PargrafodaLista"/>
+        <w:numPr>
+          <w:ilvl w:val="0"/>
+          <w:numId w:val="7"/>
+        </w:numPr>
+        <w:jc w:val="both"/>
+        <w:rPr>
+          <w:rFonts w:ascii="Arial" w:hAnsi="Arial" w:cs="Arial"/>
+        </w:rPr>
+      </w:pPr>
+      <w:r>
+        <w:rPr>
+          <w:rFonts w:ascii="Arial" w:hAnsi="Arial" w:cs="Arial"/>
+          <w:b/>
         </w:rPr>
         <w:t>Composer:</w:t>
       </w:r>
-      <w:r>
-        <w:rPr>
-          <w:rFonts w:ascii="Arial" w:hAnsi="Arial" w:cs="Arial"/>
-          <w:b/>
-        </w:rPr>
-        <w:br/>
-      </w:r>
+    </w:p>
+    <w:p>
+      <w:pPr>
+        <w:pStyle w:val="PargrafodaLista"/>
+        <w:numPr>
+          <w:ilvl w:val="0"/>
+          <w:numId w:val="17"/>
+        </w:numPr>
+        <w:jc w:val="both"/>
+        <w:rPr>
+          <w:rStyle w:val="Hyperlink"/>
+          <w:rFonts w:ascii="Arial" w:hAnsi="Arial" w:cs="Arial"/>
+          <w:color w:val="auto"/>
+          <w:u w:val="none"/>
+        </w:rPr>
+      </w:pPr>
       <w:r>
         <w:rPr>
           <w:rFonts w:ascii="Arial" w:hAnsi="Arial" w:cs="Arial"/>
         </w:rPr>
         <w:t xml:space="preserve">Instalar </w:t>
       </w:r>
-      <w:r>
-        <w:rPr>
-          <w:rFonts w:ascii="Arial" w:hAnsi="Arial" w:cs="Arial"/>
-        </w:rPr>
-        <w:t xml:space="preserve">composer na máquina, pelo link: </w:t>
-      </w:r>
-      <w:hyperlink r:id="rId11" w:history="1">
+      <w:proofErr w:type="spellStart"/>
+      <w:r>
+        <w:rPr>
+          <w:rFonts w:ascii="Arial" w:hAnsi="Arial" w:cs="Arial"/>
+        </w:rPr>
+        <w:t>composer</w:t>
+      </w:r>
+      <w:proofErr w:type="spellEnd"/>
+      <w:r>
+        <w:rPr>
+          <w:rFonts w:ascii="Arial" w:hAnsi="Arial" w:cs="Arial"/>
+        </w:rPr>
+        <w:t xml:space="preserve"> na máquina, pelo link: </w:t>
+      </w:r>
+      <w:hyperlink r:id="rId12" w:history="1">
         <w:r>
           <w:rPr>
             <w:rStyle w:val="Hyperlink"/>
@@ -2589,6 +3529,32 @@
     </w:p>
     <w:p>
       <w:pPr>
+        <w:pStyle w:val="PargrafodaLista"/>
+        <w:numPr>
+          <w:ilvl w:val="0"/>
+          <w:numId w:val="17"/>
+        </w:numPr>
+        <w:jc w:val="both"/>
+        <w:rPr>
+          <w:rFonts w:ascii="Arial" w:hAnsi="Arial" w:cs="Arial"/>
+        </w:rPr>
+      </w:pPr>
+      <w:r>
+        <w:rPr>
+          <w:rFonts w:ascii="Arial" w:hAnsi="Arial" w:cs="Arial"/>
+        </w:rPr>
+        <w:lastRenderedPageBreak/>
+        <w:t xml:space="preserve">Durante a instalação, na etapa de escolher a linha de comando, coloque o caminho: </w:t>
+      </w:r>
+      <w:r>
+        <w:rPr>
+          <w:rFonts w:ascii="Arial" w:hAnsi="Arial" w:cs="Arial"/>
+        </w:rPr>
+        <w:t>C:\xampp\php\php.exe</w:t>
+      </w:r>
+    </w:p>
+    <w:p>
+      <w:pPr>
         <w:jc w:val="both"/>
         <w:rPr>
           <w:rFonts w:ascii="Arial" w:hAnsi="Arial" w:cs="Arial"/>
@@ -2630,8 +3596,53 @@
         <w:rPr>
           <w:rFonts w:ascii="Arial" w:hAnsi="Arial" w:cs="Arial"/>
         </w:rPr>
-        <w:lastRenderedPageBreak/>
-        <w:t>Criar um banco de dados MySQL vazio.</w:t>
+        <w:t>Criar um banco de dados MySQL vazio</w:t>
+      </w:r>
+      <w:r>
+        <w:rPr>
+          <w:rFonts w:ascii="Arial" w:hAnsi="Arial" w:cs="Arial"/>
+        </w:rPr>
+        <w:t xml:space="preserve"> pelo </w:t>
+      </w:r>
+      <w:proofErr w:type="spellStart"/>
+      <w:r>
+        <w:rPr>
+          <w:rFonts w:ascii="Arial" w:hAnsi="Arial" w:cs="Arial"/>
+        </w:rPr>
+        <w:t>phpMyAdmin</w:t>
+      </w:r>
+      <w:proofErr w:type="spellEnd"/>
+      <w:r>
+        <w:rPr>
+          <w:rFonts w:ascii="Arial" w:hAnsi="Arial" w:cs="Arial"/>
+        </w:rPr>
+        <w:t xml:space="preserve"> do XAMPP</w:t>
+      </w:r>
+      <w:r>
+        <w:rPr>
+          <w:rFonts w:ascii="Arial" w:hAnsi="Arial" w:cs="Arial"/>
+        </w:rPr>
+        <w:t xml:space="preserve"> (Se não quiser configurar credenciais basta criar o banco de dados como o nome: </w:t>
+      </w:r>
+      <w:proofErr w:type="spellStart"/>
+      <w:r>
+        <w:rPr>
+          <w:rFonts w:ascii="Arial" w:hAnsi="Arial" w:cs="Arial"/>
+        </w:rPr>
+        <w:t>supermercado_tres_glorias</w:t>
+      </w:r>
+      <w:proofErr w:type="spellEnd"/>
+      <w:r>
+        <w:rPr>
+          <w:rFonts w:ascii="Arial" w:hAnsi="Arial" w:cs="Arial"/>
+        </w:rPr>
+        <w:t>)</w:t>
+      </w:r>
+      <w:r>
+        <w:rPr>
+          <w:rFonts w:ascii="Arial" w:hAnsi="Arial" w:cs="Arial"/>
+        </w:rPr>
+        <w:t>.</w:t>
       </w:r>
     </w:p>
     <w:p>
@@ -2649,19 +3660,67 @@
         <w:rPr>
           <w:rFonts w:ascii="Arial" w:hAnsi="Arial" w:cs="Arial"/>
         </w:rPr>
-        <w:t>Configurar credenciais em</w:t>
-      </w:r>
-      <w:r>
-        <w:rPr>
-          <w:rFonts w:ascii="Arial" w:hAnsi="Arial" w:cs="Arial"/>
-        </w:rPr>
-        <w:t>/module/Application</w:t>
-      </w:r>
-      <w:r>
-        <w:rPr>
-          <w:rFonts w:ascii="Arial" w:hAnsi="Arial" w:cs="Arial"/>
-        </w:rPr>
-        <w:t>/src/bootstrap.php</w:t>
+        <w:t xml:space="preserve">Configurar credenciais </w:t>
+      </w:r>
+      <w:r>
+        <w:rPr>
+          <w:rFonts w:ascii="Arial" w:hAnsi="Arial" w:cs="Arial"/>
+        </w:rPr>
+        <w:t xml:space="preserve">do banco de dados </w:t>
+      </w:r>
+      <w:r>
+        <w:rPr>
+          <w:rFonts w:ascii="Arial" w:hAnsi="Arial" w:cs="Arial"/>
+        </w:rPr>
+        <w:t>em</w:t>
+      </w:r>
+      <w:r>
+        <w:rPr>
+          <w:rFonts w:ascii="Arial" w:hAnsi="Arial" w:cs="Arial"/>
+        </w:rPr>
+        <w:t>/module/</w:t>
+      </w:r>
+      <w:proofErr w:type="spellStart"/>
+      <w:r>
+        <w:rPr>
+          <w:rFonts w:ascii="Arial" w:hAnsi="Arial" w:cs="Arial"/>
+        </w:rPr>
+        <w:t>Application</w:t>
+      </w:r>
+      <w:proofErr w:type="spellEnd"/>
+      <w:r>
+        <w:rPr>
+          <w:rFonts w:ascii="Arial" w:hAnsi="Arial" w:cs="Arial"/>
+        </w:rPr>
+        <w:t>/</w:t>
+      </w:r>
+      <w:proofErr w:type="spellStart"/>
+      <w:r>
+        <w:rPr>
+          <w:rFonts w:ascii="Arial" w:hAnsi="Arial" w:cs="Arial"/>
+        </w:rPr>
+        <w:t>src</w:t>
+      </w:r>
+      <w:proofErr w:type="spellEnd"/>
+      <w:r>
+        <w:rPr>
+          <w:rFonts w:ascii="Arial" w:hAnsi="Arial" w:cs="Arial"/>
+        </w:rPr>
+        <w:t>/</w:t>
+      </w:r>
+      <w:proofErr w:type="spellStart"/>
+      <w:r>
+        <w:rPr>
+          <w:rFonts w:ascii="Arial" w:hAnsi="Arial" w:cs="Arial"/>
+        </w:rPr>
+        <w:t>bootstrap.php</w:t>
+      </w:r>
+      <w:proofErr w:type="spellEnd"/>
+      <w:r>
+        <w:rPr>
+          <w:rFonts w:ascii="Arial" w:hAnsi="Arial" w:cs="Arial"/>
+        </w:rPr>
+        <w:t xml:space="preserve"> (Caso tenha criado com dados fora do padrão)</w:t>
       </w:r>
       <w:r>
         <w:rPr>
@@ -2705,7 +3764,128 @@
         <w:rPr>
           <w:rFonts w:ascii="Arial" w:hAnsi="Arial" w:cs="Arial"/>
         </w:rPr>
-        <w:t>Executar composerinstall --no-dev --optimize-autoloader na raiz.</w:t>
+        <w:t>Observe se o arquivo php.ini está com a opção de zip ativada, se não, ative. Ele se encontra em C:\xampp\php\php.ini</w:t>
+      </w:r>
+    </w:p>
+    <w:p>
+      <w:pPr>
+        <w:numPr>
+          <w:ilvl w:val="1"/>
+          <w:numId w:val="7"/>
+        </w:numPr>
+        <w:jc w:val="both"/>
+        <w:rPr>
+          <w:rFonts w:ascii="Arial" w:hAnsi="Arial" w:cs="Arial"/>
+        </w:rPr>
+      </w:pPr>
+      <w:r>
+        <w:rPr>
+          <w:rFonts w:ascii="Arial" w:hAnsi="Arial" w:cs="Arial"/>
+        </w:rPr>
+        <w:t xml:space="preserve">Executar </w:t>
+      </w:r>
+      <w:proofErr w:type="spellStart"/>
+      <w:r>
+        <w:rPr>
+          <w:rFonts w:ascii="Arial" w:hAnsi="Arial" w:cs="Arial"/>
+          <w:highlight w:val="lightGray"/>
+        </w:rPr>
+        <w:t>composer</w:t>
+      </w:r>
+      <w:proofErr w:type="spellEnd"/>
+      <w:r>
+        <w:rPr>
+          <w:rFonts w:ascii="Arial" w:hAnsi="Arial" w:cs="Arial"/>
+          <w:highlight w:val="lightGray"/>
+        </w:rPr>
+        <w:t xml:space="preserve"> </w:t>
+      </w:r>
+      <w:proofErr w:type="spellStart"/>
+      <w:r>
+        <w:rPr>
+          <w:rFonts w:ascii="Arial" w:hAnsi="Arial" w:cs="Arial"/>
+          <w:highlight w:val="lightGray"/>
+        </w:rPr>
+        <w:t>install</w:t>
+      </w:r>
+      <w:proofErr w:type="spellEnd"/>
+      <w:r>
+        <w:rPr>
+          <w:rFonts w:ascii="Arial" w:hAnsi="Arial" w:cs="Arial"/>
+          <w:highlight w:val="lightGray"/>
+        </w:rPr>
+        <w:t xml:space="preserve"> --</w:t>
+      </w:r>
+      <w:proofErr w:type="spellStart"/>
+      <w:r>
+        <w:rPr>
+          <w:rFonts w:ascii="Arial" w:hAnsi="Arial" w:cs="Arial"/>
+          <w:highlight w:val="lightGray"/>
+        </w:rPr>
+        <w:t>no-dev</w:t>
+      </w:r>
+      <w:proofErr w:type="spellEnd"/>
+      <w:r>
+        <w:rPr>
+          <w:rFonts w:ascii="Arial" w:hAnsi="Arial" w:cs="Arial"/>
+          <w:highlight w:val="lightGray"/>
+        </w:rPr>
+        <w:t xml:space="preserve"> --</w:t>
+      </w:r>
+      <w:proofErr w:type="spellStart"/>
+      <w:r>
+        <w:rPr>
+          <w:rFonts w:ascii="Arial" w:hAnsi="Arial" w:cs="Arial"/>
+          <w:highlight w:val="lightGray"/>
+        </w:rPr>
+        <w:t>optimize-autoloader</w:t>
+      </w:r>
+      <w:proofErr w:type="spellEnd"/>
+      <w:r>
+        <w:rPr>
+          <w:rFonts w:ascii="Arial" w:hAnsi="Arial" w:cs="Arial"/>
+        </w:rPr>
+        <w:t xml:space="preserve"> na raiz</w:t>
+      </w:r>
+      <w:r>
+        <w:rPr>
+          <w:rFonts w:ascii="Arial" w:hAnsi="Arial" w:cs="Arial"/>
+        </w:rPr>
+        <w:t xml:space="preserve"> da aplicação</w:t>
+      </w:r>
+      <w:r>
+        <w:rPr>
+          <w:rFonts w:ascii="Arial" w:hAnsi="Arial" w:cs="Arial"/>
+        </w:rPr>
+        <w:t xml:space="preserve"> pelo </w:t>
+      </w:r>
+      <w:proofErr w:type="spellStart"/>
+      <w:r>
+        <w:rPr>
+          <w:rFonts w:ascii="Arial" w:hAnsi="Arial" w:cs="Arial"/>
+        </w:rPr>
+        <w:t>cmd</w:t>
+      </w:r>
+      <w:proofErr w:type="spellEnd"/>
+      <w:r>
+        <w:rPr>
+          <w:rFonts w:ascii="Arial" w:hAnsi="Arial" w:cs="Arial"/>
+        </w:rPr>
+        <w:t xml:space="preserve"> ou </w:t>
+      </w:r>
+      <w:proofErr w:type="spellStart"/>
+      <w:r>
+        <w:rPr>
+          <w:rFonts w:ascii="Arial" w:hAnsi="Arial" w:cs="Arial"/>
+        </w:rPr>
+        <w:t>powershell</w:t>
+      </w:r>
+      <w:proofErr w:type="spellEnd"/>
+      <w:r>
+        <w:rPr>
+          <w:rFonts w:ascii="Arial" w:hAnsi="Arial" w:cs="Arial"/>
+        </w:rPr>
+        <w:t>.</w:t>
       </w:r>
     </w:p>
     <w:p>
@@ -2743,14 +3923,87 @@
         <w:rPr>
           <w:rFonts w:ascii="Arial" w:hAnsi="Arial" w:cs="Arial"/>
         </w:rPr>
-        <w:t>Executar o script de inicialização do esquema: php</w:t>
-      </w:r>
-      <w:r>
-        <w:rPr>
-          <w:rFonts w:ascii="Arial" w:hAnsi="Arial" w:cs="Arial"/>
-        </w:rPr>
-        <w:t xml:space="preserve"> scripts/criarTabela.php</w:t>
-      </w:r>
+        <w:t>Executar o script de inicialização do esquema</w:t>
+      </w:r>
+      <w:r>
+        <w:rPr>
+          <w:rFonts w:ascii="Arial" w:hAnsi="Arial" w:cs="Arial"/>
+        </w:rPr>
+        <w:t xml:space="preserve"> dentro de \module\</w:t>
+      </w:r>
+      <w:proofErr w:type="spellStart"/>
+      <w:r>
+        <w:rPr>
+          <w:rFonts w:ascii="Arial" w:hAnsi="Arial" w:cs="Arial"/>
+        </w:rPr>
+        <w:t>Application</w:t>
+      </w:r>
+      <w:proofErr w:type="spellEnd"/>
+      <w:r>
+        <w:rPr>
+          <w:rFonts w:ascii="Arial" w:hAnsi="Arial" w:cs="Arial"/>
+        </w:rPr>
+        <w:t>\</w:t>
+      </w:r>
+      <w:proofErr w:type="spellStart"/>
+      <w:r>
+        <w:rPr>
+          <w:rFonts w:ascii="Arial" w:hAnsi="Arial" w:cs="Arial"/>
+        </w:rPr>
+        <w:t>src</w:t>
+      </w:r>
+      <w:proofErr w:type="spellEnd"/>
+      <w:r>
+        <w:rPr>
+          <w:rFonts w:ascii="Arial" w:hAnsi="Arial" w:cs="Arial"/>
+        </w:rPr>
+        <w:t>\</w:t>
+      </w:r>
+      <w:r>
+        <w:rPr>
+          <w:rFonts w:ascii="Arial" w:hAnsi="Arial" w:cs="Arial"/>
+        </w:rPr>
+        <w:t xml:space="preserve">: </w:t>
+      </w:r>
+      <w:proofErr w:type="spellStart"/>
+      <w:r>
+        <w:rPr>
+          <w:rFonts w:ascii="Arial" w:hAnsi="Arial" w:cs="Arial"/>
+          <w:highlight w:val="lightGray"/>
+        </w:rPr>
+        <w:t>php</w:t>
+      </w:r>
+      <w:proofErr w:type="spellEnd"/>
+      <w:r>
+        <w:rPr>
+          <w:rFonts w:ascii="Arial" w:hAnsi="Arial" w:cs="Arial"/>
+          <w:highlight w:val="lightGray"/>
+        </w:rPr>
+        <w:t xml:space="preserve"> </w:t>
+      </w:r>
+      <w:r>
+        <w:rPr>
+          <w:rFonts w:ascii="Arial" w:hAnsi="Arial" w:cs="Arial"/>
+          <w:highlight w:val="lightGray"/>
+        </w:rPr>
+        <w:t>S</w:t>
+      </w:r>
+      <w:r>
+        <w:rPr>
+          <w:rFonts w:ascii="Arial" w:hAnsi="Arial" w:cs="Arial"/>
+          <w:highlight w:val="lightGray"/>
+        </w:rPr>
+        <w:t>cripts/</w:t>
+      </w:r>
+      <w:proofErr w:type="spellStart"/>
+      <w:r>
+        <w:rPr>
+          <w:rFonts w:ascii="Arial" w:hAnsi="Arial" w:cs="Arial"/>
+          <w:highlight w:val="lightGray"/>
+        </w:rPr>
+        <w:t>criarTabela.php</w:t>
+      </w:r>
+      <w:proofErr w:type="spellEnd"/>
       <w:r>
         <w:rPr>
           <w:rFonts w:ascii="Arial" w:hAnsi="Arial" w:cs="Arial"/>
@@ -2793,16 +4046,273 @@
         <w:rPr>
           <w:rFonts w:ascii="Arial" w:hAnsi="Arial" w:cs="Arial"/>
         </w:rPr>
-        <w:t>Executar o script php scripts/criarUsuarioMestre.php para gerar o primeiro admin.</w:t>
-      </w:r>
-    </w:p>
-    <w:p>
-      <w:pPr>
-        <w:jc w:val="both"/>
-        <w:rPr>
-          <w:rFonts w:ascii="Arial" w:hAnsi="Arial" w:cs="Arial"/>
-        </w:rPr>
-      </w:pPr>
+        <w:t>Executar o script</w:t>
+      </w:r>
+      <w:r>
+        <w:rPr>
+          <w:rFonts w:ascii="Arial" w:hAnsi="Arial" w:cs="Arial"/>
+        </w:rPr>
+        <w:t xml:space="preserve"> dentro de \module\</w:t>
+      </w:r>
+      <w:proofErr w:type="spellStart"/>
+      <w:r>
+        <w:rPr>
+          <w:rFonts w:ascii="Arial" w:hAnsi="Arial" w:cs="Arial"/>
+        </w:rPr>
+        <w:t>Application</w:t>
+      </w:r>
+      <w:proofErr w:type="spellEnd"/>
+      <w:r>
+        <w:rPr>
+          <w:rFonts w:ascii="Arial" w:hAnsi="Arial" w:cs="Arial"/>
+        </w:rPr>
+        <w:t>\</w:t>
+      </w:r>
+      <w:proofErr w:type="spellStart"/>
+      <w:r>
+        <w:rPr>
+          <w:rFonts w:ascii="Arial" w:hAnsi="Arial" w:cs="Arial"/>
+        </w:rPr>
+        <w:t>src</w:t>
+      </w:r>
+      <w:proofErr w:type="spellEnd"/>
+      <w:r>
+        <w:rPr>
+          <w:rFonts w:ascii="Arial" w:hAnsi="Arial" w:cs="Arial"/>
+        </w:rPr>
+        <w:t>\</w:t>
+      </w:r>
+      <w:r>
+        <w:rPr>
+          <w:rFonts w:ascii="Arial" w:hAnsi="Arial" w:cs="Arial"/>
+        </w:rPr>
+        <w:t>:</w:t>
+      </w:r>
+      <w:r>
+        <w:rPr>
+          <w:rFonts w:ascii="Arial" w:hAnsi="Arial" w:cs="Arial"/>
+        </w:rPr>
+        <w:t xml:space="preserve"> </w:t>
+      </w:r>
+      <w:proofErr w:type="spellStart"/>
+      <w:r>
+        <w:rPr>
+          <w:rFonts w:ascii="Arial" w:hAnsi="Arial" w:cs="Arial"/>
+          <w:highlight w:val="lightGray"/>
+        </w:rPr>
+        <w:t>php</w:t>
+      </w:r>
+      <w:proofErr w:type="spellEnd"/>
+      <w:r>
+        <w:rPr>
+          <w:rFonts w:ascii="Arial" w:hAnsi="Arial" w:cs="Arial"/>
+          <w:highlight w:val="lightGray"/>
+        </w:rPr>
+        <w:t xml:space="preserve"> </w:t>
+      </w:r>
+      <w:r>
+        <w:rPr>
+          <w:rFonts w:ascii="Arial" w:hAnsi="Arial" w:cs="Arial"/>
+          <w:highlight w:val="lightGray"/>
+        </w:rPr>
+        <w:t>S</w:t>
+      </w:r>
+      <w:r>
+        <w:rPr>
+          <w:rFonts w:ascii="Arial" w:hAnsi="Arial" w:cs="Arial"/>
+          <w:highlight w:val="lightGray"/>
+        </w:rPr>
+        <w:t>cripts/</w:t>
+      </w:r>
+      <w:proofErr w:type="spellStart"/>
+      <w:r>
+        <w:rPr>
+          <w:rFonts w:ascii="Arial" w:hAnsi="Arial" w:cs="Arial"/>
+          <w:highlight w:val="lightGray"/>
+        </w:rPr>
+        <w:t>criarUsuarioMestre.php</w:t>
+      </w:r>
+      <w:proofErr w:type="spellEnd"/>
+      <w:r>
+        <w:rPr>
+          <w:rFonts w:ascii="Arial" w:hAnsi="Arial" w:cs="Arial"/>
+        </w:rPr>
+        <w:t xml:space="preserve"> para gerar o primeiro admin.</w:t>
+      </w:r>
+    </w:p>
+    <w:p>
+      <w:pPr>
+        <w:pStyle w:val="PargrafodaLista"/>
+        <w:numPr>
+          <w:ilvl w:val="0"/>
+          <w:numId w:val="7"/>
+        </w:numPr>
+        <w:jc w:val="both"/>
+        <w:rPr>
+          <w:rFonts w:ascii="Arial" w:hAnsi="Arial" w:cs="Arial"/>
+        </w:rPr>
+      </w:pPr>
+      <w:r>
+        <w:rPr>
+          <w:rFonts w:ascii="Arial" w:hAnsi="Arial" w:cs="Arial"/>
+          <w:b/>
+          <w:bCs/>
+        </w:rPr>
+        <w:t>Iniciando o servidor para acesso:</w:t>
+      </w:r>
+    </w:p>
+    <w:p>
+      <w:pPr>
+        <w:numPr>
+          <w:ilvl w:val="1"/>
+          <w:numId w:val="7"/>
+        </w:numPr>
+        <w:jc w:val="both"/>
+        <w:rPr>
+          <w:rFonts w:ascii="Arial" w:hAnsi="Arial" w:cs="Arial"/>
+        </w:rPr>
+      </w:pPr>
+      <w:r>
+        <w:rPr>
+          <w:rFonts w:ascii="Arial" w:hAnsi="Arial" w:cs="Arial"/>
+        </w:rPr>
+        <w:t>P</w:t>
+      </w:r>
+      <w:r>
+        <w:rPr>
+          <w:rFonts w:ascii="Arial" w:hAnsi="Arial" w:cs="Arial"/>
+        </w:rPr>
+        <w:t xml:space="preserve">elo </w:t>
+      </w:r>
+      <w:proofErr w:type="spellStart"/>
+      <w:r>
+        <w:rPr>
+          <w:rFonts w:ascii="Arial" w:hAnsi="Arial" w:cs="Arial"/>
+        </w:rPr>
+        <w:t>cmd</w:t>
+      </w:r>
+      <w:proofErr w:type="spellEnd"/>
+      <w:r>
+        <w:rPr>
+          <w:rFonts w:ascii="Arial" w:hAnsi="Arial" w:cs="Arial"/>
+        </w:rPr>
+        <w:t xml:space="preserve"> ou </w:t>
+      </w:r>
+      <w:proofErr w:type="spellStart"/>
+      <w:r>
+        <w:rPr>
+          <w:rFonts w:ascii="Arial" w:hAnsi="Arial" w:cs="Arial"/>
+        </w:rPr>
+        <w:t>powershell</w:t>
+      </w:r>
+      <w:proofErr w:type="spellEnd"/>
+      <w:r>
+        <w:rPr>
+          <w:rFonts w:ascii="Arial" w:hAnsi="Arial" w:cs="Arial"/>
+        </w:rPr>
+        <w:t xml:space="preserve">, </w:t>
+      </w:r>
+      <w:r>
+        <w:rPr>
+          <w:rFonts w:ascii="Arial" w:hAnsi="Arial" w:cs="Arial"/>
+        </w:rPr>
+        <w:t>ir</w:t>
+      </w:r>
+      <w:r>
+        <w:rPr>
+          <w:rFonts w:ascii="Arial" w:hAnsi="Arial" w:cs="Arial"/>
+        </w:rPr>
+        <w:t xml:space="preserve"> na raiz da aplicação </w:t>
+      </w:r>
+      <w:r>
+        <w:rPr>
+          <w:rFonts w:ascii="Arial" w:hAnsi="Arial" w:cs="Arial"/>
+        </w:rPr>
+        <w:t xml:space="preserve">e </w:t>
+      </w:r>
+      <w:r>
+        <w:rPr>
+          <w:rFonts w:ascii="Arial" w:hAnsi="Arial" w:cs="Arial"/>
+        </w:rPr>
+        <w:t xml:space="preserve">executar: </w:t>
+      </w:r>
+      <w:proofErr w:type="spellStart"/>
+      <w:r>
+        <w:rPr>
+          <w:rFonts w:ascii="Arial" w:hAnsi="Arial" w:cs="Arial"/>
+          <w:highlight w:val="lightGray"/>
+        </w:rPr>
+        <w:t>php</w:t>
+      </w:r>
+      <w:proofErr w:type="spellEnd"/>
+      <w:r>
+        <w:rPr>
+          <w:rFonts w:ascii="Arial" w:hAnsi="Arial" w:cs="Arial"/>
+          <w:highlight w:val="lightGray"/>
+        </w:rPr>
+        <w:t xml:space="preserve"> -S localhost:8080 -t public</w:t>
+      </w:r>
+      <w:r>
+        <w:rPr>
+          <w:rFonts w:ascii="Arial" w:hAnsi="Arial" w:cs="Arial"/>
+        </w:rPr>
+        <w:t>.</w:t>
+      </w:r>
+    </w:p>
+    <w:p>
+      <w:pPr>
+        <w:pStyle w:val="PargrafodaLista"/>
+        <w:numPr>
+          <w:ilvl w:val="0"/>
+          <w:numId w:val="7"/>
+        </w:numPr>
+        <w:jc w:val="both"/>
+        <w:rPr>
+          <w:rFonts w:ascii="Arial" w:hAnsi="Arial" w:cs="Arial"/>
+          <w:b/>
+          <w:bCs/>
+        </w:rPr>
+      </w:pPr>
+      <w:r>
+        <w:rPr>
+          <w:rFonts w:ascii="Arial" w:hAnsi="Arial" w:cs="Arial"/>
+          <w:b/>
+          <w:bCs/>
+        </w:rPr>
+        <w:t>Por fim, b</w:t>
+      </w:r>
+      <w:r>
+        <w:rPr>
+          <w:rFonts w:ascii="Arial" w:hAnsi="Arial" w:cs="Arial"/>
+          <w:b/>
+          <w:bCs/>
+        </w:rPr>
+        <w:t xml:space="preserve">asta colocar a </w:t>
+      </w:r>
+      <w:proofErr w:type="spellStart"/>
+      <w:r>
+        <w:rPr>
+          <w:rFonts w:ascii="Arial" w:hAnsi="Arial" w:cs="Arial"/>
+          <w:b/>
+          <w:bCs/>
+        </w:rPr>
+        <w:t>url</w:t>
+      </w:r>
+      <w:proofErr w:type="spellEnd"/>
+      <w:r>
+        <w:rPr>
+          <w:rFonts w:ascii="Arial" w:hAnsi="Arial" w:cs="Arial"/>
+          <w:b/>
+          <w:bCs/>
+        </w:rPr>
+        <w:t xml:space="preserve"> no navegador: </w:t>
+      </w:r>
+      <w:r>
+        <w:rPr>
+          <w:rFonts w:ascii="Arial" w:hAnsi="Arial" w:cs="Arial"/>
+        </w:rPr>
+        <w:t>localhost:8080</w:t>
+      </w:r>
     </w:p>
     <w:p>
       <w:pPr>
@@ -2877,7 +4387,21 @@
         <w:rPr>
           <w:rFonts w:ascii="Arial" w:hAnsi="Arial" w:cs="Arial"/>
         </w:rPr>
-        <w:t>Ao acessar a aplicação, o usuário é redirecionado para a tela de Login.</w:t>
+        <w:t xml:space="preserve">Ao acessar a aplicação, o usuário </w:t>
+      </w:r>
+      <w:proofErr w:type="spellStart"/>
+      <w:r>
+        <w:rPr>
+          <w:rFonts w:ascii="Arial" w:hAnsi="Arial" w:cs="Arial"/>
+        </w:rPr>
+        <w:t>é</w:t>
+      </w:r>
+      <w:proofErr w:type="spellEnd"/>
+      <w:r>
+        <w:rPr>
+          <w:rFonts w:ascii="Arial" w:hAnsi="Arial" w:cs="Arial"/>
+        </w:rPr>
+        <w:t xml:space="preserve"> redirecionado para a tela de Login.</w:t>
       </w:r>
     </w:p>
     <w:p>
@@ -2975,6 +4499,7 @@
           <w:b/>
           <w:bCs/>
         </w:rPr>
+        <w:lastRenderedPageBreak/>
         <w:t>Responsável</w:t>
       </w:r>
       <w:r>
@@ -3160,8 +4685,25 @@
           <w:b/>
           <w:bCs/>
         </w:rPr>
-        <w:lastRenderedPageBreak/>
-        <w:t>6.2.2. Gestão de Usuários (/dashboard-usuarios)</w:t>
+        <w:t>6.2.2. Gestão de Usuários (/dashboard-</w:t>
+      </w:r>
+      <w:proofErr w:type="spellStart"/>
+      <w:r>
+        <w:rPr>
+          <w:rFonts w:ascii="Arial" w:hAnsi="Arial" w:cs="Arial"/>
+          <w:b/>
+          <w:bCs/>
+        </w:rPr>
+        <w:t>usuarios</w:t>
+      </w:r>
+      <w:proofErr w:type="spellEnd"/>
+      <w:r>
+        <w:rPr>
+          <w:rFonts w:ascii="Arial" w:hAnsi="Arial" w:cs="Arial"/>
+          <w:b/>
+          <w:bCs/>
+        </w:rPr>
+        <w:t>)</w:t>
       </w:r>
     </w:p>
     <w:p>
@@ -3187,7 +4729,21 @@
         <w:rPr>
           <w:rFonts w:ascii="Arial" w:hAnsi="Arial" w:cs="Arial"/>
         </w:rPr>
-        <w:t xml:space="preserve"> Permite criar novos Admins ou Responsáveis. Ao criar um Responsável, é obrigatório vincular a um Setor existente.</w:t>
+        <w:t xml:space="preserve"> Permite criar novos </w:t>
+      </w:r>
+      <w:proofErr w:type="spellStart"/>
+      <w:r>
+        <w:rPr>
+          <w:rFonts w:ascii="Arial" w:hAnsi="Arial" w:cs="Arial"/>
+        </w:rPr>
+        <w:t>Admins</w:t>
+      </w:r>
+      <w:proofErr w:type="spellEnd"/>
+      <w:r>
+        <w:rPr>
+          <w:rFonts w:ascii="Arial" w:hAnsi="Arial" w:cs="Arial"/>
+        </w:rPr>
+        <w:t xml:space="preserve"> ou Responsáveis. Ao criar um Responsável, é obrigatório vincular a um Setor existente.</w:t>
       </w:r>
     </w:p>
     <w:p>
@@ -3249,7 +4805,21 @@
         <w:rPr>
           <w:rFonts w:ascii="Arial" w:hAnsi="Arial" w:cs="Arial"/>
         </w:rPr>
-        <w:t>Permite cadastrar as áreas do supermercado (ex: Frios, Mercearia). Esses setores alimentarão os formulários de produtos e usuários.</w:t>
+        <w:t>Permite cadastrar as áreas do supermercado (</w:t>
+      </w:r>
+      <w:proofErr w:type="spellStart"/>
+      <w:r>
+        <w:rPr>
+          <w:rFonts w:ascii="Arial" w:hAnsi="Arial" w:cs="Arial"/>
+        </w:rPr>
+        <w:t>ex</w:t>
+      </w:r>
+      <w:proofErr w:type="spellEnd"/>
+      <w:r>
+        <w:rPr>
+          <w:rFonts w:ascii="Arial" w:hAnsi="Arial" w:cs="Arial"/>
+        </w:rPr>
+        <w:t>: Frios, Mercearia). Esses setores alimentarão os formulários de produtos e usuários.</w:t>
       </w:r>
     </w:p>
     <w:p>
@@ -3403,7 +4973,25 @@
           <w:b/>
           <w:bCs/>
         </w:rPr>
-        <w:t>6.2.5. Histórico Completo (/historico)</w:t>
+        <w:t>6.2.5. Histórico Completo (/</w:t>
+      </w:r>
+      <w:proofErr w:type="spellStart"/>
+      <w:r>
+        <w:rPr>
+          <w:rFonts w:ascii="Arial" w:hAnsi="Arial" w:cs="Arial"/>
+          <w:b/>
+          <w:bCs/>
+        </w:rPr>
+        <w:t>historico</w:t>
+      </w:r>
+      <w:proofErr w:type="spellEnd"/>
+      <w:r>
+        <w:rPr>
+          <w:rFonts w:ascii="Arial" w:hAnsi="Arial" w:cs="Arial"/>
+          <w:b/>
+          <w:bCs/>
+        </w:rPr>
+        <w:t>)</w:t>
       </w:r>
     </w:p>
     <w:p>
@@ -3462,6 +5050,7 @@
         <w:rPr>
           <w:rFonts w:ascii="Arial" w:hAnsi="Arial" w:cs="Arial"/>
         </w:rPr>
+        <w:lastRenderedPageBreak/>
         <w:t>O Responsável tem uma interface simplificada e focada na operação diária.</w:t>
       </w:r>
     </w:p>
@@ -3692,7 +5281,14 @@
         <w:rPr>
           <w:rFonts w:ascii="Arial" w:hAnsi="Arial" w:cs="Arial"/>
         </w:rPr>
-        <w:t xml:space="preserve"> (recebimento de mercadoria) ou </w:t>
+        <w:t xml:space="preserve"> (recebimento de mercadoria) </w:t>
+      </w:r>
+      <w:proofErr w:type="gramStart"/>
+      <w:r>
+        <w:rPr>
+          <w:rFonts w:ascii="Arial" w:hAnsi="Arial" w:cs="Arial"/>
+        </w:rPr>
+        <w:t xml:space="preserve">ou </w:t>
       </w:r>
       <w:r>
         <w:rPr>
@@ -3702,6 +5298,7 @@
         </w:rPr>
         <w:t>Saída</w:t>
       </w:r>
+      <w:proofErr w:type="gramEnd"/>
       <w:r>
         <w:rPr>
           <w:rFonts w:ascii="Arial" w:hAnsi="Arial" w:cs="Arial"/>
@@ -3724,7 +5321,6 @@
         <w:rPr>
           <w:rFonts w:ascii="Arial" w:hAnsi="Arial" w:cs="Arial"/>
         </w:rPr>
-        <w:lastRenderedPageBreak/>
         <w:t xml:space="preserve">Informa a </w:t>
       </w:r>
       <w:r>
@@ -3771,7 +5367,21 @@
         <w:rPr>
           <w:rFonts w:ascii="Arial" w:hAnsi="Arial" w:cs="Arial"/>
         </w:rPr>
-        <w:t xml:space="preserve"> obrigatória (ex: "Chegada NF 1234" ou "Produto vencido").</w:t>
+        <w:t xml:space="preserve"> obrigatória (</w:t>
+      </w:r>
+      <w:proofErr w:type="spellStart"/>
+      <w:r>
+        <w:rPr>
+          <w:rFonts w:ascii="Arial" w:hAnsi="Arial" w:cs="Arial"/>
+        </w:rPr>
+        <w:t>ex</w:t>
+      </w:r>
+      <w:proofErr w:type="spellEnd"/>
+      <w:r>
+        <w:rPr>
+          <w:rFonts w:ascii="Arial" w:hAnsi="Arial" w:cs="Arial"/>
+        </w:rPr>
+        <w:t>: "Chegada NF 1234" ou "Produto vencido").</w:t>
       </w:r>
     </w:p>
     <w:p>
@@ -3851,7 +5461,35 @@
         <w:rPr>
           <w:rFonts w:ascii="Arial" w:hAnsi="Arial" w:cs="Arial"/>
         </w:rPr>
-        <w:t>O sistema atende aos requisitos de segurança e rastreabilidade. A arquitetura modular (Laminas) e o uso de ORM (Doctrine) permitem que o software seja facilmente escalável, possibilitando no futuro a adição de funcionalidades como integração com API de fornecedores, relatórios em PDF ou gráficos avançados.</w:t>
+        <w:t>O sistema atende aos requisitos de segurança e rastreabilidade. A arquitetura modular (</w:t>
+      </w:r>
+      <w:proofErr w:type="gramStart"/>
+      <w:r>
+        <w:rPr>
+          <w:rFonts w:ascii="Arial" w:hAnsi="Arial" w:cs="Arial"/>
+        </w:rPr>
+        <w:t>Laminas</w:t>
+      </w:r>
+      <w:proofErr w:type="gramEnd"/>
+      <w:r>
+        <w:rPr>
+          <w:rFonts w:ascii="Arial" w:hAnsi="Arial" w:cs="Arial"/>
+        </w:rPr>
+        <w:t>) e o uso de ORM (</w:t>
+      </w:r>
+      <w:proofErr w:type="spellStart"/>
+      <w:r>
+        <w:rPr>
+          <w:rFonts w:ascii="Arial" w:hAnsi="Arial" w:cs="Arial"/>
+        </w:rPr>
+        <w:t>Doctrine</w:t>
+      </w:r>
+      <w:proofErr w:type="spellEnd"/>
+      <w:r>
+        <w:rPr>
+          <w:rFonts w:ascii="Arial" w:hAnsi="Arial" w:cs="Arial"/>
+        </w:rPr>
+        <w:t>) permitem que o software seja facilmente escalável, possibilitando no futuro a adição de funcionalidades como integração com API de fornecedores, relatórios em PDF ou gráficos avançados.</w:t>
       </w:r>
     </w:p>
     <w:p>
@@ -3871,7 +5509,7 @@
       </w:pPr>
     </w:p>
     <w:sectPr>
-      <w:footerReference w:type="default" r:id="rId12"/>
+      <w:footerReference w:type="default" r:id="rId13"/>
       <w:pgSz w:w="11906" w:h="16838"/>
       <w:pgMar w:top="1417" w:right="1701" w:bottom="1417" w:left="1701" w:header="708" w:footer="708" w:gutter="0"/>
       <w:pgNumType w:start="1"/>
@@ -3883,8 +5521,8 @@
 </file>
 
 <file path=word/endnotes.xml><?xml version="1.0" encoding="utf-8"?>
-<w:endnotes xmlns:ve="http://schemas.openxmlformats.org/markup-compatibility/2006" xmlns:o="urn:schemas-microsoft-com:office:office" xmlns:r="http://schemas.openxmlformats.org/officeDocument/2006/relationships" xmlns:m="http://schemas.openxmlformats.org/officeDocument/2006/math" xmlns:v="urn:schemas-microsoft-com:vml" xmlns:wp="http://schemas.openxmlformats.org/drawingml/2006/wordprocessingDrawing" xmlns:w10="urn:schemas-microsoft-com:office:word" xmlns:w="http://schemas.openxmlformats.org/wordprocessingml/2006/main" xmlns:wne="http://schemas.microsoft.com/office/word/2006/wordml">
-  <w:endnote w:type="separator" w:id="0">
+<w:endnotes xmlns:wpc="http://schemas.microsoft.com/office/word/2010/wordprocessingCanvas" xmlns:cx="http://schemas.microsoft.com/office/drawing/2014/chartex" xmlns:cx1="http://schemas.microsoft.com/office/drawing/2015/9/8/chartex" xmlns:cx2="http://schemas.microsoft.com/office/drawing/2015/10/21/chartex" xmlns:cx3="http://schemas.microsoft.com/office/drawing/2016/5/9/chartex" xmlns:cx4="http://schemas.microsoft.com/office/drawing/2016/5/10/chartex" xmlns:cx5="http://schemas.microsoft.com/office/drawing/2016/5/11/chartex" xmlns:cx6="http://schemas.microsoft.com/office/drawing/2016/5/12/chartex" xmlns:cx7="http://schemas.microsoft.com/office/drawing/2016/5/13/chartex" xmlns:cx8="http://schemas.microsoft.com/office/drawing/2016/5/14/chartex" xmlns:mc="http://schemas.openxmlformats.org/markup-compatibility/2006" xmlns:aink="http://schemas.microsoft.com/office/drawing/2016/ink" xmlns:am3d="http://schemas.microsoft.com/office/drawing/2017/model3d" xmlns:o="urn:schemas-microsoft-com:office:office" xmlns:oel="http://schemas.microsoft.com/office/2019/extlst" xmlns:r="http://schemas.openxmlformats.org/officeDocument/2006/relationships" xmlns:m="http://schemas.openxmlformats.org/officeDocument/2006/math" xmlns:v="urn:schemas-microsoft-com:vml" xmlns:wp14="http://schemas.microsoft.com/office/word/2010/wordprocessingDrawing" xmlns:wp="http://schemas.openxmlformats.org/drawingml/2006/wordprocessingDrawing" xmlns:w10="urn:schemas-microsoft-com:office:word" xmlns:w="http://schemas.openxmlformats.org/wordprocessingml/2006/main" xmlns:w14="http://schemas.microsoft.com/office/word/2010/wordml" xmlns:w15="http://schemas.microsoft.com/office/word/2012/wordml" xmlns:w16cex="http://schemas.microsoft.com/office/word/2018/wordml/cex" xmlns:w16cid="http://schemas.microsoft.com/office/word/2016/wordml/cid" xmlns:w16="http://schemas.microsoft.com/office/word/2018/wordml" xmlns:w16sdtdh="http://schemas.microsoft.com/office/word/2020/wordml/sdtdatahash" xmlns:w16se="http://schemas.microsoft.com/office/word/2015/wordml/symex" xmlns:wpg="http://schemas.microsoft.com/office/word/2010/wordprocessingGroup" xmlns:wpi="http://schemas.microsoft.com/office/word/2010/wordprocessingInk" xmlns:wne="http://schemas.microsoft.com/office/word/2006/wordml" xmlns:wps="http://schemas.microsoft.com/office/word/2010/wordprocessingShape" mc:Ignorable="w14 w15 w16se w16cid w16 w16cex w16sdtdh wp14">
+  <w:endnote w:type="separator" w:id="-1">
     <w:p>
       <w:pPr>
         <w:spacing w:after="0" w:line="240" w:lineRule="auto"/>
@@ -3894,7 +5532,7 @@
       </w:r>
     </w:p>
   </w:endnote>
-  <w:endnote w:type="continuationSeparator" w:id="1">
+  <w:endnote w:type="continuationSeparator" w:id="0">
     <w:p>
       <w:pPr>
         <w:spacing w:after="0" w:line="240" w:lineRule="auto"/>
@@ -3908,7 +5546,7 @@
 </file>
 
 <file path=word/footer1.xml><?xml version="1.0" encoding="utf-8"?>
-<w:ftr xmlns:ve="http://schemas.openxmlformats.org/markup-compatibility/2006" xmlns:o="urn:schemas-microsoft-com:office:office" xmlns:r="http://schemas.openxmlformats.org/officeDocument/2006/relationships" xmlns:m="http://schemas.openxmlformats.org/officeDocument/2006/math" xmlns:v="urn:schemas-microsoft-com:vml" xmlns:wp="http://schemas.openxmlformats.org/drawingml/2006/wordprocessingDrawing" xmlns:w10="urn:schemas-microsoft-com:office:word" xmlns:w="http://schemas.openxmlformats.org/wordprocessingml/2006/main" xmlns:wne="http://schemas.microsoft.com/office/word/2006/wordml">
+<w:ftr xmlns:wpc="http://schemas.microsoft.com/office/word/2010/wordprocessingCanvas" xmlns:cx="http://schemas.microsoft.com/office/drawing/2014/chartex" xmlns:cx1="http://schemas.microsoft.com/office/drawing/2015/9/8/chartex" xmlns:cx2="http://schemas.microsoft.com/office/drawing/2015/10/21/chartex" xmlns:cx3="http://schemas.microsoft.com/office/drawing/2016/5/9/chartex" xmlns:cx4="http://schemas.microsoft.com/office/drawing/2016/5/10/chartex" xmlns:cx5="http://schemas.microsoft.com/office/drawing/2016/5/11/chartex" xmlns:cx6="http://schemas.microsoft.com/office/drawing/2016/5/12/chartex" xmlns:cx7="http://schemas.microsoft.com/office/drawing/2016/5/13/chartex" xmlns:cx8="http://schemas.microsoft.com/office/drawing/2016/5/14/chartex" xmlns:mc="http://schemas.openxmlformats.org/markup-compatibility/2006" xmlns:aink="http://schemas.microsoft.com/office/drawing/2016/ink" xmlns:am3d="http://schemas.microsoft.com/office/drawing/2017/model3d" xmlns:o="urn:schemas-microsoft-com:office:office" xmlns:oel="http://schemas.microsoft.com/office/2019/extlst" xmlns:r="http://schemas.openxmlformats.org/officeDocument/2006/relationships" xmlns:m="http://schemas.openxmlformats.org/officeDocument/2006/math" xmlns:v="urn:schemas-microsoft-com:vml" xmlns:wp14="http://schemas.microsoft.com/office/word/2010/wordprocessingDrawing" xmlns:wp="http://schemas.openxmlformats.org/drawingml/2006/wordprocessingDrawing" xmlns:w10="urn:schemas-microsoft-com:office:word" xmlns:w="http://schemas.openxmlformats.org/wordprocessingml/2006/main" xmlns:w14="http://schemas.microsoft.com/office/word/2010/wordml" xmlns:w15="http://schemas.microsoft.com/office/word/2012/wordml" xmlns:w16cex="http://schemas.microsoft.com/office/word/2018/wordml/cex" xmlns:w16cid="http://schemas.microsoft.com/office/word/2016/wordml/cid" xmlns:w16="http://schemas.microsoft.com/office/word/2018/wordml" xmlns:w16sdtdh="http://schemas.microsoft.com/office/word/2020/wordml/sdtdatahash" xmlns:w16se="http://schemas.microsoft.com/office/word/2015/wordml/symex" xmlns:wpg="http://schemas.microsoft.com/office/word/2010/wordprocessingGroup" xmlns:wpi="http://schemas.microsoft.com/office/word/2010/wordprocessingInk" xmlns:wne="http://schemas.microsoft.com/office/word/2006/wordml" xmlns:wps="http://schemas.microsoft.com/office/word/2010/wordprocessingShape" mc:Ignorable="w14 w15 w16se w16cid w16 w16cex w16sdtdh wp14">
   <w:p>
     <w:pPr>
       <w:pStyle w:val="Rodap"/>
@@ -3924,7 +5562,7 @@
 </file>
 
 <file path=word/footer2.xml><?xml version="1.0" encoding="utf-8"?>
-<w:ftr xmlns:ve="http://schemas.openxmlformats.org/markup-compatibility/2006" xmlns:o="urn:schemas-microsoft-com:office:office" xmlns:r="http://schemas.openxmlformats.org/officeDocument/2006/relationships" xmlns:m="http://schemas.openxmlformats.org/officeDocument/2006/math" xmlns:v="urn:schemas-microsoft-com:vml" xmlns:wp="http://schemas.openxmlformats.org/drawingml/2006/wordprocessingDrawing" xmlns:w10="urn:schemas-microsoft-com:office:word" xmlns:w="http://schemas.openxmlformats.org/wordprocessingml/2006/main" xmlns:wne="http://schemas.microsoft.com/office/word/2006/wordml">
+<w:ftr xmlns:wpc="http://schemas.microsoft.com/office/word/2010/wordprocessingCanvas" xmlns:cx="http://schemas.microsoft.com/office/drawing/2014/chartex" xmlns:cx1="http://schemas.microsoft.com/office/drawing/2015/9/8/chartex" xmlns:cx2="http://schemas.microsoft.com/office/drawing/2015/10/21/chartex" xmlns:cx3="http://schemas.microsoft.com/office/drawing/2016/5/9/chartex" xmlns:cx4="http://schemas.microsoft.com/office/drawing/2016/5/10/chartex" xmlns:cx5="http://schemas.microsoft.com/office/drawing/2016/5/11/chartex" xmlns:cx6="http://schemas.microsoft.com/office/drawing/2016/5/12/chartex" xmlns:cx7="http://schemas.microsoft.com/office/drawing/2016/5/13/chartex" xmlns:cx8="http://schemas.microsoft.com/office/drawing/2016/5/14/chartex" xmlns:mc="http://schemas.openxmlformats.org/markup-compatibility/2006" xmlns:aink="http://schemas.microsoft.com/office/drawing/2016/ink" xmlns:am3d="http://schemas.microsoft.com/office/drawing/2017/model3d" xmlns:o="urn:schemas-microsoft-com:office:office" xmlns:oel="http://schemas.microsoft.com/office/2019/extlst" xmlns:r="http://schemas.openxmlformats.org/officeDocument/2006/relationships" xmlns:m="http://schemas.openxmlformats.org/officeDocument/2006/math" xmlns:v="urn:schemas-microsoft-com:vml" xmlns:wp14="http://schemas.microsoft.com/office/word/2010/wordprocessingDrawing" xmlns:wp="http://schemas.openxmlformats.org/drawingml/2006/wordprocessingDrawing" xmlns:w10="urn:schemas-microsoft-com:office:word" xmlns:w="http://schemas.openxmlformats.org/wordprocessingml/2006/main" xmlns:w14="http://schemas.microsoft.com/office/word/2010/wordml" xmlns:w15="http://schemas.microsoft.com/office/word/2012/wordml" xmlns:w16cex="http://schemas.microsoft.com/office/word/2018/wordml/cex" xmlns:w16cid="http://schemas.microsoft.com/office/word/2016/wordml/cid" xmlns:w16="http://schemas.microsoft.com/office/word/2018/wordml" xmlns:w16sdtdh="http://schemas.microsoft.com/office/word/2020/wordml/sdtdatahash" xmlns:w16se="http://schemas.microsoft.com/office/word/2015/wordml/symex" xmlns:wpg="http://schemas.microsoft.com/office/word/2010/wordprocessingGroup" xmlns:wpi="http://schemas.microsoft.com/office/word/2010/wordprocessingInk" xmlns:wne="http://schemas.microsoft.com/office/word/2006/wordml" xmlns:wps="http://schemas.microsoft.com/office/word/2010/wordprocessingShape" mc:Ignorable="w14 w15 w16se w16cid w16 w16cex w16sdtdh wp14">
   <w:sdt>
     <w:sdtPr>
       <w:id w:val="644943835"/>
@@ -3969,8 +5607,8 @@
 </file>
 
 <file path=word/footnotes.xml><?xml version="1.0" encoding="utf-8"?>
-<w:footnotes xmlns:ve="http://schemas.openxmlformats.org/markup-compatibility/2006" xmlns:o="urn:schemas-microsoft-com:office:office" xmlns:r="http://schemas.openxmlformats.org/officeDocument/2006/relationships" xmlns:m="http://schemas.openxmlformats.org/officeDocument/2006/math" xmlns:v="urn:schemas-microsoft-com:vml" xmlns:wp="http://schemas.openxmlformats.org/drawingml/2006/wordprocessingDrawing" xmlns:w10="urn:schemas-microsoft-com:office:word" xmlns:w="http://schemas.openxmlformats.org/wordprocessingml/2006/main" xmlns:wne="http://schemas.microsoft.com/office/word/2006/wordml">
-  <w:footnote w:type="separator" w:id="0">
+<w:footnotes xmlns:wpc="http://schemas.microsoft.com/office/word/2010/wordprocessingCanvas" xmlns:cx="http://schemas.microsoft.com/office/drawing/2014/chartex" xmlns:cx1="http://schemas.microsoft.com/office/drawing/2015/9/8/chartex" xmlns:cx2="http://schemas.microsoft.com/office/drawing/2015/10/21/chartex" xmlns:cx3="http://schemas.microsoft.com/office/drawing/2016/5/9/chartex" xmlns:cx4="http://schemas.microsoft.com/office/drawing/2016/5/10/chartex" xmlns:cx5="http://schemas.microsoft.com/office/drawing/2016/5/11/chartex" xmlns:cx6="http://schemas.microsoft.com/office/drawing/2016/5/12/chartex" xmlns:cx7="http://schemas.microsoft.com/office/drawing/2016/5/13/chartex" xmlns:cx8="http://schemas.microsoft.com/office/drawing/2016/5/14/chartex" xmlns:mc="http://schemas.openxmlformats.org/markup-compatibility/2006" xmlns:aink="http://schemas.microsoft.com/office/drawing/2016/ink" xmlns:am3d="http://schemas.microsoft.com/office/drawing/2017/model3d" xmlns:o="urn:schemas-microsoft-com:office:office" xmlns:oel="http://schemas.microsoft.com/office/2019/extlst" xmlns:r="http://schemas.openxmlformats.org/officeDocument/2006/relationships" xmlns:m="http://schemas.openxmlformats.org/officeDocument/2006/math" xmlns:v="urn:schemas-microsoft-com:vml" xmlns:wp14="http://schemas.microsoft.com/office/word/2010/wordprocessingDrawing" xmlns:wp="http://schemas.openxmlformats.org/drawingml/2006/wordprocessingDrawing" xmlns:w10="urn:schemas-microsoft-com:office:word" xmlns:w="http://schemas.openxmlformats.org/wordprocessingml/2006/main" xmlns:w14="http://schemas.microsoft.com/office/word/2010/wordml" xmlns:w15="http://schemas.microsoft.com/office/word/2012/wordml" xmlns:w16cex="http://schemas.microsoft.com/office/word/2018/wordml/cex" xmlns:w16cid="http://schemas.microsoft.com/office/word/2016/wordml/cid" xmlns:w16="http://schemas.microsoft.com/office/word/2018/wordml" xmlns:w16sdtdh="http://schemas.microsoft.com/office/word/2020/wordml/sdtdatahash" xmlns:w16se="http://schemas.microsoft.com/office/word/2015/wordml/symex" xmlns:wpg="http://schemas.microsoft.com/office/word/2010/wordprocessingGroup" xmlns:wpi="http://schemas.microsoft.com/office/word/2010/wordprocessingInk" xmlns:wne="http://schemas.microsoft.com/office/word/2006/wordml" xmlns:wps="http://schemas.microsoft.com/office/word/2010/wordprocessingShape" mc:Ignorable="w14 w15 w16se w16cid w16 w16cex w16sdtdh wp14">
+  <w:footnote w:type="separator" w:id="-1">
     <w:p>
       <w:pPr>
         <w:spacing w:after="0" w:line="240" w:lineRule="auto"/>
@@ -3980,7 +5618,7 @@
       </w:r>
     </w:p>
   </w:footnote>
-  <w:footnote w:type="continuationSeparator" w:id="1">
+  <w:footnote w:type="continuationSeparator" w:id="0">
     <w:p>
       <w:pPr>
         <w:spacing w:after="0" w:line="240" w:lineRule="auto"/>
@@ -3994,8 +5632,8 @@
 </file>
 
 <file path=word/numbering.xml><?xml version="1.0" encoding="utf-8"?>
-<w:numbering xmlns:ve="http://schemas.openxmlformats.org/markup-compatibility/2006" xmlns:o="urn:schemas-microsoft-com:office:office" xmlns:r="http://schemas.openxmlformats.org/officeDocument/2006/relationships" xmlns:m="http://schemas.openxmlformats.org/officeDocument/2006/math" xmlns:v="urn:schemas-microsoft-com:vml" xmlns:wp="http://schemas.openxmlformats.org/drawingml/2006/wordprocessingDrawing" xmlns:w10="urn:schemas-microsoft-com:office:word" xmlns:w="http://schemas.openxmlformats.org/wordprocessingml/2006/main" xmlns:wne="http://schemas.microsoft.com/office/word/2006/wordml">
-  <w:abstractNum w:abstractNumId="0">
+<w:numbering xmlns:wpc="http://schemas.microsoft.com/office/word/2010/wordprocessingCanvas" xmlns:cx="http://schemas.microsoft.com/office/drawing/2014/chartex" xmlns:cx1="http://schemas.microsoft.com/office/drawing/2015/9/8/chartex" xmlns:cx2="http://schemas.microsoft.com/office/drawing/2015/10/21/chartex" xmlns:cx3="http://schemas.microsoft.com/office/drawing/2016/5/9/chartex" xmlns:cx4="http://schemas.microsoft.com/office/drawing/2016/5/10/chartex" xmlns:cx5="http://schemas.microsoft.com/office/drawing/2016/5/11/chartex" xmlns:cx6="http://schemas.microsoft.com/office/drawing/2016/5/12/chartex" xmlns:cx7="http://schemas.microsoft.com/office/drawing/2016/5/13/chartex" xmlns:cx8="http://schemas.microsoft.com/office/drawing/2016/5/14/chartex" xmlns:mc="http://schemas.openxmlformats.org/markup-compatibility/2006" xmlns:aink="http://schemas.microsoft.com/office/drawing/2016/ink" xmlns:am3d="http://schemas.microsoft.com/office/drawing/2017/model3d" xmlns:o="urn:schemas-microsoft-com:office:office" xmlns:oel="http://schemas.microsoft.com/office/2019/extlst" xmlns:r="http://schemas.openxmlformats.org/officeDocument/2006/relationships" xmlns:m="http://schemas.openxmlformats.org/officeDocument/2006/math" xmlns:v="urn:schemas-microsoft-com:vml" xmlns:wp14="http://schemas.microsoft.com/office/word/2010/wordprocessingDrawing" xmlns:wp="http://schemas.openxmlformats.org/drawingml/2006/wordprocessingDrawing" xmlns:w10="urn:schemas-microsoft-com:office:word" xmlns:w="http://schemas.openxmlformats.org/wordprocessingml/2006/main" xmlns:w14="http://schemas.microsoft.com/office/word/2010/wordml" xmlns:w15="http://schemas.microsoft.com/office/word/2012/wordml" xmlns:w16cex="http://schemas.microsoft.com/office/word/2018/wordml/cex" xmlns:w16cid="http://schemas.microsoft.com/office/word/2016/wordml/cid" xmlns:w16="http://schemas.microsoft.com/office/word/2018/wordml" xmlns:w16sdtdh="http://schemas.microsoft.com/office/word/2020/wordml/sdtdatahash" xmlns:w16se="http://schemas.microsoft.com/office/word/2015/wordml/symex" xmlns:wpg="http://schemas.microsoft.com/office/word/2010/wordprocessingGroup" xmlns:wpi="http://schemas.microsoft.com/office/word/2010/wordprocessingInk" xmlns:wne="http://schemas.microsoft.com/office/word/2006/wordml" xmlns:wps="http://schemas.microsoft.com/office/word/2010/wordprocessingShape" mc:Ignorable="w14 w15 w16se w16cid w16 w16cex w16sdtdh wp14">
+  <w:abstractNum w:abstractNumId="0" w15:restartNumberingAfterBreak="0">
     <w:nsid w:val="03FC10F8"/>
     <w:multiLevelType w:val="multilevel"/>
     <w:tmpl w:val="3C46A880"/>
@@ -4144,7 +5782,7 @@
       </w:rPr>
     </w:lvl>
   </w:abstractNum>
-  <w:abstractNum w:abstractNumId="1">
+  <w:abstractNum w:abstractNumId="1" w15:restartNumberingAfterBreak="0">
     <w:nsid w:val="09B77445"/>
     <w:multiLevelType w:val="multilevel"/>
     <w:tmpl w:val="9D428480"/>
@@ -4257,7 +5895,7 @@
       </w:pPr>
     </w:lvl>
   </w:abstractNum>
-  <w:abstractNum w:abstractNumId="2">
+  <w:abstractNum w:abstractNumId="2" w15:restartNumberingAfterBreak="0">
     <w:nsid w:val="09BA6357"/>
     <w:multiLevelType w:val="multilevel"/>
     <w:tmpl w:val="8FF88C22"/>
@@ -4406,7 +6044,7 @@
       </w:rPr>
     </w:lvl>
   </w:abstractNum>
-  <w:abstractNum w:abstractNumId="3">
+  <w:abstractNum w:abstractNumId="3" w15:restartNumberingAfterBreak="0">
     <w:nsid w:val="0C46172E"/>
     <w:multiLevelType w:val="multilevel"/>
     <w:tmpl w:val="CBECA6A6"/>
@@ -4555,7 +6193,7 @@
       </w:rPr>
     </w:lvl>
   </w:abstractNum>
-  <w:abstractNum w:abstractNumId="4">
+  <w:abstractNum w:abstractNumId="4" w15:restartNumberingAfterBreak="0">
     <w:nsid w:val="0F8C2D7B"/>
     <w:multiLevelType w:val="multilevel"/>
     <w:tmpl w:val="29FC1E98"/>
@@ -4704,7 +6342,7 @@
       </w:rPr>
     </w:lvl>
   </w:abstractNum>
-  <w:abstractNum w:abstractNumId="5">
+  <w:abstractNum w:abstractNumId="5" w15:restartNumberingAfterBreak="0">
     <w:nsid w:val="1DE060DB"/>
     <w:multiLevelType w:val="multilevel"/>
     <w:tmpl w:val="15D4C7BE"/>
@@ -4853,7 +6491,7 @@
       </w:rPr>
     </w:lvl>
   </w:abstractNum>
-  <w:abstractNum w:abstractNumId="6">
+  <w:abstractNum w:abstractNumId="6" w15:restartNumberingAfterBreak="0">
     <w:nsid w:val="247C5592"/>
     <w:multiLevelType w:val="multilevel"/>
     <w:tmpl w:val="188631D8"/>
@@ -5002,7 +6640,7 @@
       </w:rPr>
     </w:lvl>
   </w:abstractNum>
-  <w:abstractNum w:abstractNumId="7">
+  <w:abstractNum w:abstractNumId="7" w15:restartNumberingAfterBreak="0">
     <w:nsid w:val="3486455B"/>
     <w:multiLevelType w:val="multilevel"/>
     <w:tmpl w:val="06FAE192"/>
@@ -5151,7 +6789,7 @@
       </w:rPr>
     </w:lvl>
   </w:abstractNum>
-  <w:abstractNum w:abstractNumId="8">
+  <w:abstractNum w:abstractNumId="8" w15:restartNumberingAfterBreak="0">
     <w:nsid w:val="3EFA31D6"/>
     <w:multiLevelType w:val="hybridMultilevel"/>
     <w:tmpl w:val="41FCAC62"/>
@@ -5237,7 +6875,7 @@
       </w:pPr>
     </w:lvl>
   </w:abstractNum>
-  <w:abstractNum w:abstractNumId="9">
+  <w:abstractNum w:abstractNumId="9" w15:restartNumberingAfterBreak="0">
     <w:nsid w:val="45297E35"/>
     <w:multiLevelType w:val="multilevel"/>
     <w:tmpl w:val="0D3E6200"/>
@@ -5386,7 +7024,7 @@
       </w:rPr>
     </w:lvl>
   </w:abstractNum>
-  <w:abstractNum w:abstractNumId="10">
+  <w:abstractNum w:abstractNumId="10" w15:restartNumberingAfterBreak="0">
     <w:nsid w:val="472B0804"/>
     <w:multiLevelType w:val="multilevel"/>
     <w:tmpl w:val="4342BB0A"/>
@@ -5499,7 +7137,233 @@
       </w:pPr>
     </w:lvl>
   </w:abstractNum>
-  <w:abstractNum w:abstractNumId="11">
+  <w:abstractNum w:abstractNumId="11" w15:restartNumberingAfterBreak="0">
+    <w:nsid w:val="5485492F"/>
+    <w:multiLevelType w:val="hybridMultilevel"/>
+    <w:tmpl w:val="B8A8B678"/>
+    <w:lvl w:ilvl="0" w:tplc="04160003">
+      <w:start w:val="1"/>
+      <w:numFmt w:val="bullet"/>
+      <w:lvlText w:val="o"/>
+      <w:lvlJc w:val="left"/>
+      <w:pPr>
+        <w:ind w:left="1428" w:hanging="360"/>
+      </w:pPr>
+      <w:rPr>
+        <w:rFonts w:ascii="Courier New" w:hAnsi="Courier New" w:cs="Courier New" w:hint="default"/>
+      </w:rPr>
+    </w:lvl>
+    <w:lvl w:ilvl="1" w:tplc="04160003" w:tentative="1">
+      <w:start w:val="1"/>
+      <w:numFmt w:val="bullet"/>
+      <w:lvlText w:val="o"/>
+      <w:lvlJc w:val="left"/>
+      <w:pPr>
+        <w:ind w:left="2148" w:hanging="360"/>
+      </w:pPr>
+      <w:rPr>
+        <w:rFonts w:ascii="Courier New" w:hAnsi="Courier New" w:cs="Courier New" w:hint="default"/>
+      </w:rPr>
+    </w:lvl>
+    <w:lvl w:ilvl="2" w:tplc="04160005" w:tentative="1">
+      <w:start w:val="1"/>
+      <w:numFmt w:val="bullet"/>
+      <w:lvlText w:val=""/>
+      <w:lvlJc w:val="left"/>
+      <w:pPr>
+        <w:ind w:left="2868" w:hanging="360"/>
+      </w:pPr>
+      <w:rPr>
+        <w:rFonts w:ascii="Wingdings" w:hAnsi="Wingdings" w:hint="default"/>
+      </w:rPr>
+    </w:lvl>
+    <w:lvl w:ilvl="3" w:tplc="04160001" w:tentative="1">
+      <w:start w:val="1"/>
+      <w:numFmt w:val="bullet"/>
+      <w:lvlText w:val=""/>
+      <w:lvlJc w:val="left"/>
+      <w:pPr>
+        <w:ind w:left="3588" w:hanging="360"/>
+      </w:pPr>
+      <w:rPr>
+        <w:rFonts w:ascii="Symbol" w:hAnsi="Symbol" w:hint="default"/>
+      </w:rPr>
+    </w:lvl>
+    <w:lvl w:ilvl="4" w:tplc="04160003" w:tentative="1">
+      <w:start w:val="1"/>
+      <w:numFmt w:val="bullet"/>
+      <w:lvlText w:val="o"/>
+      <w:lvlJc w:val="left"/>
+      <w:pPr>
+        <w:ind w:left="4308" w:hanging="360"/>
+      </w:pPr>
+      <w:rPr>
+        <w:rFonts w:ascii="Courier New" w:hAnsi="Courier New" w:cs="Courier New" w:hint="default"/>
+      </w:rPr>
+    </w:lvl>
+    <w:lvl w:ilvl="5" w:tplc="04160005" w:tentative="1">
+      <w:start w:val="1"/>
+      <w:numFmt w:val="bullet"/>
+      <w:lvlText w:val=""/>
+      <w:lvlJc w:val="left"/>
+      <w:pPr>
+        <w:ind w:left="5028" w:hanging="360"/>
+      </w:pPr>
+      <w:rPr>
+        <w:rFonts w:ascii="Wingdings" w:hAnsi="Wingdings" w:hint="default"/>
+      </w:rPr>
+    </w:lvl>
+    <w:lvl w:ilvl="6" w:tplc="04160001" w:tentative="1">
+      <w:start w:val="1"/>
+      <w:numFmt w:val="bullet"/>
+      <w:lvlText w:val=""/>
+      <w:lvlJc w:val="left"/>
+      <w:pPr>
+        <w:ind w:left="5748" w:hanging="360"/>
+      </w:pPr>
+      <w:rPr>
+        <w:rFonts w:ascii="Symbol" w:hAnsi="Symbol" w:hint="default"/>
+      </w:rPr>
+    </w:lvl>
+    <w:lvl w:ilvl="7" w:tplc="04160003" w:tentative="1">
+      <w:start w:val="1"/>
+      <w:numFmt w:val="bullet"/>
+      <w:lvlText w:val="o"/>
+      <w:lvlJc w:val="left"/>
+      <w:pPr>
+        <w:ind w:left="6468" w:hanging="360"/>
+      </w:pPr>
+      <w:rPr>
+        <w:rFonts w:ascii="Courier New" w:hAnsi="Courier New" w:cs="Courier New" w:hint="default"/>
+      </w:rPr>
+    </w:lvl>
+    <w:lvl w:ilvl="8" w:tplc="04160005" w:tentative="1">
+      <w:start w:val="1"/>
+      <w:numFmt w:val="bullet"/>
+      <w:lvlText w:val=""/>
+      <w:lvlJc w:val="left"/>
+      <w:pPr>
+        <w:ind w:left="7188" w:hanging="360"/>
+      </w:pPr>
+      <w:rPr>
+        <w:rFonts w:ascii="Wingdings" w:hAnsi="Wingdings" w:hint="default"/>
+      </w:rPr>
+    </w:lvl>
+  </w:abstractNum>
+  <w:abstractNum w:abstractNumId="12" w15:restartNumberingAfterBreak="0">
+    <w:nsid w:val="56944283"/>
+    <w:multiLevelType w:val="hybridMultilevel"/>
+    <w:tmpl w:val="9C866162"/>
+    <w:lvl w:ilvl="0" w:tplc="04160003">
+      <w:start w:val="1"/>
+      <w:numFmt w:val="bullet"/>
+      <w:lvlText w:val="o"/>
+      <w:lvlJc w:val="left"/>
+      <w:pPr>
+        <w:ind w:left="1440" w:hanging="360"/>
+      </w:pPr>
+      <w:rPr>
+        <w:rFonts w:ascii="Courier New" w:hAnsi="Courier New" w:cs="Courier New" w:hint="default"/>
+      </w:rPr>
+    </w:lvl>
+    <w:lvl w:ilvl="1" w:tplc="04160003" w:tentative="1">
+      <w:start w:val="1"/>
+      <w:numFmt w:val="bullet"/>
+      <w:lvlText w:val="o"/>
+      <w:lvlJc w:val="left"/>
+      <w:pPr>
+        <w:ind w:left="2160" w:hanging="360"/>
+      </w:pPr>
+      <w:rPr>
+        <w:rFonts w:ascii="Courier New" w:hAnsi="Courier New" w:cs="Courier New" w:hint="default"/>
+      </w:rPr>
+    </w:lvl>
+    <w:lvl w:ilvl="2" w:tplc="04160005" w:tentative="1">
+      <w:start w:val="1"/>
+      <w:numFmt w:val="bullet"/>
+      <w:lvlText w:val=""/>
+      <w:lvlJc w:val="left"/>
+      <w:pPr>
+        <w:ind w:left="2880" w:hanging="360"/>
+      </w:pPr>
+      <w:rPr>
+        <w:rFonts w:ascii="Wingdings" w:hAnsi="Wingdings" w:hint="default"/>
+      </w:rPr>
+    </w:lvl>
+    <w:lvl w:ilvl="3" w:tplc="04160001" w:tentative="1">
+      <w:start w:val="1"/>
+      <w:numFmt w:val="bullet"/>
+      <w:lvlText w:val=""/>
+      <w:lvlJc w:val="left"/>
+      <w:pPr>
+        <w:ind w:left="3600" w:hanging="360"/>
+      </w:pPr>
+      <w:rPr>
+        <w:rFonts w:ascii="Symbol" w:hAnsi="Symbol" w:hint="default"/>
+      </w:rPr>
+    </w:lvl>
+    <w:lvl w:ilvl="4" w:tplc="04160003" w:tentative="1">
+      <w:start w:val="1"/>
+      <w:numFmt w:val="bullet"/>
+      <w:lvlText w:val="o"/>
+      <w:lvlJc w:val="left"/>
+      <w:pPr>
+        <w:ind w:left="4320" w:hanging="360"/>
+      </w:pPr>
+      <w:rPr>
+        <w:rFonts w:ascii="Courier New" w:hAnsi="Courier New" w:cs="Courier New" w:hint="default"/>
+      </w:rPr>
+    </w:lvl>
+    <w:lvl w:ilvl="5" w:tplc="04160005" w:tentative="1">
+      <w:start w:val="1"/>
+      <w:numFmt w:val="bullet"/>
+      <w:lvlText w:val=""/>
+      <w:lvlJc w:val="left"/>
+      <w:pPr>
+        <w:ind w:left="5040" w:hanging="360"/>
+      </w:pPr>
+      <w:rPr>
+        <w:rFonts w:ascii="Wingdings" w:hAnsi="Wingdings" w:hint="default"/>
+      </w:rPr>
+    </w:lvl>
+    <w:lvl w:ilvl="6" w:tplc="04160001" w:tentative="1">
+      <w:start w:val="1"/>
+      <w:numFmt w:val="bullet"/>
+      <w:lvlText w:val=""/>
+      <w:lvlJc w:val="left"/>
+      <w:pPr>
+        <w:ind w:left="5760" w:hanging="360"/>
+      </w:pPr>
+      <w:rPr>
+        <w:rFonts w:ascii="Symbol" w:hAnsi="Symbol" w:hint="default"/>
+      </w:rPr>
+    </w:lvl>
+    <w:lvl w:ilvl="7" w:tplc="04160003" w:tentative="1">
+      <w:start w:val="1"/>
+      <w:numFmt w:val="bullet"/>
+      <w:lvlText w:val="o"/>
+      <w:lvlJc w:val="left"/>
+      <w:pPr>
+        <w:ind w:left="6480" w:hanging="360"/>
+      </w:pPr>
+      <w:rPr>
+        <w:rFonts w:ascii="Courier New" w:hAnsi="Courier New" w:cs="Courier New" w:hint="default"/>
+      </w:rPr>
+    </w:lvl>
+    <w:lvl w:ilvl="8" w:tplc="04160005" w:tentative="1">
+      <w:start w:val="1"/>
+      <w:numFmt w:val="bullet"/>
+      <w:lvlText w:val=""/>
+      <w:lvlJc w:val="left"/>
+      <w:pPr>
+        <w:ind w:left="7200" w:hanging="360"/>
+      </w:pPr>
+      <w:rPr>
+        <w:rFonts w:ascii="Wingdings" w:hAnsi="Wingdings" w:hint="default"/>
+      </w:rPr>
+    </w:lvl>
+  </w:abstractNum>
+  <w:abstractNum w:abstractNumId="13" w15:restartNumberingAfterBreak="0">
     <w:nsid w:val="5BCD7E4C"/>
     <w:multiLevelType w:val="multilevel"/>
     <w:tmpl w:val="E84EACF8"/>
@@ -5616,7 +7480,7 @@
       </w:pPr>
     </w:lvl>
   </w:abstractNum>
-  <w:abstractNum w:abstractNumId="12">
+  <w:abstractNum w:abstractNumId="14" w15:restartNumberingAfterBreak="0">
     <w:nsid w:val="60295DEA"/>
     <w:multiLevelType w:val="multilevel"/>
     <w:tmpl w:val="242E67BC"/>
@@ -5765,7 +7629,7 @@
       </w:rPr>
     </w:lvl>
   </w:abstractNum>
-  <w:abstractNum w:abstractNumId="13">
+  <w:abstractNum w:abstractNumId="15" w15:restartNumberingAfterBreak="0">
     <w:nsid w:val="657F7EC7"/>
     <w:multiLevelType w:val="multilevel"/>
     <w:tmpl w:val="D6F652C0"/>
@@ -5914,7 +7778,120 @@
       </w:rPr>
     </w:lvl>
   </w:abstractNum>
-  <w:abstractNum w:abstractNumId="14">
+  <w:abstractNum w:abstractNumId="16" w15:restartNumberingAfterBreak="0">
+    <w:nsid w:val="6C584A39"/>
+    <w:multiLevelType w:val="hybridMultilevel"/>
+    <w:tmpl w:val="410E3702"/>
+    <w:lvl w:ilvl="0" w:tplc="04160003">
+      <w:start w:val="1"/>
+      <w:numFmt w:val="bullet"/>
+      <w:lvlText w:val="o"/>
+      <w:lvlJc w:val="left"/>
+      <w:pPr>
+        <w:ind w:left="1776" w:hanging="360"/>
+      </w:pPr>
+      <w:rPr>
+        <w:rFonts w:ascii="Courier New" w:hAnsi="Courier New" w:cs="Courier New" w:hint="default"/>
+      </w:rPr>
+    </w:lvl>
+    <w:lvl w:ilvl="1" w:tplc="04160003" w:tentative="1">
+      <w:start w:val="1"/>
+      <w:numFmt w:val="bullet"/>
+      <w:lvlText w:val="o"/>
+      <w:lvlJc w:val="left"/>
+      <w:pPr>
+        <w:ind w:left="2496" w:hanging="360"/>
+      </w:pPr>
+      <w:rPr>
+        <w:rFonts w:ascii="Courier New" w:hAnsi="Courier New" w:cs="Courier New" w:hint="default"/>
+      </w:rPr>
+    </w:lvl>
+    <w:lvl w:ilvl="2" w:tplc="04160005" w:tentative="1">
+      <w:start w:val="1"/>
+      <w:numFmt w:val="bullet"/>
+      <w:lvlText w:val=""/>
+      <w:lvlJc w:val="left"/>
+      <w:pPr>
+        <w:ind w:left="3216" w:hanging="360"/>
+      </w:pPr>
+      <w:rPr>
+        <w:rFonts w:ascii="Wingdings" w:hAnsi="Wingdings" w:hint="default"/>
+      </w:rPr>
+    </w:lvl>
+    <w:lvl w:ilvl="3" w:tplc="04160001" w:tentative="1">
+      <w:start w:val="1"/>
+      <w:numFmt w:val="bullet"/>
+      <w:lvlText w:val=""/>
+      <w:lvlJc w:val="left"/>
+      <w:pPr>
+        <w:ind w:left="3936" w:hanging="360"/>
+      </w:pPr>
+      <w:rPr>
+        <w:rFonts w:ascii="Symbol" w:hAnsi="Symbol" w:hint="default"/>
+      </w:rPr>
+    </w:lvl>
+    <w:lvl w:ilvl="4" w:tplc="04160003" w:tentative="1">
+      <w:start w:val="1"/>
+      <w:numFmt w:val="bullet"/>
+      <w:lvlText w:val="o"/>
+      <w:lvlJc w:val="left"/>
+      <w:pPr>
+        <w:ind w:left="4656" w:hanging="360"/>
+      </w:pPr>
+      <w:rPr>
+        <w:rFonts w:ascii="Courier New" w:hAnsi="Courier New" w:cs="Courier New" w:hint="default"/>
+      </w:rPr>
+    </w:lvl>
+    <w:lvl w:ilvl="5" w:tplc="04160005" w:tentative="1">
+      <w:start w:val="1"/>
+      <w:numFmt w:val="bullet"/>
+      <w:lvlText w:val=""/>
+      <w:lvlJc w:val="left"/>
+      <w:pPr>
+        <w:ind w:left="5376" w:hanging="360"/>
+      </w:pPr>
+      <w:rPr>
+        <w:rFonts w:ascii="Wingdings" w:hAnsi="Wingdings" w:hint="default"/>
+      </w:rPr>
+    </w:lvl>
+    <w:lvl w:ilvl="6" w:tplc="04160001" w:tentative="1">
+      <w:start w:val="1"/>
+      <w:numFmt w:val="bullet"/>
+      <w:lvlText w:val=""/>
+      <w:lvlJc w:val="left"/>
+      <w:pPr>
+        <w:ind w:left="6096" w:hanging="360"/>
+      </w:pPr>
+      <w:rPr>
+        <w:rFonts w:ascii="Symbol" w:hAnsi="Symbol" w:hint="default"/>
+      </w:rPr>
+    </w:lvl>
+    <w:lvl w:ilvl="7" w:tplc="04160003" w:tentative="1">
+      <w:start w:val="1"/>
+      <w:numFmt w:val="bullet"/>
+      <w:lvlText w:val="o"/>
+      <w:lvlJc w:val="left"/>
+      <w:pPr>
+        <w:ind w:left="6816" w:hanging="360"/>
+      </w:pPr>
+      <w:rPr>
+        <w:rFonts w:ascii="Courier New" w:hAnsi="Courier New" w:cs="Courier New" w:hint="default"/>
+      </w:rPr>
+    </w:lvl>
+    <w:lvl w:ilvl="8" w:tplc="04160005" w:tentative="1">
+      <w:start w:val="1"/>
+      <w:numFmt w:val="bullet"/>
+      <w:lvlText w:val=""/>
+      <w:lvlJc w:val="left"/>
+      <w:pPr>
+        <w:ind w:left="7536" w:hanging="360"/>
+      </w:pPr>
+      <w:rPr>
+        <w:rFonts w:ascii="Wingdings" w:hAnsi="Wingdings" w:hint="default"/>
+      </w:rPr>
+    </w:lvl>
+  </w:abstractNum>
+  <w:abstractNum w:abstractNumId="17" w15:restartNumberingAfterBreak="0">
     <w:nsid w:val="6FB25202"/>
     <w:multiLevelType w:val="multilevel"/>
     <w:tmpl w:val="11F8DD42"/>
@@ -6059,7 +8036,7 @@
       </w:rPr>
     </w:lvl>
   </w:abstractNum>
-  <w:abstractNum w:abstractNumId="15">
+  <w:abstractNum w:abstractNumId="18" w15:restartNumberingAfterBreak="0">
     <w:nsid w:val="78080CA7"/>
     <w:multiLevelType w:val="multilevel"/>
     <w:tmpl w:val="14D81866"/>
@@ -6208,59 +8185,220 @@
       </w:rPr>
     </w:lvl>
   </w:abstractNum>
-  <w:num w:numId="1">
+  <w:abstractNum w:abstractNumId="19" w15:restartNumberingAfterBreak="0">
+    <w:nsid w:val="795460C4"/>
+    <w:multiLevelType w:val="multilevel"/>
+    <w:tmpl w:val="066246E0"/>
+    <w:lvl w:ilvl="0">
+      <w:start w:val="1"/>
+      <w:numFmt w:val="bullet"/>
+      <w:lvlText w:val=""/>
+      <w:lvlJc w:val="left"/>
+      <w:pPr>
+        <w:tabs>
+          <w:tab w:val="num" w:pos="720"/>
+        </w:tabs>
+        <w:ind w:left="720" w:hanging="360"/>
+      </w:pPr>
+      <w:rPr>
+        <w:rFonts w:ascii="Symbol" w:hAnsi="Symbol" w:hint="default"/>
+        <w:sz w:val="20"/>
+      </w:rPr>
+    </w:lvl>
+    <w:lvl w:ilvl="1" w:tentative="1">
+      <w:start w:val="1"/>
+      <w:numFmt w:val="bullet"/>
+      <w:lvlText w:val="o"/>
+      <w:lvlJc w:val="left"/>
+      <w:pPr>
+        <w:tabs>
+          <w:tab w:val="num" w:pos="1440"/>
+        </w:tabs>
+        <w:ind w:left="1440" w:hanging="360"/>
+      </w:pPr>
+      <w:rPr>
+        <w:rFonts w:ascii="Courier New" w:hAnsi="Courier New" w:hint="default"/>
+        <w:sz w:val="20"/>
+      </w:rPr>
+    </w:lvl>
+    <w:lvl w:ilvl="2" w:tentative="1">
+      <w:start w:val="1"/>
+      <w:numFmt w:val="bullet"/>
+      <w:lvlText w:val=""/>
+      <w:lvlJc w:val="left"/>
+      <w:pPr>
+        <w:tabs>
+          <w:tab w:val="num" w:pos="2160"/>
+        </w:tabs>
+        <w:ind w:left="2160" w:hanging="360"/>
+      </w:pPr>
+      <w:rPr>
+        <w:rFonts w:ascii="Wingdings" w:hAnsi="Wingdings" w:hint="default"/>
+        <w:sz w:val="20"/>
+      </w:rPr>
+    </w:lvl>
+    <w:lvl w:ilvl="3" w:tentative="1">
+      <w:start w:val="1"/>
+      <w:numFmt w:val="bullet"/>
+      <w:lvlText w:val=""/>
+      <w:lvlJc w:val="left"/>
+      <w:pPr>
+        <w:tabs>
+          <w:tab w:val="num" w:pos="2880"/>
+        </w:tabs>
+        <w:ind w:left="2880" w:hanging="360"/>
+      </w:pPr>
+      <w:rPr>
+        <w:rFonts w:ascii="Wingdings" w:hAnsi="Wingdings" w:hint="default"/>
+        <w:sz w:val="20"/>
+      </w:rPr>
+    </w:lvl>
+    <w:lvl w:ilvl="4" w:tentative="1">
+      <w:start w:val="1"/>
+      <w:numFmt w:val="bullet"/>
+      <w:lvlText w:val=""/>
+      <w:lvlJc w:val="left"/>
+      <w:pPr>
+        <w:tabs>
+          <w:tab w:val="num" w:pos="3600"/>
+        </w:tabs>
+        <w:ind w:left="3600" w:hanging="360"/>
+      </w:pPr>
+      <w:rPr>
+        <w:rFonts w:ascii="Wingdings" w:hAnsi="Wingdings" w:hint="default"/>
+        <w:sz w:val="20"/>
+      </w:rPr>
+    </w:lvl>
+    <w:lvl w:ilvl="5" w:tentative="1">
+      <w:start w:val="1"/>
+      <w:numFmt w:val="bullet"/>
+      <w:lvlText w:val=""/>
+      <w:lvlJc w:val="left"/>
+      <w:pPr>
+        <w:tabs>
+          <w:tab w:val="num" w:pos="4320"/>
+        </w:tabs>
+        <w:ind w:left="4320" w:hanging="360"/>
+      </w:pPr>
+      <w:rPr>
+        <w:rFonts w:ascii="Wingdings" w:hAnsi="Wingdings" w:hint="default"/>
+        <w:sz w:val="20"/>
+      </w:rPr>
+    </w:lvl>
+    <w:lvl w:ilvl="6" w:tentative="1">
+      <w:start w:val="1"/>
+      <w:numFmt w:val="bullet"/>
+      <w:lvlText w:val=""/>
+      <w:lvlJc w:val="left"/>
+      <w:pPr>
+        <w:tabs>
+          <w:tab w:val="num" w:pos="5040"/>
+        </w:tabs>
+        <w:ind w:left="5040" w:hanging="360"/>
+      </w:pPr>
+      <w:rPr>
+        <w:rFonts w:ascii="Wingdings" w:hAnsi="Wingdings" w:hint="default"/>
+        <w:sz w:val="20"/>
+      </w:rPr>
+    </w:lvl>
+    <w:lvl w:ilvl="7" w:tentative="1">
+      <w:start w:val="1"/>
+      <w:numFmt w:val="bullet"/>
+      <w:lvlText w:val=""/>
+      <w:lvlJc w:val="left"/>
+      <w:pPr>
+        <w:tabs>
+          <w:tab w:val="num" w:pos="5760"/>
+        </w:tabs>
+        <w:ind w:left="5760" w:hanging="360"/>
+      </w:pPr>
+      <w:rPr>
+        <w:rFonts w:ascii="Wingdings" w:hAnsi="Wingdings" w:hint="default"/>
+        <w:sz w:val="20"/>
+      </w:rPr>
+    </w:lvl>
+    <w:lvl w:ilvl="8" w:tentative="1">
+      <w:start w:val="1"/>
+      <w:numFmt w:val="bullet"/>
+      <w:lvlText w:val=""/>
+      <w:lvlJc w:val="left"/>
+      <w:pPr>
+        <w:tabs>
+          <w:tab w:val="num" w:pos="6480"/>
+        </w:tabs>
+        <w:ind w:left="6480" w:hanging="360"/>
+      </w:pPr>
+      <w:rPr>
+        <w:rFonts w:ascii="Wingdings" w:hAnsi="Wingdings" w:hint="default"/>
+        <w:sz w:val="20"/>
+      </w:rPr>
+    </w:lvl>
+  </w:abstractNum>
+  <w:num w:numId="1" w16cid:durableId="1249996580">
     <w:abstractNumId w:val="5"/>
   </w:num>
-  <w:num w:numId="2">
+  <w:num w:numId="2" w16cid:durableId="1135175770">
     <w:abstractNumId w:val="0"/>
   </w:num>
-  <w:num w:numId="3">
+  <w:num w:numId="3" w16cid:durableId="485391064">
+    <w:abstractNumId w:val="14"/>
+  </w:num>
+  <w:num w:numId="4" w16cid:durableId="310869358">
+    <w:abstractNumId w:val="17"/>
+  </w:num>
+  <w:num w:numId="5" w16cid:durableId="118836953">
+    <w:abstractNumId w:val="6"/>
+  </w:num>
+  <w:num w:numId="6" w16cid:durableId="1383290518">
+    <w:abstractNumId w:val="1"/>
+  </w:num>
+  <w:num w:numId="7" w16cid:durableId="96025868">
+    <w:abstractNumId w:val="13"/>
+  </w:num>
+  <w:num w:numId="8" w16cid:durableId="1506897428">
+    <w:abstractNumId w:val="18"/>
+  </w:num>
+  <w:num w:numId="9" w16cid:durableId="251278745">
+    <w:abstractNumId w:val="15"/>
+  </w:num>
+  <w:num w:numId="10" w16cid:durableId="1401169545">
+    <w:abstractNumId w:val="2"/>
+  </w:num>
+  <w:num w:numId="11" w16cid:durableId="522279414">
+    <w:abstractNumId w:val="7"/>
+  </w:num>
+  <w:num w:numId="12" w16cid:durableId="183371444">
+    <w:abstractNumId w:val="3"/>
+  </w:num>
+  <w:num w:numId="13" w16cid:durableId="1955095157">
+    <w:abstractNumId w:val="4"/>
+  </w:num>
+  <w:num w:numId="14" w16cid:durableId="1018120231">
+    <w:abstractNumId w:val="9"/>
+  </w:num>
+  <w:num w:numId="15" w16cid:durableId="81147863">
+    <w:abstractNumId w:val="10"/>
+  </w:num>
+  <w:num w:numId="16" w16cid:durableId="1357851772">
+    <w:abstractNumId w:val="8"/>
+  </w:num>
+  <w:num w:numId="17" w16cid:durableId="1083067892">
     <w:abstractNumId w:val="12"/>
   </w:num>
-  <w:num w:numId="4">
-    <w:abstractNumId w:val="14"/>
+  <w:num w:numId="18" w16cid:durableId="1111900190">
+    <w:abstractNumId w:val="19"/>
   </w:num>
-  <w:num w:numId="5">
-    <w:abstractNumId w:val="6"/>
+  <w:num w:numId="19" w16cid:durableId="1286352841">
+    <w:abstractNumId w:val="16"/>
   </w:num>
-  <w:num w:numId="6">
-    <w:abstractNumId w:val="1"/>
-  </w:num>
-  <w:num w:numId="7">
+  <w:num w:numId="20" w16cid:durableId="1698964260">
     <w:abstractNumId w:val="11"/>
-  </w:num>
-  <w:num w:numId="8">
-    <w:abstractNumId w:val="15"/>
-  </w:num>
-  <w:num w:numId="9">
-    <w:abstractNumId w:val="13"/>
-  </w:num>
-  <w:num w:numId="10">
-    <w:abstractNumId w:val="2"/>
-  </w:num>
-  <w:num w:numId="11">
-    <w:abstractNumId w:val="7"/>
-  </w:num>
-  <w:num w:numId="12">
-    <w:abstractNumId w:val="3"/>
-  </w:num>
-  <w:num w:numId="13">
-    <w:abstractNumId w:val="4"/>
-  </w:num>
-  <w:num w:numId="14">
-    <w:abstractNumId w:val="9"/>
-  </w:num>
-  <w:num w:numId="15">
-    <w:abstractNumId w:val="10"/>
-  </w:num>
-  <w:num w:numId="16">
-    <w:abstractNumId w:val="8"/>
   </w:num>
 </w:numbering>
 </file>
 
 <file path=word/styles.xml><?xml version="1.0" encoding="utf-8"?>
-<w:styles xmlns:r="http://schemas.openxmlformats.org/officeDocument/2006/relationships" xmlns:w="http://schemas.openxmlformats.org/wordprocessingml/2006/main">
+<w:styles xmlns:mc="http://schemas.openxmlformats.org/markup-compatibility/2006" xmlns:r="http://schemas.openxmlformats.org/officeDocument/2006/relationships" xmlns:w="http://schemas.openxmlformats.org/wordprocessingml/2006/main" xmlns:w14="http://schemas.microsoft.com/office/word/2010/wordml" xmlns:w15="http://schemas.microsoft.com/office/word/2012/wordml" xmlns:w16cex="http://schemas.microsoft.com/office/word/2018/wordml/cex" xmlns:w16cid="http://schemas.microsoft.com/office/word/2016/wordml/cid" xmlns:w16="http://schemas.microsoft.com/office/word/2018/wordml" xmlns:w16sdtdh="http://schemas.microsoft.com/office/word/2020/wordml/sdtdatahash" xmlns:w16se="http://schemas.microsoft.com/office/word/2015/wordml/symex" mc:Ignorable="w14 w15 w16se w16cid w16 w16cex w16sdtdh">
   <w:docDefaults>
     <w:rPrDefault>
       <w:rPr>
@@ -6277,149 +8415,388 @@
       </w:pPr>
     </w:pPrDefault>
   </w:docDefaults>
-  <w:latentStyles w:defLockedState="0" w:defUIPriority="99" w:defSemiHidden="1" w:defUnhideWhenUsed="1" w:defQFormat="0" w:count="267">
-    <w:lsdException w:name="Normal" w:semiHidden="0" w:uiPriority="0" w:unhideWhenUsed="0" w:qFormat="1"/>
-    <w:lsdException w:name="heading 1" w:semiHidden="0" w:uiPriority="9" w:unhideWhenUsed="0" w:qFormat="1"/>
-    <w:lsdException w:name="heading 2" w:uiPriority="9" w:qFormat="1"/>
-    <w:lsdException w:name="heading 3" w:uiPriority="9" w:qFormat="1"/>
-    <w:lsdException w:name="heading 4" w:uiPriority="9" w:qFormat="1"/>
-    <w:lsdException w:name="heading 5" w:uiPriority="9" w:qFormat="1"/>
-    <w:lsdException w:name="heading 6" w:uiPriority="9" w:qFormat="1"/>
-    <w:lsdException w:name="heading 7" w:uiPriority="9" w:qFormat="1"/>
-    <w:lsdException w:name="heading 8" w:uiPriority="9" w:qFormat="1"/>
-    <w:lsdException w:name="heading 9" w:uiPriority="9" w:qFormat="1"/>
-    <w:lsdException w:name="toc 1" w:uiPriority="39"/>
-    <w:lsdException w:name="toc 2" w:uiPriority="39"/>
-    <w:lsdException w:name="toc 3" w:uiPriority="39"/>
-    <w:lsdException w:name="toc 4" w:uiPriority="39"/>
-    <w:lsdException w:name="toc 5" w:uiPriority="39"/>
-    <w:lsdException w:name="toc 6" w:uiPriority="39"/>
-    <w:lsdException w:name="toc 7" w:uiPriority="39"/>
-    <w:lsdException w:name="toc 8" w:uiPriority="39"/>
-    <w:lsdException w:name="toc 9" w:uiPriority="39"/>
-    <w:lsdException w:name="caption" w:uiPriority="35" w:qFormat="1"/>
-    <w:lsdException w:name="Title" w:semiHidden="0" w:uiPriority="10" w:unhideWhenUsed="0" w:qFormat="1"/>
-    <w:lsdException w:name="Default Paragraph Font" w:uiPriority="1"/>
-    <w:lsdException w:name="Subtitle" w:semiHidden="0" w:uiPriority="11" w:unhideWhenUsed="0" w:qFormat="1"/>
-    <w:lsdException w:name="Strong" w:semiHidden="0" w:uiPriority="22" w:unhideWhenUsed="0" w:qFormat="1"/>
-    <w:lsdException w:name="Emphasis" w:semiHidden="0" w:uiPriority="20" w:unhideWhenUsed="0" w:qFormat="1"/>
-    <w:lsdException w:name="Table Grid" w:semiHidden="0" w:uiPriority="39" w:unhideWhenUsed="0"/>
-    <w:lsdException w:name="Placeholder Text" w:unhideWhenUsed="0"/>
-    <w:lsdException w:name="No Spacing" w:semiHidden="0" w:uiPriority="1" w:unhideWhenUsed="0" w:qFormat="1"/>
-    <w:lsdException w:name="Light Shading" w:semiHidden="0" w:uiPriority="60" w:unhideWhenUsed="0"/>
-    <w:lsdException w:name="Light List" w:semiHidden="0" w:uiPriority="61" w:unhideWhenUsed="0"/>
-    <w:lsdException w:name="Light Grid" w:semiHidden="0" w:uiPriority="62" w:unhideWhenUsed="0"/>
-    <w:lsdException w:name="Medium Shading 1" w:semiHidden="0" w:uiPriority="63" w:unhideWhenUsed="0"/>
-    <w:lsdException w:name="Medium Shading 2" w:semiHidden="0" w:uiPriority="64" w:unhideWhenUsed="0"/>
-    <w:lsdException w:name="Medium List 1" w:semiHidden="0" w:uiPriority="65" w:unhideWhenUsed="0"/>
-    <w:lsdException w:name="Medium List 2" w:semiHidden="0" w:uiPriority="66" w:unhideWhenUsed="0"/>
-    <w:lsdException w:name="Medium Grid 1" w:semiHidden="0" w:uiPriority="67" w:unhideWhenUsed="0"/>
-    <w:lsdException w:name="Medium Grid 2" w:semiHidden="0" w:uiPriority="68" w:unhideWhenUsed="0"/>
-    <w:lsdException w:name="Medium Grid 3" w:semiHidden="0" w:uiPriority="69" w:unhideWhenUsed="0"/>
-    <w:lsdException w:name="Dark List" w:semiHidden="0" w:uiPriority="70" w:unhideWhenUsed="0"/>
-    <w:lsdException w:name="Colorful Shading" w:semiHidden="0" w:uiPriority="71" w:unhideWhenUsed="0"/>
-    <w:lsdException w:name="Colorful List" w:semiHidden="0" w:uiPriority="72" w:unhideWhenUsed="0"/>
-    <w:lsdException w:name="Colorful Grid" w:semiHidden="0" w:uiPriority="73" w:unhideWhenUsed="0"/>
-    <w:lsdException w:name="Light Shading Accent 1" w:semiHidden="0" w:uiPriority="60" w:unhideWhenUsed="0"/>
-    <w:lsdException w:name="Light List Accent 1" w:semiHidden="0" w:uiPriority="61" w:unhideWhenUsed="0"/>
-    <w:lsdException w:name="Light Grid Accent 1" w:semiHidden="0" w:uiPriority="62" w:unhideWhenUsed="0"/>
-    <w:lsdException w:name="Medium Shading 1 Accent 1" w:semiHidden="0" w:uiPriority="63" w:unhideWhenUsed="0"/>
-    <w:lsdException w:name="Medium Shading 2 Accent 1" w:semiHidden="0" w:uiPriority="64" w:unhideWhenUsed="0"/>
-    <w:lsdException w:name="Medium List 1 Accent 1" w:semiHidden="0" w:uiPriority="65" w:unhideWhenUsed="0"/>
-    <w:lsdException w:name="Revision" w:unhideWhenUsed="0"/>
-    <w:lsdException w:name="List Paragraph" w:semiHidden="0" w:uiPriority="34" w:unhideWhenUsed="0" w:qFormat="1"/>
-    <w:lsdException w:name="Quote" w:semiHidden="0" w:uiPriority="29" w:unhideWhenUsed="0" w:qFormat="1"/>
-    <w:lsdException w:name="Intense Quote" w:semiHidden="0" w:uiPriority="30" w:unhideWhenUsed="0" w:qFormat="1"/>
-    <w:lsdException w:name="Medium List 2 Accent 1" w:semiHidden="0" w:uiPriority="66" w:unhideWhenUsed="0"/>
-    <w:lsdException w:name="Medium Grid 1 Accent 1" w:semiHidden="0" w:uiPriority="67" w:unhideWhenUsed="0"/>
-    <w:lsdException w:name="Medium Grid 2 Accent 1" w:semiHidden="0" w:uiPriority="68" w:unhideWhenUsed="0"/>
-    <w:lsdException w:name="Medium Grid 3 Accent 1" w:semiHidden="0" w:uiPriority="69" w:unhideWhenUsed="0"/>
-    <w:lsdException w:name="Dark List Accent 1" w:semiHidden="0" w:uiPriority="70" w:unhideWhenUsed="0"/>
-    <w:lsdException w:name="Colorful Shading Accent 1" w:semiHidden="0" w:uiPriority="71" w:unhideWhenUsed="0"/>
-    <w:lsdException w:name="Colorful List Accent 1" w:semiHidden="0" w:uiPriority="72" w:unhideWhenUsed="0"/>
-    <w:lsdException w:name="Colorful Grid Accent 1" w:semiHidden="0" w:uiPriority="73" w:unhideWhenUsed="0"/>
-    <w:lsdException w:name="Light Shading Accent 2" w:semiHidden="0" w:uiPriority="60" w:unhideWhenUsed="0"/>
-    <w:lsdException w:name="Light List Accent 2" w:semiHidden="0" w:uiPriority="61" w:unhideWhenUsed="0"/>
-    <w:lsdException w:name="Light Grid Accent 2" w:semiHidden="0" w:uiPriority="62" w:unhideWhenUsed="0"/>
-    <w:lsdException w:name="Medium Shading 1 Accent 2" w:semiHidden="0" w:uiPriority="63" w:unhideWhenUsed="0"/>
-    <w:lsdException w:name="Medium Shading 2 Accent 2" w:semiHidden="0" w:uiPriority="64" w:unhideWhenUsed="0"/>
-    <w:lsdException w:name="Medium List 1 Accent 2" w:semiHidden="0" w:uiPriority="65" w:unhideWhenUsed="0"/>
-    <w:lsdException w:name="Medium List 2 Accent 2" w:semiHidden="0" w:uiPriority="66" w:unhideWhenUsed="0"/>
-    <w:lsdException w:name="Medium Grid 1 Accent 2" w:semiHidden="0" w:uiPriority="67" w:unhideWhenUsed="0"/>
-    <w:lsdException w:name="Medium Grid 2 Accent 2" w:semiHidden="0" w:uiPriority="68" w:unhideWhenUsed="0"/>
-    <w:lsdException w:name="Medium Grid 3 Accent 2" w:semiHidden="0" w:uiPriority="69" w:unhideWhenUsed="0"/>
-    <w:lsdException w:name="Dark List Accent 2" w:semiHidden="0" w:uiPriority="70" w:unhideWhenUsed="0"/>
-    <w:lsdException w:name="Colorful Shading Accent 2" w:semiHidden="0" w:uiPriority="71" w:unhideWhenUsed="0"/>
-    <w:lsdException w:name="Colorful List Accent 2" w:semiHidden="0" w:uiPriority="72" w:unhideWhenUsed="0"/>
-    <w:lsdException w:name="Colorful Grid Accent 2" w:semiHidden="0" w:uiPriority="73" w:unhideWhenUsed="0"/>
-    <w:lsdException w:name="Light Shading Accent 3" w:semiHidden="0" w:uiPriority="60" w:unhideWhenUsed="0"/>
-    <w:lsdException w:name="Light List Accent 3" w:semiHidden="0" w:uiPriority="61" w:unhideWhenUsed="0"/>
-    <w:lsdException w:name="Light Grid Accent 3" w:semiHidden="0" w:uiPriority="62" w:unhideWhenUsed="0"/>
-    <w:lsdException w:name="Medium Shading 1 Accent 3" w:semiHidden="0" w:uiPriority="63" w:unhideWhenUsed="0"/>
-    <w:lsdException w:name="Medium Shading 2 Accent 3" w:semiHidden="0" w:uiPriority="64" w:unhideWhenUsed="0"/>
-    <w:lsdException w:name="Medium List 1 Accent 3" w:semiHidden="0" w:uiPriority="65" w:unhideWhenUsed="0"/>
-    <w:lsdException w:name="Medium List 2 Accent 3" w:semiHidden="0" w:uiPriority="66" w:unhideWhenUsed="0"/>
-    <w:lsdException w:name="Medium Grid 1 Accent 3" w:semiHidden="0" w:uiPriority="67" w:unhideWhenUsed="0"/>
-    <w:lsdException w:name="Medium Grid 2 Accent 3" w:semiHidden="0" w:uiPriority="68" w:unhideWhenUsed="0"/>
-    <w:lsdException w:name="Medium Grid 3 Accent 3" w:semiHidden="0" w:uiPriority="69" w:unhideWhenUsed="0"/>
-    <w:lsdException w:name="Dark List Accent 3" w:semiHidden="0" w:uiPriority="70" w:unhideWhenUsed="0"/>
-    <w:lsdException w:name="Colorful Shading Accent 3" w:semiHidden="0" w:uiPriority="71" w:unhideWhenUsed="0"/>
-    <w:lsdException w:name="Colorful List Accent 3" w:semiHidden="0" w:uiPriority="72" w:unhideWhenUsed="0"/>
-    <w:lsdException w:name="Colorful Grid Accent 3" w:semiHidden="0" w:uiPriority="73" w:unhideWhenUsed="0"/>
-    <w:lsdException w:name="Light Shading Accent 4" w:semiHidden="0" w:uiPriority="60" w:unhideWhenUsed="0"/>
-    <w:lsdException w:name="Light List Accent 4" w:semiHidden="0" w:uiPriority="61" w:unhideWhenUsed="0"/>
-    <w:lsdException w:name="Light Grid Accent 4" w:semiHidden="0" w:uiPriority="62" w:unhideWhenUsed="0"/>
-    <w:lsdException w:name="Medium Shading 1 Accent 4" w:semiHidden="0" w:uiPriority="63" w:unhideWhenUsed="0"/>
-    <w:lsdException w:name="Medium Shading 2 Accent 4" w:semiHidden="0" w:uiPriority="64" w:unhideWhenUsed="0"/>
-    <w:lsdException w:name="Medium List 1 Accent 4" w:semiHidden="0" w:uiPriority="65" w:unhideWhenUsed="0"/>
-    <w:lsdException w:name="Medium List 2 Accent 4" w:semiHidden="0" w:uiPriority="66" w:unhideWhenUsed="0"/>
-    <w:lsdException w:name="Medium Grid 1 Accent 4" w:semiHidden="0" w:uiPriority="67" w:unhideWhenUsed="0"/>
-    <w:lsdException w:name="Medium Grid 2 Accent 4" w:semiHidden="0" w:uiPriority="68" w:unhideWhenUsed="0"/>
-    <w:lsdException w:name="Medium Grid 3 Accent 4" w:semiHidden="0" w:uiPriority="69" w:unhideWhenUsed="0"/>
-    <w:lsdException w:name="Dark List Accent 4" w:semiHidden="0" w:uiPriority="70" w:unhideWhenUsed="0"/>
-    <w:lsdException w:name="Colorful Shading Accent 4" w:semiHidden="0" w:uiPriority="71" w:unhideWhenUsed="0"/>
-    <w:lsdException w:name="Colorful List Accent 4" w:semiHidden="0" w:uiPriority="72" w:unhideWhenUsed="0"/>
-    <w:lsdException w:name="Colorful Grid Accent 4" w:semiHidden="0" w:uiPriority="73" w:unhideWhenUsed="0"/>
-    <w:lsdException w:name="Light Shading Accent 5" w:semiHidden="0" w:uiPriority="60" w:unhideWhenUsed="0"/>
-    <w:lsdException w:name="Light List Accent 5" w:semiHidden="0" w:uiPriority="61" w:unhideWhenUsed="0"/>
-    <w:lsdException w:name="Light Grid Accent 5" w:semiHidden="0" w:uiPriority="62" w:unhideWhenUsed="0"/>
-    <w:lsdException w:name="Medium Shading 1 Accent 5" w:semiHidden="0" w:uiPriority="63" w:unhideWhenUsed="0"/>
-    <w:lsdException w:name="Medium Shading 2 Accent 5" w:semiHidden="0" w:uiPriority="64" w:unhideWhenUsed="0"/>
-    <w:lsdException w:name="Medium List 1 Accent 5" w:semiHidden="0" w:uiPriority="65" w:unhideWhenUsed="0"/>
-    <w:lsdException w:name="Medium List 2 Accent 5" w:semiHidden="0" w:uiPriority="66" w:unhideWhenUsed="0"/>
-    <w:lsdException w:name="Medium Grid 1 Accent 5" w:semiHidden="0" w:uiPriority="67" w:unhideWhenUsed="0"/>
-    <w:lsdException w:name="Medium Grid 2 Accent 5" w:semiHidden="0" w:uiPriority="68" w:unhideWhenUsed="0"/>
-    <w:lsdException w:name="Medium Grid 3 Accent 5" w:semiHidden="0" w:uiPriority="69" w:unhideWhenUsed="0"/>
-    <w:lsdException w:name="Dark List Accent 5" w:semiHidden="0" w:uiPriority="70" w:unhideWhenUsed="0"/>
-    <w:lsdException w:name="Colorful Shading Accent 5" w:semiHidden="0" w:uiPriority="71" w:unhideWhenUsed="0"/>
-    <w:lsdException w:name="Colorful List Accent 5" w:semiHidden="0" w:uiPriority="72" w:unhideWhenUsed="0"/>
-    <w:lsdException w:name="Colorful Grid Accent 5" w:semiHidden="0" w:uiPriority="73" w:unhideWhenUsed="0"/>
-    <w:lsdException w:name="Light Shading Accent 6" w:semiHidden="0" w:uiPriority="60" w:unhideWhenUsed="0"/>
-    <w:lsdException w:name="Light List Accent 6" w:semiHidden="0" w:uiPriority="61" w:unhideWhenUsed="0"/>
-    <w:lsdException w:name="Light Grid Accent 6" w:semiHidden="0" w:uiPriority="62" w:unhideWhenUsed="0"/>
-    <w:lsdException w:name="Medium Shading 1 Accent 6" w:semiHidden="0" w:uiPriority="63" w:unhideWhenUsed="0"/>
-    <w:lsdException w:name="Medium Shading 2 Accent 6" w:semiHidden="0" w:uiPriority="64" w:unhideWhenUsed="0"/>
-    <w:lsdException w:name="Medium List 1 Accent 6" w:semiHidden="0" w:uiPriority="65" w:unhideWhenUsed="0"/>
-    <w:lsdException w:name="Medium List 2 Accent 6" w:semiHidden="0" w:uiPriority="66" w:unhideWhenUsed="0"/>
-    <w:lsdException w:name="Medium Grid 1 Accent 6" w:semiHidden="0" w:uiPriority="67" w:unhideWhenUsed="0"/>
-    <w:lsdException w:name="Medium Grid 2 Accent 6" w:semiHidden="0" w:uiPriority="68" w:unhideWhenUsed="0"/>
-    <w:lsdException w:name="Medium Grid 3 Accent 6" w:semiHidden="0" w:uiPriority="69" w:unhideWhenUsed="0"/>
-    <w:lsdException w:name="Dark List Accent 6" w:semiHidden="0" w:uiPriority="70" w:unhideWhenUsed="0"/>
-    <w:lsdException w:name="Colorful Shading Accent 6" w:semiHidden="0" w:uiPriority="71" w:unhideWhenUsed="0"/>
-    <w:lsdException w:name="Colorful List Accent 6" w:semiHidden="0" w:uiPriority="72" w:unhideWhenUsed="0"/>
-    <w:lsdException w:name="Colorful Grid Accent 6" w:semiHidden="0" w:uiPriority="73" w:unhideWhenUsed="0"/>
-    <w:lsdException w:name="Subtle Emphasis" w:semiHidden="0" w:uiPriority="19" w:unhideWhenUsed="0" w:qFormat="1"/>
-    <w:lsdException w:name="Intense Emphasis" w:semiHidden="0" w:uiPriority="21" w:unhideWhenUsed="0" w:qFormat="1"/>
-    <w:lsdException w:name="Subtle Reference" w:semiHidden="0" w:uiPriority="31" w:unhideWhenUsed="0" w:qFormat="1"/>
-    <w:lsdException w:name="Intense Reference" w:semiHidden="0" w:uiPriority="32" w:unhideWhenUsed="0" w:qFormat="1"/>
-    <w:lsdException w:name="Book Title" w:semiHidden="0" w:uiPriority="33" w:unhideWhenUsed="0" w:qFormat="1"/>
-    <w:lsdException w:name="Bibliography" w:uiPriority="37"/>
-    <w:lsdException w:name="TOC Heading" w:uiPriority="39" w:qFormat="1"/>
+  <w:latentStyles w:defLockedState="0" w:defUIPriority="99" w:defSemiHidden="0" w:defUnhideWhenUsed="0" w:defQFormat="0" w:count="376">
+    <w:lsdException w:name="Normal" w:uiPriority="0" w:qFormat="1"/>
+    <w:lsdException w:name="heading 1" w:uiPriority="9" w:qFormat="1"/>
+    <w:lsdException w:name="heading 2" w:semiHidden="1" w:uiPriority="9" w:unhideWhenUsed="1" w:qFormat="1"/>
+    <w:lsdException w:name="heading 3" w:semiHidden="1" w:uiPriority="9" w:unhideWhenUsed="1" w:qFormat="1"/>
+    <w:lsdException w:name="heading 4" w:semiHidden="1" w:uiPriority="9" w:unhideWhenUsed="1" w:qFormat="1"/>
+    <w:lsdException w:name="heading 5" w:semiHidden="1" w:uiPriority="9" w:unhideWhenUsed="1" w:qFormat="1"/>
+    <w:lsdException w:name="heading 6" w:semiHidden="1" w:uiPriority="9" w:unhideWhenUsed="1" w:qFormat="1"/>
+    <w:lsdException w:name="heading 7" w:semiHidden="1" w:uiPriority="9" w:unhideWhenUsed="1" w:qFormat="1"/>
+    <w:lsdException w:name="heading 8" w:semiHidden="1" w:uiPriority="9" w:unhideWhenUsed="1" w:qFormat="1"/>
+    <w:lsdException w:name="heading 9" w:semiHidden="1" w:uiPriority="9" w:unhideWhenUsed="1" w:qFormat="1"/>
+    <w:lsdException w:name="index 1" w:semiHidden="1" w:unhideWhenUsed="1"/>
+    <w:lsdException w:name="index 2" w:semiHidden="1" w:unhideWhenUsed="1"/>
+    <w:lsdException w:name="index 3" w:semiHidden="1" w:unhideWhenUsed="1"/>
+    <w:lsdException w:name="index 4" w:semiHidden="1" w:unhideWhenUsed="1"/>
+    <w:lsdException w:name="index 5" w:semiHidden="1" w:unhideWhenUsed="1"/>
+    <w:lsdException w:name="index 6" w:semiHidden="1" w:unhideWhenUsed="1"/>
+    <w:lsdException w:name="index 7" w:semiHidden="1" w:unhideWhenUsed="1"/>
+    <w:lsdException w:name="index 8" w:semiHidden="1" w:unhideWhenUsed="1"/>
+    <w:lsdException w:name="index 9" w:semiHidden="1" w:unhideWhenUsed="1"/>
+    <w:lsdException w:name="toc 1" w:semiHidden="1" w:uiPriority="39" w:unhideWhenUsed="1"/>
+    <w:lsdException w:name="toc 2" w:semiHidden="1" w:uiPriority="39" w:unhideWhenUsed="1"/>
+    <w:lsdException w:name="toc 3" w:semiHidden="1" w:uiPriority="39" w:unhideWhenUsed="1"/>
+    <w:lsdException w:name="toc 4" w:semiHidden="1" w:uiPriority="39" w:unhideWhenUsed="1"/>
+    <w:lsdException w:name="toc 5" w:semiHidden="1" w:uiPriority="39" w:unhideWhenUsed="1"/>
+    <w:lsdException w:name="toc 6" w:semiHidden="1" w:uiPriority="39" w:unhideWhenUsed="1"/>
+    <w:lsdException w:name="toc 7" w:semiHidden="1" w:uiPriority="39" w:unhideWhenUsed="1"/>
+    <w:lsdException w:name="toc 8" w:semiHidden="1" w:uiPriority="39" w:unhideWhenUsed="1"/>
+    <w:lsdException w:name="toc 9" w:semiHidden="1" w:uiPriority="39" w:unhideWhenUsed="1"/>
+    <w:lsdException w:name="Normal Indent" w:semiHidden="1" w:unhideWhenUsed="1"/>
+    <w:lsdException w:name="footnote text" w:semiHidden="1" w:unhideWhenUsed="1"/>
+    <w:lsdException w:name="annotation text" w:semiHidden="1" w:unhideWhenUsed="1"/>
+    <w:lsdException w:name="header" w:semiHidden="1" w:unhideWhenUsed="1"/>
+    <w:lsdException w:name="footer" w:semiHidden="1" w:unhideWhenUsed="1"/>
+    <w:lsdException w:name="index heading" w:semiHidden="1" w:unhideWhenUsed="1"/>
+    <w:lsdException w:name="caption" w:semiHidden="1" w:uiPriority="35" w:unhideWhenUsed="1" w:qFormat="1"/>
+    <w:lsdException w:name="table of figures" w:semiHidden="1" w:unhideWhenUsed="1"/>
+    <w:lsdException w:name="envelope address" w:semiHidden="1" w:unhideWhenUsed="1"/>
+    <w:lsdException w:name="envelope return" w:semiHidden="1" w:unhideWhenUsed="1"/>
+    <w:lsdException w:name="footnote reference" w:semiHidden="1" w:unhideWhenUsed="1"/>
+    <w:lsdException w:name="annotation reference" w:semiHidden="1" w:unhideWhenUsed="1"/>
+    <w:lsdException w:name="line number" w:semiHidden="1" w:unhideWhenUsed="1"/>
+    <w:lsdException w:name="page number" w:semiHidden="1" w:unhideWhenUsed="1"/>
+    <w:lsdException w:name="endnote reference" w:semiHidden="1" w:unhideWhenUsed="1"/>
+    <w:lsdException w:name="endnote text" w:semiHidden="1" w:unhideWhenUsed="1"/>
+    <w:lsdException w:name="table of authorities" w:semiHidden="1" w:unhideWhenUsed="1"/>
+    <w:lsdException w:name="macro" w:semiHidden="1" w:unhideWhenUsed="1"/>
+    <w:lsdException w:name="toa heading" w:semiHidden="1" w:unhideWhenUsed="1"/>
+    <w:lsdException w:name="List" w:semiHidden="1" w:unhideWhenUsed="1"/>
+    <w:lsdException w:name="List Bullet" w:semiHidden="1" w:unhideWhenUsed="1"/>
+    <w:lsdException w:name="List Number" w:semiHidden="1" w:unhideWhenUsed="1"/>
+    <w:lsdException w:name="List 2" w:semiHidden="1" w:unhideWhenUsed="1"/>
+    <w:lsdException w:name="List 3" w:semiHidden="1" w:unhideWhenUsed="1"/>
+    <w:lsdException w:name="List 4" w:semiHidden="1" w:unhideWhenUsed="1"/>
+    <w:lsdException w:name="List 5" w:semiHidden="1" w:unhideWhenUsed="1"/>
+    <w:lsdException w:name="List Bullet 2" w:semiHidden="1" w:unhideWhenUsed="1"/>
+    <w:lsdException w:name="List Bullet 3" w:semiHidden="1" w:unhideWhenUsed="1"/>
+    <w:lsdException w:name="List Bullet 4" w:semiHidden="1" w:unhideWhenUsed="1"/>
+    <w:lsdException w:name="List Bullet 5" w:semiHidden="1" w:unhideWhenUsed="1"/>
+    <w:lsdException w:name="List Number 2" w:semiHidden="1" w:unhideWhenUsed="1"/>
+    <w:lsdException w:name="List Number 3" w:semiHidden="1" w:unhideWhenUsed="1"/>
+    <w:lsdException w:name="List Number 4" w:semiHidden="1" w:unhideWhenUsed="1"/>
+    <w:lsdException w:name="List Number 5" w:semiHidden="1" w:unhideWhenUsed="1"/>
+    <w:lsdException w:name="Title" w:uiPriority="10" w:qFormat="1"/>
+    <w:lsdException w:name="Closing" w:semiHidden="1" w:unhideWhenUsed="1"/>
+    <w:lsdException w:name="Signature" w:semiHidden="1" w:unhideWhenUsed="1"/>
+    <w:lsdException w:name="Default Paragraph Font" w:semiHidden="1" w:uiPriority="1" w:unhideWhenUsed="1"/>
+    <w:lsdException w:name="Body Text" w:semiHidden="1" w:unhideWhenUsed="1"/>
+    <w:lsdException w:name="Body Text Indent" w:semiHidden="1" w:unhideWhenUsed="1"/>
+    <w:lsdException w:name="List Continue" w:semiHidden="1" w:unhideWhenUsed="1"/>
+    <w:lsdException w:name="List Continue 2" w:semiHidden="1" w:unhideWhenUsed="1"/>
+    <w:lsdException w:name="List Continue 3" w:semiHidden="1" w:unhideWhenUsed="1"/>
+    <w:lsdException w:name="List Continue 4" w:semiHidden="1" w:unhideWhenUsed="1"/>
+    <w:lsdException w:name="List Continue 5" w:semiHidden="1" w:unhideWhenUsed="1"/>
+    <w:lsdException w:name="Message Header" w:semiHidden="1" w:unhideWhenUsed="1"/>
+    <w:lsdException w:name="Subtitle" w:uiPriority="11" w:qFormat="1"/>
+    <w:lsdException w:name="Salutation" w:semiHidden="1" w:unhideWhenUsed="1"/>
+    <w:lsdException w:name="Date" w:semiHidden="1" w:unhideWhenUsed="1"/>
+    <w:lsdException w:name="Body Text First Indent" w:semiHidden="1" w:unhideWhenUsed="1"/>
+    <w:lsdException w:name="Body Text First Indent 2" w:semiHidden="1" w:unhideWhenUsed="1"/>
+    <w:lsdException w:name="Note Heading" w:semiHidden="1" w:unhideWhenUsed="1"/>
+    <w:lsdException w:name="Body Text 2" w:semiHidden="1" w:unhideWhenUsed="1"/>
+    <w:lsdException w:name="Body Text 3" w:semiHidden="1" w:unhideWhenUsed="1"/>
+    <w:lsdException w:name="Body Text Indent 2" w:semiHidden="1" w:unhideWhenUsed="1"/>
+    <w:lsdException w:name="Body Text Indent 3" w:semiHidden="1" w:unhideWhenUsed="1"/>
+    <w:lsdException w:name="Block Text" w:semiHidden="1" w:unhideWhenUsed="1"/>
+    <w:lsdException w:name="Hyperlink" w:semiHidden="1" w:unhideWhenUsed="1"/>
+    <w:lsdException w:name="FollowedHyperlink" w:semiHidden="1" w:unhideWhenUsed="1"/>
+    <w:lsdException w:name="Strong" w:uiPriority="22" w:qFormat="1"/>
+    <w:lsdException w:name="Emphasis" w:uiPriority="20" w:qFormat="1"/>
+    <w:lsdException w:name="Document Map" w:semiHidden="1" w:unhideWhenUsed="1"/>
+    <w:lsdException w:name="Plain Text" w:semiHidden="1" w:unhideWhenUsed="1"/>
+    <w:lsdException w:name="E-mail Signature" w:semiHidden="1" w:unhideWhenUsed="1"/>
+    <w:lsdException w:name="HTML Top of Form" w:semiHidden="1" w:unhideWhenUsed="1"/>
+    <w:lsdException w:name="HTML Bottom of Form" w:semiHidden="1" w:unhideWhenUsed="1"/>
+    <w:lsdException w:name="Normal (Web)" w:semiHidden="1" w:unhideWhenUsed="1"/>
+    <w:lsdException w:name="HTML Acronym" w:semiHidden="1" w:unhideWhenUsed="1"/>
+    <w:lsdException w:name="HTML Address" w:semiHidden="1" w:unhideWhenUsed="1"/>
+    <w:lsdException w:name="HTML Cite" w:semiHidden="1" w:unhideWhenUsed="1"/>
+    <w:lsdException w:name="HTML Code" w:semiHidden="1" w:unhideWhenUsed="1"/>
+    <w:lsdException w:name="HTML Definition" w:semiHidden="1" w:unhideWhenUsed="1"/>
+    <w:lsdException w:name="HTML Keyboard" w:semiHidden="1" w:unhideWhenUsed="1"/>
+    <w:lsdException w:name="HTML Preformatted" w:semiHidden="1" w:unhideWhenUsed="1"/>
+    <w:lsdException w:name="HTML Sample" w:semiHidden="1" w:unhideWhenUsed="1"/>
+    <w:lsdException w:name="HTML Typewriter" w:semiHidden="1" w:unhideWhenUsed="1"/>
+    <w:lsdException w:name="HTML Variable" w:semiHidden="1" w:unhideWhenUsed="1"/>
+    <w:lsdException w:name="Normal Table" w:semiHidden="1" w:unhideWhenUsed="1"/>
+    <w:lsdException w:name="annotation subject" w:semiHidden="1" w:unhideWhenUsed="1"/>
+    <w:lsdException w:name="No List" w:semiHidden="1" w:unhideWhenUsed="1"/>
+    <w:lsdException w:name="Outline List 1" w:semiHidden="1" w:unhideWhenUsed="1"/>
+    <w:lsdException w:name="Outline List 2" w:semiHidden="1" w:unhideWhenUsed="1"/>
+    <w:lsdException w:name="Outline List 3" w:semiHidden="1" w:unhideWhenUsed="1"/>
+    <w:lsdException w:name="Table Simple 1" w:semiHidden="1" w:unhideWhenUsed="1"/>
+    <w:lsdException w:name="Table Simple 2" w:semiHidden="1" w:unhideWhenUsed="1"/>
+    <w:lsdException w:name="Table Simple 3" w:semiHidden="1" w:unhideWhenUsed="1"/>
+    <w:lsdException w:name="Table Classic 1" w:semiHidden="1" w:unhideWhenUsed="1"/>
+    <w:lsdException w:name="Table Classic 2" w:semiHidden="1" w:unhideWhenUsed="1"/>
+    <w:lsdException w:name="Table Classic 3" w:semiHidden="1" w:unhideWhenUsed="1"/>
+    <w:lsdException w:name="Table Classic 4" w:semiHidden="1" w:unhideWhenUsed="1"/>
+    <w:lsdException w:name="Table Colorful 1" w:semiHidden="1" w:unhideWhenUsed="1"/>
+    <w:lsdException w:name="Table Colorful 2" w:semiHidden="1" w:unhideWhenUsed="1"/>
+    <w:lsdException w:name="Table Colorful 3" w:semiHidden="1" w:unhideWhenUsed="1"/>
+    <w:lsdException w:name="Table Columns 1" w:semiHidden="1" w:unhideWhenUsed="1"/>
+    <w:lsdException w:name="Table Columns 2" w:semiHidden="1" w:unhideWhenUsed="1"/>
+    <w:lsdException w:name="Table Columns 3" w:semiHidden="1" w:unhideWhenUsed="1"/>
+    <w:lsdException w:name="Table Columns 4" w:semiHidden="1" w:unhideWhenUsed="1"/>
+    <w:lsdException w:name="Table Columns 5" w:semiHidden="1" w:unhideWhenUsed="1"/>
+    <w:lsdException w:name="Table Grid 1" w:semiHidden="1" w:unhideWhenUsed="1"/>
+    <w:lsdException w:name="Table Grid 2" w:semiHidden="1" w:unhideWhenUsed="1"/>
+    <w:lsdException w:name="Table Grid 3" w:semiHidden="1" w:unhideWhenUsed="1"/>
+    <w:lsdException w:name="Table Grid 4" w:semiHidden="1" w:unhideWhenUsed="1"/>
+    <w:lsdException w:name="Table Grid 5" w:semiHidden="1" w:unhideWhenUsed="1"/>
+    <w:lsdException w:name="Table Grid 6" w:semiHidden="1" w:unhideWhenUsed="1"/>
+    <w:lsdException w:name="Table Grid 7" w:semiHidden="1" w:unhideWhenUsed="1"/>
+    <w:lsdException w:name="Table Grid 8" w:semiHidden="1" w:unhideWhenUsed="1"/>
+    <w:lsdException w:name="Table List 1" w:semiHidden="1" w:unhideWhenUsed="1"/>
+    <w:lsdException w:name="Table List 2" w:semiHidden="1" w:unhideWhenUsed="1"/>
+    <w:lsdException w:name="Table List 3" w:semiHidden="1" w:unhideWhenUsed="1"/>
+    <w:lsdException w:name="Table List 4" w:semiHidden="1" w:unhideWhenUsed="1"/>
+    <w:lsdException w:name="Table List 5" w:semiHidden="1" w:unhideWhenUsed="1"/>
+    <w:lsdException w:name="Table List 6" w:semiHidden="1" w:unhideWhenUsed="1"/>
+    <w:lsdException w:name="Table List 7" w:semiHidden="1" w:unhideWhenUsed="1"/>
+    <w:lsdException w:name="Table List 8" w:semiHidden="1" w:unhideWhenUsed="1"/>
+    <w:lsdException w:name="Table 3D effects 1" w:semiHidden="1" w:unhideWhenUsed="1"/>
+    <w:lsdException w:name="Table 3D effects 2" w:semiHidden="1" w:unhideWhenUsed="1"/>
+    <w:lsdException w:name="Table 3D effects 3" w:semiHidden="1" w:unhideWhenUsed="1"/>
+    <w:lsdException w:name="Table Contemporary" w:semiHidden="1" w:unhideWhenUsed="1"/>
+    <w:lsdException w:name="Table Elegant" w:semiHidden="1" w:unhideWhenUsed="1"/>
+    <w:lsdException w:name="Table Professional" w:semiHidden="1" w:unhideWhenUsed="1"/>
+    <w:lsdException w:name="Table Subtle 1" w:semiHidden="1" w:unhideWhenUsed="1"/>
+    <w:lsdException w:name="Table Subtle 2" w:semiHidden="1" w:unhideWhenUsed="1"/>
+    <w:lsdException w:name="Table Web 1" w:semiHidden="1" w:unhideWhenUsed="1"/>
+    <w:lsdException w:name="Table Web 2" w:semiHidden="1" w:unhideWhenUsed="1"/>
+    <w:lsdException w:name="Table Web 3" w:semiHidden="1" w:unhideWhenUsed="1"/>
+    <w:lsdException w:name="Balloon Text" w:semiHidden="1" w:unhideWhenUsed="1"/>
+    <w:lsdException w:name="Table Grid" w:uiPriority="39"/>
+    <w:lsdException w:name="Table Theme" w:semiHidden="1" w:unhideWhenUsed="1"/>
+    <w:lsdException w:name="Placeholder Text" w:semiHidden="1"/>
+    <w:lsdException w:name="No Spacing" w:uiPriority="1" w:qFormat="1"/>
+    <w:lsdException w:name="Light Shading" w:uiPriority="60"/>
+    <w:lsdException w:name="Light List" w:uiPriority="61"/>
+    <w:lsdException w:name="Light Grid" w:uiPriority="62"/>
+    <w:lsdException w:name="Medium Shading 1" w:uiPriority="63"/>
+    <w:lsdException w:name="Medium Shading 2" w:uiPriority="64"/>
+    <w:lsdException w:name="Medium List 1" w:uiPriority="65"/>
+    <w:lsdException w:name="Medium List 2" w:uiPriority="66"/>
+    <w:lsdException w:name="Medium Grid 1" w:uiPriority="67"/>
+    <w:lsdException w:name="Medium Grid 2" w:uiPriority="68"/>
+    <w:lsdException w:name="Medium Grid 3" w:uiPriority="69"/>
+    <w:lsdException w:name="Dark List" w:uiPriority="70"/>
+    <w:lsdException w:name="Colorful Shading" w:uiPriority="71"/>
+    <w:lsdException w:name="Colorful List" w:uiPriority="72"/>
+    <w:lsdException w:name="Colorful Grid" w:uiPriority="73"/>
+    <w:lsdException w:name="Light Shading Accent 1" w:uiPriority="60"/>
+    <w:lsdException w:name="Light List Accent 1" w:uiPriority="61"/>
+    <w:lsdException w:name="Light Grid Accent 1" w:uiPriority="62"/>
+    <w:lsdException w:name="Medium Shading 1 Accent 1" w:uiPriority="63"/>
+    <w:lsdException w:name="Medium Shading 2 Accent 1" w:uiPriority="64"/>
+    <w:lsdException w:name="Medium List 1 Accent 1" w:uiPriority="65"/>
+    <w:lsdException w:name="Revision" w:semiHidden="1"/>
+    <w:lsdException w:name="List Paragraph" w:uiPriority="34" w:qFormat="1"/>
+    <w:lsdException w:name="Quote" w:uiPriority="29" w:qFormat="1"/>
+    <w:lsdException w:name="Intense Quote" w:uiPriority="30" w:qFormat="1"/>
+    <w:lsdException w:name="Medium List 2 Accent 1" w:uiPriority="66"/>
+    <w:lsdException w:name="Medium Grid 1 Accent 1" w:uiPriority="67"/>
+    <w:lsdException w:name="Medium Grid 2 Accent 1" w:uiPriority="68"/>
+    <w:lsdException w:name="Medium Grid 3 Accent 1" w:uiPriority="69"/>
+    <w:lsdException w:name="Dark List Accent 1" w:uiPriority="70"/>
+    <w:lsdException w:name="Colorful Shading Accent 1" w:uiPriority="71"/>
+    <w:lsdException w:name="Colorful List Accent 1" w:uiPriority="72"/>
+    <w:lsdException w:name="Colorful Grid Accent 1" w:uiPriority="73"/>
+    <w:lsdException w:name="Light Shading Accent 2" w:uiPriority="60"/>
+    <w:lsdException w:name="Light List Accent 2" w:uiPriority="61"/>
+    <w:lsdException w:name="Light Grid Accent 2" w:uiPriority="62"/>
+    <w:lsdException w:name="Medium Shading 1 Accent 2" w:uiPriority="63"/>
+    <w:lsdException w:name="Medium Shading 2 Accent 2" w:uiPriority="64"/>
+    <w:lsdException w:name="Medium List 1 Accent 2" w:uiPriority="65"/>
+    <w:lsdException w:name="Medium List 2 Accent 2" w:uiPriority="66"/>
+    <w:lsdException w:name="Medium Grid 1 Accent 2" w:uiPriority="67"/>
+    <w:lsdException w:name="Medium Grid 2 Accent 2" w:uiPriority="68"/>
+    <w:lsdException w:name="Medium Grid 3 Accent 2" w:uiPriority="69"/>
+    <w:lsdException w:name="Dark List Accent 2" w:uiPriority="70"/>
+    <w:lsdException w:name="Colorful Shading Accent 2" w:uiPriority="71"/>
+    <w:lsdException w:name="Colorful List Accent 2" w:uiPriority="72"/>
+    <w:lsdException w:name="Colorful Grid Accent 2" w:uiPriority="73"/>
+    <w:lsdException w:name="Light Shading Accent 3" w:uiPriority="60"/>
+    <w:lsdException w:name="Light List Accent 3" w:uiPriority="61"/>
+    <w:lsdException w:name="Light Grid Accent 3" w:uiPriority="62"/>
+    <w:lsdException w:name="Medium Shading 1 Accent 3" w:uiPriority="63"/>
+    <w:lsdException w:name="Medium Shading 2 Accent 3" w:uiPriority="64"/>
+    <w:lsdException w:name="Medium List 1 Accent 3" w:uiPriority="65"/>
+    <w:lsdException w:name="Medium List 2 Accent 3" w:uiPriority="66"/>
+    <w:lsdException w:name="Medium Grid 1 Accent 3" w:uiPriority="67"/>
+    <w:lsdException w:name="Medium Grid 2 Accent 3" w:uiPriority="68"/>
+    <w:lsdException w:name="Medium Grid 3 Accent 3" w:uiPriority="69"/>
+    <w:lsdException w:name="Dark List Accent 3" w:uiPriority="70"/>
+    <w:lsdException w:name="Colorful Shading Accent 3" w:uiPriority="71"/>
+    <w:lsdException w:name="Colorful List Accent 3" w:uiPriority="72"/>
+    <w:lsdException w:name="Colorful Grid Accent 3" w:uiPriority="73"/>
+    <w:lsdException w:name="Light Shading Accent 4" w:uiPriority="60"/>
+    <w:lsdException w:name="Light List Accent 4" w:uiPriority="61"/>
+    <w:lsdException w:name="Light Grid Accent 4" w:uiPriority="62"/>
+    <w:lsdException w:name="Medium Shading 1 Accent 4" w:uiPriority="63"/>
+    <w:lsdException w:name="Medium Shading 2 Accent 4" w:uiPriority="64"/>
+    <w:lsdException w:name="Medium List 1 Accent 4" w:uiPriority="65"/>
+    <w:lsdException w:name="Medium List 2 Accent 4" w:uiPriority="66"/>
+    <w:lsdException w:name="Medium Grid 1 Accent 4" w:uiPriority="67"/>
+    <w:lsdException w:name="Medium Grid 2 Accent 4" w:uiPriority="68"/>
+    <w:lsdException w:name="Medium Grid 3 Accent 4" w:uiPriority="69"/>
+    <w:lsdException w:name="Dark List Accent 4" w:uiPriority="70"/>
+    <w:lsdException w:name="Colorful Shading Accent 4" w:uiPriority="71"/>
+    <w:lsdException w:name="Colorful List Accent 4" w:uiPriority="72"/>
+    <w:lsdException w:name="Colorful Grid Accent 4" w:uiPriority="73"/>
+    <w:lsdException w:name="Light Shading Accent 5" w:uiPriority="60"/>
+    <w:lsdException w:name="Light List Accent 5" w:uiPriority="61"/>
+    <w:lsdException w:name="Light Grid Accent 5" w:uiPriority="62"/>
+    <w:lsdException w:name="Medium Shading 1 Accent 5" w:uiPriority="63"/>
+    <w:lsdException w:name="Medium Shading 2 Accent 5" w:uiPriority="64"/>
+    <w:lsdException w:name="Medium List 1 Accent 5" w:uiPriority="65"/>
+    <w:lsdException w:name="Medium List 2 Accent 5" w:uiPriority="66"/>
+    <w:lsdException w:name="Medium Grid 1 Accent 5" w:uiPriority="67"/>
+    <w:lsdException w:name="Medium Grid 2 Accent 5" w:uiPriority="68"/>
+    <w:lsdException w:name="Medium Grid 3 Accent 5" w:uiPriority="69"/>
+    <w:lsdException w:name="Dark List Accent 5" w:uiPriority="70"/>
+    <w:lsdException w:name="Colorful Shading Accent 5" w:uiPriority="71"/>
+    <w:lsdException w:name="Colorful List Accent 5" w:uiPriority="72"/>
+    <w:lsdException w:name="Colorful Grid Accent 5" w:uiPriority="73"/>
+    <w:lsdException w:name="Light Shading Accent 6" w:uiPriority="60"/>
+    <w:lsdException w:name="Light List Accent 6" w:uiPriority="61"/>
+    <w:lsdException w:name="Light Grid Accent 6" w:uiPriority="62"/>
+    <w:lsdException w:name="Medium Shading 1 Accent 6" w:uiPriority="63"/>
+    <w:lsdException w:name="Medium Shading 2 Accent 6" w:uiPriority="64"/>
+    <w:lsdException w:name="Medium List 1 Accent 6" w:uiPriority="65"/>
+    <w:lsdException w:name="Medium List 2 Accent 6" w:uiPriority="66"/>
+    <w:lsdException w:name="Medium Grid 1 Accent 6" w:uiPriority="67"/>
+    <w:lsdException w:name="Medium Grid 2 Accent 6" w:uiPriority="68"/>
+    <w:lsdException w:name="Medium Grid 3 Accent 6" w:uiPriority="69"/>
+    <w:lsdException w:name="Dark List Accent 6" w:uiPriority="70"/>
+    <w:lsdException w:name="Colorful Shading Accent 6" w:uiPriority="71"/>
+    <w:lsdException w:name="Colorful List Accent 6" w:uiPriority="72"/>
+    <w:lsdException w:name="Colorful Grid Accent 6" w:uiPriority="73"/>
+    <w:lsdException w:name="Subtle Emphasis" w:uiPriority="19" w:qFormat="1"/>
+    <w:lsdException w:name="Intense Emphasis" w:uiPriority="21" w:qFormat="1"/>
+    <w:lsdException w:name="Subtle Reference" w:uiPriority="31" w:qFormat="1"/>
+    <w:lsdException w:name="Intense Reference" w:uiPriority="32" w:qFormat="1"/>
+    <w:lsdException w:name="Book Title" w:uiPriority="33" w:qFormat="1"/>
+    <w:lsdException w:name="Bibliography" w:semiHidden="1" w:uiPriority="37" w:unhideWhenUsed="1"/>
+    <w:lsdException w:name="TOC Heading" w:semiHidden="1" w:uiPriority="39" w:unhideWhenUsed="1" w:qFormat="1"/>
+    <w:lsdException w:name="Plain Table 1" w:uiPriority="41"/>
+    <w:lsdException w:name="Plain Table 2" w:uiPriority="42"/>
+    <w:lsdException w:name="Plain Table 3" w:uiPriority="43"/>
+    <w:lsdException w:name="Plain Table 4" w:uiPriority="44"/>
+    <w:lsdException w:name="Plain Table 5" w:uiPriority="45"/>
+    <w:lsdException w:name="Grid Table Light" w:uiPriority="40"/>
+    <w:lsdException w:name="Grid Table 1 Light" w:uiPriority="46"/>
+    <w:lsdException w:name="Grid Table 2" w:uiPriority="47"/>
+    <w:lsdException w:name="Grid Table 3" w:uiPriority="48"/>
+    <w:lsdException w:name="Grid Table 4" w:uiPriority="49"/>
+    <w:lsdException w:name="Grid Table 5 Dark" w:uiPriority="50"/>
+    <w:lsdException w:name="Grid Table 6 Colorful" w:uiPriority="51"/>
+    <w:lsdException w:name="Grid Table 7 Colorful" w:uiPriority="52"/>
+    <w:lsdException w:name="Grid Table 1 Light Accent 1" w:uiPriority="46"/>
+    <w:lsdException w:name="Grid Table 2 Accent 1" w:uiPriority="47"/>
+    <w:lsdException w:name="Grid Table 3 Accent 1" w:uiPriority="48"/>
+    <w:lsdException w:name="Grid Table 4 Accent 1" w:uiPriority="49"/>
+    <w:lsdException w:name="Grid Table 5 Dark Accent 1" w:uiPriority="50"/>
+    <w:lsdException w:name="Grid Table 6 Colorful Accent 1" w:uiPriority="51"/>
+    <w:lsdException w:name="Grid Table 7 Colorful Accent 1" w:uiPriority="52"/>
+    <w:lsdException w:name="Grid Table 1 Light Accent 2" w:uiPriority="46"/>
+    <w:lsdException w:name="Grid Table 2 Accent 2" w:uiPriority="47"/>
+    <w:lsdException w:name="Grid Table 3 Accent 2" w:uiPriority="48"/>
+    <w:lsdException w:name="Grid Table 4 Accent 2" w:uiPriority="49"/>
+    <w:lsdException w:name="Grid Table 5 Dark Accent 2" w:uiPriority="50"/>
+    <w:lsdException w:name="Grid Table 6 Colorful Accent 2" w:uiPriority="51"/>
+    <w:lsdException w:name="Grid Table 7 Colorful Accent 2" w:uiPriority="52"/>
+    <w:lsdException w:name="Grid Table 1 Light Accent 3" w:uiPriority="46"/>
+    <w:lsdException w:name="Grid Table 2 Accent 3" w:uiPriority="47"/>
+    <w:lsdException w:name="Grid Table 3 Accent 3" w:uiPriority="48"/>
+    <w:lsdException w:name="Grid Table 4 Accent 3" w:uiPriority="49"/>
+    <w:lsdException w:name="Grid Table 5 Dark Accent 3" w:uiPriority="50"/>
+    <w:lsdException w:name="Grid Table 6 Colorful Accent 3" w:uiPriority="51"/>
+    <w:lsdException w:name="Grid Table 7 Colorful Accent 3" w:uiPriority="52"/>
+    <w:lsdException w:name="Grid Table 1 Light Accent 4" w:uiPriority="46"/>
+    <w:lsdException w:name="Grid Table 2 Accent 4" w:uiPriority="47"/>
+    <w:lsdException w:name="Grid Table 3 Accent 4" w:uiPriority="48"/>
+    <w:lsdException w:name="Grid Table 4 Accent 4" w:uiPriority="49"/>
+    <w:lsdException w:name="Grid Table 5 Dark Accent 4" w:uiPriority="50"/>
+    <w:lsdException w:name="Grid Table 6 Colorful Accent 4" w:uiPriority="51"/>
+    <w:lsdException w:name="Grid Table 7 Colorful Accent 4" w:uiPriority="52"/>
+    <w:lsdException w:name="Grid Table 1 Light Accent 5" w:uiPriority="46"/>
+    <w:lsdException w:name="Grid Table 2 Accent 5" w:uiPriority="47"/>
+    <w:lsdException w:name="Grid Table 3 Accent 5" w:uiPriority="48"/>
+    <w:lsdException w:name="Grid Table 4 Accent 5" w:uiPriority="49"/>
+    <w:lsdException w:name="Grid Table 5 Dark Accent 5" w:uiPriority="50"/>
+    <w:lsdException w:name="Grid Table 6 Colorful Accent 5" w:uiPriority="51"/>
+    <w:lsdException w:name="Grid Table 7 Colorful Accent 5" w:uiPriority="52"/>
+    <w:lsdException w:name="Grid Table 1 Light Accent 6" w:uiPriority="46"/>
+    <w:lsdException w:name="Grid Table 2 Accent 6" w:uiPriority="47"/>
+    <w:lsdException w:name="Grid Table 3 Accent 6" w:uiPriority="48"/>
+    <w:lsdException w:name="Grid Table 4 Accent 6" w:uiPriority="49"/>
+    <w:lsdException w:name="Grid Table 5 Dark Accent 6" w:uiPriority="50"/>
+    <w:lsdException w:name="Grid Table 6 Colorful Accent 6" w:uiPriority="51"/>
+    <w:lsdException w:name="Grid Table 7 Colorful Accent 6" w:uiPriority="52"/>
+    <w:lsdException w:name="List Table 1 Light" w:uiPriority="46"/>
+    <w:lsdException w:name="List Table 2" w:uiPriority="47"/>
+    <w:lsdException w:name="List Table 3" w:uiPriority="48"/>
+    <w:lsdException w:name="List Table 4" w:uiPriority="49"/>
+    <w:lsdException w:name="List Table 5 Dark" w:uiPriority="50"/>
+    <w:lsdException w:name="List Table 6 Colorful" w:uiPriority="51"/>
+    <w:lsdException w:name="List Table 7 Colorful" w:uiPriority="52"/>
+    <w:lsdException w:name="List Table 1 Light Accent 1" w:uiPriority="46"/>
+    <w:lsdException w:name="List Table 2 Accent 1" w:uiPriority="47"/>
+    <w:lsdException w:name="List Table 3 Accent 1" w:uiPriority="48"/>
+    <w:lsdException w:name="List Table 4 Accent 1" w:uiPriority="49"/>
+    <w:lsdException w:name="List Table 5 Dark Accent 1" w:uiPriority="50"/>
+    <w:lsdException w:name="List Table 6 Colorful Accent 1" w:uiPriority="51"/>
+    <w:lsdException w:name="List Table 7 Colorful Accent 1" w:uiPriority="52"/>
+    <w:lsdException w:name="List Table 1 Light Accent 2" w:uiPriority="46"/>
+    <w:lsdException w:name="List Table 2 Accent 2" w:uiPriority="47"/>
+    <w:lsdException w:name="List Table 3 Accent 2" w:uiPriority="48"/>
+    <w:lsdException w:name="List Table 4 Accent 2" w:uiPriority="49"/>
+    <w:lsdException w:name="List Table 5 Dark Accent 2" w:uiPriority="50"/>
+    <w:lsdException w:name="List Table 6 Colorful Accent 2" w:uiPriority="51"/>
+    <w:lsdException w:name="List Table 7 Colorful Accent 2" w:uiPriority="52"/>
+    <w:lsdException w:name="List Table 1 Light Accent 3" w:uiPriority="46"/>
+    <w:lsdException w:name="List Table 2 Accent 3" w:uiPriority="47"/>
+    <w:lsdException w:name="List Table 3 Accent 3" w:uiPriority="48"/>
+    <w:lsdException w:name="List Table 4 Accent 3" w:uiPriority="49"/>
+    <w:lsdException w:name="List Table 5 Dark Accent 3" w:uiPriority="50"/>
+    <w:lsdException w:name="List Table 6 Colorful Accent 3" w:uiPriority="51"/>
+    <w:lsdException w:name="List Table 7 Colorful Accent 3" w:uiPriority="52"/>
+    <w:lsdException w:name="List Table 1 Light Accent 4" w:uiPriority="46"/>
+    <w:lsdException w:name="List Table 2 Accent 4" w:uiPriority="47"/>
+    <w:lsdException w:name="List Table 3 Accent 4" w:uiPriority="48"/>
+    <w:lsdException w:name="List Table 4 Accent 4" w:uiPriority="49"/>
+    <w:lsdException w:name="List Table 5 Dark Accent 4" w:uiPriority="50"/>
+    <w:lsdException w:name="List Table 6 Colorful Accent 4" w:uiPriority="51"/>
+    <w:lsdException w:name="List Table 7 Colorful Accent 4" w:uiPriority="52"/>
+    <w:lsdException w:name="List Table 1 Light Accent 5" w:uiPriority="46"/>
+    <w:lsdException w:name="List Table 2 Accent 5" w:uiPriority="47"/>
+    <w:lsdException w:name="List Table 3 Accent 5" w:uiPriority="48"/>
+    <w:lsdException w:name="List Table 4 Accent 5" w:uiPriority="49"/>
+    <w:lsdException w:name="List Table 5 Dark Accent 5" w:uiPriority="50"/>
+    <w:lsdException w:name="List Table 6 Colorful Accent 5" w:uiPriority="51"/>
+    <w:lsdException w:name="List Table 7 Colorful Accent 5" w:uiPriority="52"/>
+    <w:lsdException w:name="List Table 1 Light Accent 6" w:uiPriority="46"/>
+    <w:lsdException w:name="List Table 2 Accent 6" w:uiPriority="47"/>
+    <w:lsdException w:name="List Table 3 Accent 6" w:uiPriority="48"/>
+    <w:lsdException w:name="List Table 4 Accent 6" w:uiPriority="49"/>
+    <w:lsdException w:name="List Table 5 Dark Accent 6" w:uiPriority="50"/>
+    <w:lsdException w:name="List Table 6 Colorful Accent 6" w:uiPriority="51"/>
+    <w:lsdException w:name="List Table 7 Colorful Accent 6" w:uiPriority="52"/>
+    <w:lsdException w:name="Mention" w:semiHidden="1" w:unhideWhenUsed="1"/>
+    <w:lsdException w:name="Smart Hyperlink" w:semiHidden="1" w:unhideWhenUsed="1"/>
+    <w:lsdException w:name="Hashtag" w:semiHidden="1" w:unhideWhenUsed="1"/>
+    <w:lsdException w:name="Unresolved Mention" w:semiHidden="1" w:unhideWhenUsed="1"/>
+    <w:lsdException w:name="Smart Link" w:semiHidden="1" w:unhideWhenUsed="1"/>
   </w:latentStyles>
   <w:style w:type="paragraph" w:default="1" w:styleId="Normal">
     <w:name w:val="Normal"/>
     <w:qFormat/>
-    <w:rsid w:val="006943A1"/>
+    <w:rsid w:val="007F666D"/>
   </w:style>
   <w:style w:type="paragraph" w:styleId="Ttulo1">
     <w:name w:val="heading 1"/>
@@ -6631,7 +9008,6 @@
     <w:uiPriority w:val="99"/>
     <w:semiHidden/>
     <w:unhideWhenUsed/>
-    <w:qFormat/>
     <w:tblPr>
       <w:tblInd w:w="0" w:type="dxa"/>
       <w:tblCellMar>
@@ -7113,6 +9489,29 @@
       <w:u w:val="single"/>
     </w:rPr>
   </w:style>
+  <w:style w:type="paragraph" w:styleId="NormalWeb">
+    <w:name w:val="Normal (Web)"/>
+    <w:basedOn w:val="Normal"/>
+    <w:uiPriority w:val="99"/>
+    <w:semiHidden/>
+    <w:unhideWhenUsed/>
+    <w:rsid w:val="00EB44DD"/>
+    <w:rPr>
+      <w:rFonts w:ascii="Times New Roman" w:hAnsi="Times New Roman" w:cs="Times New Roman"/>
+    </w:rPr>
+  </w:style>
+  <w:style w:type="character" w:styleId="MenoPendente">
+    <w:name w:val="Unresolved Mention"/>
+    <w:basedOn w:val="Fontepargpadro"/>
+    <w:uiPriority w:val="99"/>
+    <w:semiHidden/>
+    <w:unhideWhenUsed/>
+    <w:rsid w:val="00EB44DD"/>
+    <w:rPr>
+      <w:color w:val="605E5C"/>
+      <w:shd w:val="clear" w:color="auto" w:fill="E1DFDD"/>
+    </w:rPr>
+  </w:style>
 </w:styles>
 </file>
 
@@ -7405,7 +9804,7 @@
   <a:extraClrSchemeLst/>
   <a:extLst>
     <a:ext uri="{05A4C25C-085E-4340-85A3-A5531E510DB2}">
-      <thm15:themeFamily xmlns:thm15="http://schemas.microsoft.com/office/thememl/2012/main" xmlns="" name="Office Theme" id="{2E142A2C-CD16-42D6-873A-C26D2A0506FA}" vid="{1BDDFF52-6CD6-40A5-AB3C-68EB2F1E4D0A}"/>
+      <thm15:themeFamily xmlns:thm15="http://schemas.microsoft.com/office/thememl/2012/main" name="Office Theme" id="{2E142A2C-CD16-42D6-873A-C26D2A0506FA}" vid="{1BDDFF52-6CD6-40A5-AB3C-68EB2F1E4D0A}"/>
     </a:ext>
   </a:extLst>
 </a:theme>

</xml_diff>